<commit_message>
Update to Nekton to include data tables as part of plots.
</commit_message>
<xml_diff>
--- a/Nekton/reports/by_parameter/SEACAR_Nekton_Presence.docx
+++ b/Nekton/reports/by_parameter/SEACAR_Nekton_Presence.docx
@@ -236,6 +236,51 @@
         <w:rPr>
           <w:rStyle w:val="FunctionTok"/>
         </w:rPr>
+        <w:t xml:space="preserve">library</w:t>
+      </w:r>
+      <w:r>
+        <w:rPr>
+          <w:rStyle w:val="NormalTok"/>
+        </w:rPr>
+        <w:t xml:space="preserve">(gridExtra)</w:t>
+      </w:r>
+      <w:r>
+        <w:br/>
+      </w:r>
+      <w:r>
+        <w:rPr>
+          <w:rStyle w:val="FunctionTok"/>
+        </w:rPr>
+        <w:t xml:space="preserve">library</w:t>
+      </w:r>
+      <w:r>
+        <w:rPr>
+          <w:rStyle w:val="NormalTok"/>
+        </w:rPr>
+        <w:t xml:space="preserve">(tidyverse)</w:t>
+      </w:r>
+      <w:r>
+        <w:br/>
+      </w:r>
+      <w:r>
+        <w:rPr>
+          <w:rStyle w:val="FunctionTok"/>
+        </w:rPr>
+        <w:t xml:space="preserve">library</w:t>
+      </w:r>
+      <w:r>
+        <w:rPr>
+          <w:rStyle w:val="NormalTok"/>
+        </w:rPr>
+        <w:t xml:space="preserve">(png)</w:t>
+      </w:r>
+      <w:r>
+        <w:br/>
+      </w:r>
+      <w:r>
+        <w:rPr>
+          <w:rStyle w:val="FunctionTok"/>
+        </w:rPr>
         <w:t xml:space="preserve">windowsFonts</w:t>
       </w:r>
       <w:r>
@@ -1764,7 +1809,7 @@
         <w:rPr>
           <w:rStyle w:val="StringTok"/>
         </w:rPr>
-        <w:t xml:space="preserve">"UsedData_.txt"</w:t>
+        <w:t xml:space="preserve">"_UsedData.txt"</w:t>
       </w:r>
       <w:r>
         <w:rPr>
@@ -5548,6 +5593,222 @@
       </w:r>
       <w:r>
         <w:rPr>
+          <w:rStyle w:val="NormalTok"/>
+        </w:rPr>
+        <w:t xml:space="preserve">colorlist </w:t>
+      </w:r>
+      <w:r>
+        <w:rPr>
+          <w:rStyle w:val="OtherTok"/>
+        </w:rPr>
+        <w:t xml:space="preserve">&lt;-</w:t>
+      </w:r>
+      <w:r>
+        <w:rPr>
+          <w:rStyle w:val="NormalTok"/>
+        </w:rPr>
+        <w:t xml:space="preserve"> </w:t>
+      </w:r>
+      <w:r>
+        <w:rPr>
+          <w:rStyle w:val="FunctionTok"/>
+        </w:rPr>
+        <w:t xml:space="preserve">c</w:t>
+      </w:r>
+      <w:r>
+        <w:rPr>
+          <w:rStyle w:val="NormalTok"/>
+        </w:rPr>
+        <w:t xml:space="preserve">(</w:t>
+      </w:r>
+      <w:r>
+        <w:rPr>
+          <w:rStyle w:val="StringTok"/>
+        </w:rPr>
+        <w:t xml:space="preserve">"#00374f"</w:t>
+      </w:r>
+      <w:r>
+        <w:rPr>
+          <w:rStyle w:val="NormalTok"/>
+        </w:rPr>
+        <w:t xml:space="preserve">,</w:t>
+      </w:r>
+      <w:r>
+        <w:br/>
+      </w:r>
+      <w:r>
+        <w:rPr>
+          <w:rStyle w:val="NormalTok"/>
+        </w:rPr>
+        <w:t xml:space="preserve">               </w:t>
+      </w:r>
+      <w:r>
+        <w:rPr>
+          <w:rStyle w:val="StringTok"/>
+        </w:rPr>
+        <w:t xml:space="preserve">"#004d68"</w:t>
+      </w:r>
+      <w:r>
+        <w:rPr>
+          <w:rStyle w:val="NormalTok"/>
+        </w:rPr>
+        <w:t xml:space="preserve">,</w:t>
+      </w:r>
+      <w:r>
+        <w:br/>
+      </w:r>
+      <w:r>
+        <w:rPr>
+          <w:rStyle w:val="NormalTok"/>
+        </w:rPr>
+        <w:t xml:space="preserve">               </w:t>
+      </w:r>
+      <w:r>
+        <w:rPr>
+          <w:rStyle w:val="StringTok"/>
+        </w:rPr>
+        <w:t xml:space="preserve">"#006481"</w:t>
+      </w:r>
+      <w:r>
+        <w:rPr>
+          <w:rStyle w:val="NormalTok"/>
+        </w:rPr>
+        <w:t xml:space="preserve">,</w:t>
+      </w:r>
+      <w:r>
+        <w:br/>
+      </w:r>
+      <w:r>
+        <w:rPr>
+          <w:rStyle w:val="NormalTok"/>
+        </w:rPr>
+        <w:t xml:space="preserve">               </w:t>
+      </w:r>
+      <w:r>
+        <w:rPr>
+          <w:rStyle w:val="StringTok"/>
+        </w:rPr>
+        <w:t xml:space="preserve">"#007c99"</w:t>
+      </w:r>
+      <w:r>
+        <w:rPr>
+          <w:rStyle w:val="NormalTok"/>
+        </w:rPr>
+        <w:t xml:space="preserve">,</w:t>
+      </w:r>
+      <w:r>
+        <w:br/>
+      </w:r>
+      <w:r>
+        <w:rPr>
+          <w:rStyle w:val="NormalTok"/>
+        </w:rPr>
+        <w:t xml:space="preserve">               </w:t>
+      </w:r>
+      <w:r>
+        <w:rPr>
+          <w:rStyle w:val="StringTok"/>
+        </w:rPr>
+        <w:t xml:space="preserve">"#0094b0"</w:t>
+      </w:r>
+      <w:r>
+        <w:rPr>
+          <w:rStyle w:val="NormalTok"/>
+        </w:rPr>
+        <w:t xml:space="preserve">,</w:t>
+      </w:r>
+      <w:r>
+        <w:br/>
+      </w:r>
+      <w:r>
+        <w:rPr>
+          <w:rStyle w:val="NormalTok"/>
+        </w:rPr>
+        <w:t xml:space="preserve">               </w:t>
+      </w:r>
+      <w:r>
+        <w:rPr>
+          <w:rStyle w:val="StringTok"/>
+        </w:rPr>
+        <w:t xml:space="preserve">"#00aec6"</w:t>
+      </w:r>
+      <w:r>
+        <w:rPr>
+          <w:rStyle w:val="NormalTok"/>
+        </w:rPr>
+        <w:t xml:space="preserve">,</w:t>
+      </w:r>
+      <w:r>
+        <w:br/>
+      </w:r>
+      <w:r>
+        <w:rPr>
+          <w:rStyle w:val="NormalTok"/>
+        </w:rPr>
+        <w:t xml:space="preserve">               </w:t>
+      </w:r>
+      <w:r>
+        <w:rPr>
+          <w:rStyle w:val="StringTok"/>
+        </w:rPr>
+        <w:t xml:space="preserve">"#00c9db"</w:t>
+      </w:r>
+      <w:r>
+        <w:rPr>
+          <w:rStyle w:val="NormalTok"/>
+        </w:rPr>
+        <w:t xml:space="preserve">,</w:t>
+      </w:r>
+      <w:r>
+        <w:br/>
+      </w:r>
+      <w:r>
+        <w:rPr>
+          <w:rStyle w:val="NormalTok"/>
+        </w:rPr>
+        <w:t xml:space="preserve">               </w:t>
+      </w:r>
+      <w:r>
+        <w:rPr>
+          <w:rStyle w:val="StringTok"/>
+        </w:rPr>
+        <w:t xml:space="preserve">"#00e4ee"</w:t>
+      </w:r>
+      <w:r>
+        <w:rPr>
+          <w:rStyle w:val="NormalTok"/>
+        </w:rPr>
+        <w:t xml:space="preserve">,</w:t>
+      </w:r>
+      <w:r>
+        <w:br/>
+      </w:r>
+      <w:r>
+        <w:rPr>
+          <w:rStyle w:val="NormalTok"/>
+        </w:rPr>
+        <w:t xml:space="preserve">               </w:t>
+      </w:r>
+      <w:r>
+        <w:rPr>
+          <w:rStyle w:val="StringTok"/>
+        </w:rPr>
+        <w:t xml:space="preserve">"#00ffff"</w:t>
+      </w:r>
+      <w:r>
+        <w:rPr>
+          <w:rStyle w:val="NormalTok"/>
+        </w:rPr>
+        <w:t xml:space="preserve">)</w:t>
+      </w:r>
+      <w:r>
+        <w:br/>
+      </w:r>
+      <w:r>
+        <w:br/>
+      </w:r>
+      <w:r>
+        <w:rPr>
           <w:rStyle w:val="ControlFlowTok"/>
         </w:rPr>
         <w:t xml:space="preserve">if</w:t>
@@ -7308,6 +7569,18 @@
         <w:t xml:space="preserve">            </w:t>
       </w:r>
       <w:r>
+        <w:rPr>
+          <w:rStyle w:val="FunctionTok"/>
+        </w:rPr>
+        <w:t xml:space="preserve">dev.off</w:t>
+      </w:r>
+      <w:r>
+        <w:rPr>
+          <w:rStyle w:val="NormalTok"/>
+        </w:rPr>
+        <w:t xml:space="preserve">()</w:t>
+      </w:r>
+      <w:r>
         <w:br/>
       </w:r>
       <w:r>
@@ -7317,16 +7590,244 @@
         <w:t xml:space="preserve">            </w:t>
       </w:r>
       <w:r>
-        <w:rPr>
-          <w:rStyle w:val="FunctionTok"/>
-        </w:rPr>
-        <w:t xml:space="preserve">dev.off</w:t>
-      </w:r>
-      <w:r>
-        <w:rPr>
-          <w:rStyle w:val="NormalTok"/>
-        </w:rPr>
-        <w:t xml:space="preserve">()</w:t>
+        <w:br/>
+      </w:r>
+      <w:r>
+        <w:rPr>
+          <w:rStyle w:val="NormalTok"/>
+        </w:rPr>
+        <w:t xml:space="preserve">      </w:t>
+      </w:r>
+      <w:r>
+        <w:br/>
+      </w:r>
+      <w:r>
+        <w:rPr>
+          <w:rStyle w:val="NormalTok"/>
+        </w:rPr>
+        <w:t xml:space="preserve">            ResultTable </w:t>
+      </w:r>
+      <w:r>
+        <w:rPr>
+          <w:rStyle w:val="OtherTok"/>
+        </w:rPr>
+        <w:t xml:space="preserve">&lt;-</w:t>
+      </w:r>
+      <w:r>
+        <w:rPr>
+          <w:rStyle w:val="NormalTok"/>
+        </w:rPr>
+        <w:t xml:space="preserve"> MA_Ov_Stats[MA_Ov_Stats</w:t>
+      </w:r>
+      <w:r>
+        <w:rPr>
+          <w:rStyle w:val="SpecialCharTok"/>
+        </w:rPr>
+        <w:t xml:space="preserve">$</w:t>
+      </w:r>
+      <w:r>
+        <w:rPr>
+          <w:rStyle w:val="NormalTok"/>
+        </w:rPr>
+        <w:t xml:space="preserve">ManagedAreaName</w:t>
+      </w:r>
+      <w:r>
+        <w:rPr>
+          <w:rStyle w:val="SpecialCharTok"/>
+        </w:rPr>
+        <w:t xml:space="preserve">==</w:t>
+      </w:r>
+      <w:r>
+        <w:rPr>
+          <w:rStyle w:val="NormalTok"/>
+        </w:rPr>
+        <w:t xml:space="preserve">MA_Include[i],]</w:t>
+      </w:r>
+      <w:r>
+        <w:br/>
+      </w:r>
+      <w:r>
+        <w:rPr>
+          <w:rStyle w:val="NormalTok"/>
+        </w:rPr>
+        <w:t xml:space="preserve">            ResultTable </w:t>
+      </w:r>
+      <w:r>
+        <w:rPr>
+          <w:rStyle w:val="OtherTok"/>
+        </w:rPr>
+        <w:t xml:space="preserve">&lt;-</w:t>
+      </w:r>
+      <w:r>
+        <w:rPr>
+          <w:rStyle w:val="NormalTok"/>
+        </w:rPr>
+        <w:t xml:space="preserve"> ResultTable[,</w:t>
+      </w:r>
+      <w:r>
+        <w:rPr>
+          <w:rStyle w:val="SpecialCharTok"/>
+        </w:rPr>
+        <w:t xml:space="preserve">-</w:t>
+      </w:r>
+      <w:r>
+        <w:rPr>
+          <w:rStyle w:val="FunctionTok"/>
+        </w:rPr>
+        <w:t xml:space="preserve">c</w:t>
+      </w:r>
+      <w:r>
+        <w:rPr>
+          <w:rStyle w:val="NormalTok"/>
+        </w:rPr>
+        <w:t xml:space="preserve">(</w:t>
+      </w:r>
+      <w:r>
+        <w:rPr>
+          <w:rStyle w:val="StringTok"/>
+        </w:rPr>
+        <w:t xml:space="preserve">"AreaID"</w:t>
+      </w:r>
+      <w:r>
+        <w:rPr>
+          <w:rStyle w:val="NormalTok"/>
+        </w:rPr>
+        <w:t xml:space="preserve">, </w:t>
+      </w:r>
+      <w:r>
+        <w:rPr>
+          <w:rStyle w:val="StringTok"/>
+        </w:rPr>
+        <w:t xml:space="preserve">"ManagedAreaName"</w:t>
+      </w:r>
+      <w:r>
+        <w:rPr>
+          <w:rStyle w:val="NormalTok"/>
+        </w:rPr>
+        <w:t xml:space="preserve">,</w:t>
+      </w:r>
+      <w:r>
+        <w:br/>
+      </w:r>
+      <w:r>
+        <w:rPr>
+          <w:rStyle w:val="NormalTok"/>
+        </w:rPr>
+        <w:t xml:space="preserve">                                             </w:t>
+      </w:r>
+      <w:r>
+        <w:rPr>
+          <w:rStyle w:val="StringTok"/>
+        </w:rPr>
+        <w:t xml:space="preserve">"ProgramIDs"</w:t>
+      </w:r>
+      <w:r>
+        <w:rPr>
+          <w:rStyle w:val="NormalTok"/>
+        </w:rPr>
+        <w:t xml:space="preserve">)]</w:t>
+      </w:r>
+      <w:r>
+        <w:br/>
+      </w:r>
+      <w:r>
+        <w:rPr>
+          <w:rStyle w:val="NormalTok"/>
+        </w:rPr>
+        <w:t xml:space="preserve">            t1 </w:t>
+      </w:r>
+      <w:r>
+        <w:rPr>
+          <w:rStyle w:val="OtherTok"/>
+        </w:rPr>
+        <w:t xml:space="preserve">&lt;-</w:t>
+      </w:r>
+      <w:r>
+        <w:rPr>
+          <w:rStyle w:val="NormalTok"/>
+        </w:rPr>
+        <w:t xml:space="preserve"> </w:t>
+      </w:r>
+      <w:r>
+        <w:rPr>
+          <w:rStyle w:val="FunctionTok"/>
+        </w:rPr>
+        <w:t xml:space="preserve">ggtexttable</w:t>
+      </w:r>
+      <w:r>
+        <w:rPr>
+          <w:rStyle w:val="NormalTok"/>
+        </w:rPr>
+        <w:t xml:space="preserve">(ResultTable, </w:t>
+      </w:r>
+      <w:r>
+        <w:rPr>
+          <w:rStyle w:val="AttributeTok"/>
+        </w:rPr>
+        <w:t xml:space="preserve">rows =</w:t>
+      </w:r>
+      <w:r>
+        <w:rPr>
+          <w:rStyle w:val="NormalTok"/>
+        </w:rPr>
+        <w:t xml:space="preserve"> </w:t>
+      </w:r>
+      <w:r>
+        <w:rPr>
+          <w:rStyle w:val="ConstantTok"/>
+        </w:rPr>
+        <w:t xml:space="preserve">NULL</w:t>
+      </w:r>
+      <w:r>
+        <w:rPr>
+          <w:rStyle w:val="NormalTok"/>
+        </w:rPr>
+        <w:t xml:space="preserve">,</w:t>
+      </w:r>
+      <w:r>
+        <w:br/>
+      </w:r>
+      <w:r>
+        <w:rPr>
+          <w:rStyle w:val="NormalTok"/>
+        </w:rPr>
+        <w:t xml:space="preserve">                              </w:t>
+      </w:r>
+      <w:r>
+        <w:rPr>
+          <w:rStyle w:val="AttributeTok"/>
+        </w:rPr>
+        <w:t xml:space="preserve">theme=</w:t>
+      </w:r>
+      <w:r>
+        <w:rPr>
+          <w:rStyle w:val="FunctionTok"/>
+        </w:rPr>
+        <w:t xml:space="preserve">ttheme</w:t>
+      </w:r>
+      <w:r>
+        <w:rPr>
+          <w:rStyle w:val="NormalTok"/>
+        </w:rPr>
+        <w:t xml:space="preserve">(</w:t>
+      </w:r>
+      <w:r>
+        <w:rPr>
+          <w:rStyle w:val="AttributeTok"/>
+        </w:rPr>
+        <w:t xml:space="preserve">base_size=</w:t>
+      </w:r>
+      <w:r>
+        <w:rPr>
+          <w:rStyle w:val="DecValTok"/>
+        </w:rPr>
+        <w:t xml:space="preserve">7</w:t>
+      </w:r>
+      <w:r>
+        <w:rPr>
+          <w:rStyle w:val="NormalTok"/>
+        </w:rPr>
+        <w:t xml:space="preserve">))</w:t>
       </w:r>
       <w:r>
         <w:br/>
@@ -7338,6 +7839,90 @@
         <w:t xml:space="preserve">            </w:t>
       </w:r>
       <w:r>
+        <w:rPr>
+          <w:rStyle w:val="FunctionTok"/>
+        </w:rPr>
+        <w:t xml:space="preserve">print</w:t>
+      </w:r>
+      <w:r>
+        <w:rPr>
+          <w:rStyle w:val="NormalTok"/>
+        </w:rPr>
+        <w:t xml:space="preserve">(</w:t>
+      </w:r>
+      <w:r>
+        <w:rPr>
+          <w:rStyle w:val="FunctionTok"/>
+        </w:rPr>
+        <w:t xml:space="preserve">ggarrange</w:t>
+      </w:r>
+      <w:r>
+        <w:rPr>
+          <w:rStyle w:val="NormalTok"/>
+        </w:rPr>
+        <w:t xml:space="preserve">(p1, t1, </w:t>
+      </w:r>
+      <w:r>
+        <w:rPr>
+          <w:rStyle w:val="AttributeTok"/>
+        </w:rPr>
+        <w:t xml:space="preserve">ncol=</w:t>
+      </w:r>
+      <w:r>
+        <w:rPr>
+          <w:rStyle w:val="DecValTok"/>
+        </w:rPr>
+        <w:t xml:space="preserve">1</w:t>
+      </w:r>
+      <w:r>
+        <w:rPr>
+          <w:rStyle w:val="NormalTok"/>
+        </w:rPr>
+        <w:t xml:space="preserve">, </w:t>
+      </w:r>
+      <w:r>
+        <w:rPr>
+          <w:rStyle w:val="AttributeTok"/>
+        </w:rPr>
+        <w:t xml:space="preserve">heights=</w:t>
+      </w:r>
+      <w:r>
+        <w:rPr>
+          <w:rStyle w:val="FunctionTok"/>
+        </w:rPr>
+        <w:t xml:space="preserve">c</w:t>
+      </w:r>
+      <w:r>
+        <w:rPr>
+          <w:rStyle w:val="NormalTok"/>
+        </w:rPr>
+        <w:t xml:space="preserve">(</w:t>
+      </w:r>
+      <w:r>
+        <w:rPr>
+          <w:rStyle w:val="FloatTok"/>
+        </w:rPr>
+        <w:t xml:space="preserve">0.85</w:t>
+      </w:r>
+      <w:r>
+        <w:rPr>
+          <w:rStyle w:val="NormalTok"/>
+        </w:rPr>
+        <w:t xml:space="preserve">, </w:t>
+      </w:r>
+      <w:r>
+        <w:rPr>
+          <w:rStyle w:val="FloatTok"/>
+        </w:rPr>
+        <w:t xml:space="preserve">0.15</w:t>
+      </w:r>
+      <w:r>
+        <w:rPr>
+          <w:rStyle w:val="NormalTok"/>
+        </w:rPr>
+        <w:t xml:space="preserve">)))</w:t>
+      </w:r>
+      <w:r>
         <w:br/>
       </w:r>
       <w:r>
@@ -7347,16 +7932,85 @@
         <w:t xml:space="preserve">            </w:t>
       </w:r>
       <w:r>
-        <w:rPr>
-          <w:rStyle w:val="FunctionTok"/>
-        </w:rPr>
-        <w:t xml:space="preserve">print</w:t>
-      </w:r>
-      <w:r>
-        <w:rPr>
-          <w:rStyle w:val="NormalTok"/>
-        </w:rPr>
-        <w:t xml:space="preserve">(p1)</w:t>
+        <w:br/>
+      </w:r>
+      <w:r>
+        <w:rPr>
+          <w:rStyle w:val="NormalTok"/>
+        </w:rPr>
+        <w:t xml:space="preserve">            </w:t>
+      </w:r>
+      <w:r>
+        <w:rPr>
+          <w:rStyle w:val="FunctionTok"/>
+        </w:rPr>
+        <w:t xml:space="preserve">cat</w:t>
+      </w:r>
+      <w:r>
+        <w:rPr>
+          <w:rStyle w:val="NormalTok"/>
+        </w:rPr>
+        <w:t xml:space="preserve">(</w:t>
+      </w:r>
+      <w:r>
+        <w:rPr>
+          <w:rStyle w:val="StringTok"/>
+        </w:rPr>
+        <w:t xml:space="preserve">"</w:t>
+      </w:r>
+      <w:r>
+        <w:rPr>
+          <w:rStyle w:val="SpecialCharTok"/>
+        </w:rPr>
+        <w:t xml:space="preserve">\n</w:t>
+      </w:r>
+      <w:r>
+        <w:rPr>
+          <w:rStyle w:val="StringTok"/>
+        </w:rPr>
+        <w:t xml:space="preserve"> </w:t>
+      </w:r>
+      <w:r>
+        <w:rPr>
+          <w:rStyle w:val="SpecialCharTok"/>
+        </w:rPr>
+        <w:t xml:space="preserve">\n</w:t>
+      </w:r>
+      <w:r>
+        <w:rPr>
+          <w:rStyle w:val="StringTok"/>
+        </w:rPr>
+        <w:t xml:space="preserve"> </w:t>
+      </w:r>
+      <w:r>
+        <w:rPr>
+          <w:rStyle w:val="SpecialCharTok"/>
+        </w:rPr>
+        <w:t xml:space="preserve">\n</w:t>
+      </w:r>
+      <w:r>
+        <w:rPr>
+          <w:rStyle w:val="StringTok"/>
+        </w:rPr>
+        <w:t xml:space="preserve"> </w:t>
+      </w:r>
+      <w:r>
+        <w:rPr>
+          <w:rStyle w:val="SpecialCharTok"/>
+        </w:rPr>
+        <w:t xml:space="preserve">\n</w:t>
+      </w:r>
+      <w:r>
+        <w:rPr>
+          <w:rStyle w:val="StringTok"/>
+        </w:rPr>
+        <w:t xml:space="preserve">"</w:t>
+      </w:r>
+      <w:r>
+        <w:rPr>
+          <w:rStyle w:val="NormalTok"/>
+        </w:rPr>
+        <w:t xml:space="preserve">)</w:t>
       </w:r>
       <w:r>
         <w:br/>
@@ -7384,7 +8038,7 @@
       <w:r>
         <w:drawing>
           <wp:inline>
-            <wp:extent cx="5334000" cy="2667000"/>
+            <wp:extent cx="5334000" cy="4000500"/>
             <wp:effectExtent b="0" l="0" r="0" t="0"/>
             <wp:docPr descr="" title="" id="29" name="Picture"/>
             <a:graphic>
@@ -7405,7 +8059,7 @@
                   <pic:spPr bwMode="auto">
                     <a:xfrm>
                       <a:off x="0" y="0"/>
-                      <a:ext cx="5334000" cy="2667000"/>
+                      <a:ext cx="5334000" cy="4000500"/>
                     </a:xfrm>
                     <a:prstGeom prst="rect">
                       <a:avLst/>
@@ -7423,10 +8077,15 @@
           </wp:inline>
         </w:drawing>
       </w:r>
+    </w:p>
+    <w:p>
+      <w:pPr>
+        <w:pStyle w:val="BodyText"/>
+      </w:pPr>
       <w:r>
         <w:drawing>
           <wp:inline>
-            <wp:extent cx="5334000" cy="2667000"/>
+            <wp:extent cx="5334000" cy="4000500"/>
             <wp:effectExtent b="0" l="0" r="0" t="0"/>
             <wp:docPr descr="" title="" id="32" name="Picture"/>
             <a:graphic>
@@ -7447,7 +8106,7 @@
                   <pic:spPr bwMode="auto">
                     <a:xfrm>
                       <a:off x="0" y="0"/>
-                      <a:ext cx="5334000" cy="2667000"/>
+                      <a:ext cx="5334000" cy="4000500"/>
                     </a:xfrm>
                     <a:prstGeom prst="rect">
                       <a:avLst/>
@@ -7465,10 +8124,15 @@
           </wp:inline>
         </w:drawing>
       </w:r>
+    </w:p>
+    <w:p>
+      <w:pPr>
+        <w:pStyle w:val="BodyText"/>
+      </w:pPr>
       <w:r>
         <w:drawing>
           <wp:inline>
-            <wp:extent cx="5334000" cy="2667000"/>
+            <wp:extent cx="5334000" cy="4000500"/>
             <wp:effectExtent b="0" l="0" r="0" t="0"/>
             <wp:docPr descr="" title="" id="35" name="Picture"/>
             <a:graphic>
@@ -7489,7 +8153,7 @@
                   <pic:spPr bwMode="auto">
                     <a:xfrm>
                       <a:off x="0" y="0"/>
-                      <a:ext cx="5334000" cy="2667000"/>
+                      <a:ext cx="5334000" cy="4000500"/>
                     </a:xfrm>
                     <a:prstGeom prst="rect">
                       <a:avLst/>
@@ -7507,10 +8171,15 @@
           </wp:inline>
         </w:drawing>
       </w:r>
+    </w:p>
+    <w:p>
+      <w:pPr>
+        <w:pStyle w:val="BodyText"/>
+      </w:pPr>
       <w:r>
         <w:drawing>
           <wp:inline>
-            <wp:extent cx="5334000" cy="2667000"/>
+            <wp:extent cx="5334000" cy="4000500"/>
             <wp:effectExtent b="0" l="0" r="0" t="0"/>
             <wp:docPr descr="" title="" id="38" name="Picture"/>
             <a:graphic>
@@ -7531,7 +8200,7 @@
                   <pic:spPr bwMode="auto">
                     <a:xfrm>
                       <a:off x="0" y="0"/>
-                      <a:ext cx="5334000" cy="2667000"/>
+                      <a:ext cx="5334000" cy="4000500"/>
                     </a:xfrm>
                     <a:prstGeom prst="rect">
                       <a:avLst/>
@@ -7549,10 +8218,15 @@
           </wp:inline>
         </w:drawing>
       </w:r>
+    </w:p>
+    <w:p>
+      <w:pPr>
+        <w:pStyle w:val="BodyText"/>
+      </w:pPr>
       <w:r>
         <w:drawing>
           <wp:inline>
-            <wp:extent cx="5334000" cy="2667000"/>
+            <wp:extent cx="5334000" cy="4000500"/>
             <wp:effectExtent b="0" l="0" r="0" t="0"/>
             <wp:docPr descr="" title="" id="41" name="Picture"/>
             <a:graphic>
@@ -7573,7 +8247,7 @@
                   <pic:spPr bwMode="auto">
                     <a:xfrm>
                       <a:off x="0" y="0"/>
-                      <a:ext cx="5334000" cy="2667000"/>
+                      <a:ext cx="5334000" cy="4000500"/>
                     </a:xfrm>
                     <a:prstGeom prst="rect">
                       <a:avLst/>
@@ -7591,10 +8265,15 @@
           </wp:inline>
         </w:drawing>
       </w:r>
+    </w:p>
+    <w:p>
+      <w:pPr>
+        <w:pStyle w:val="BodyText"/>
+      </w:pPr>
       <w:r>
         <w:drawing>
           <wp:inline>
-            <wp:extent cx="5334000" cy="2667000"/>
+            <wp:extent cx="5334000" cy="4000500"/>
             <wp:effectExtent b="0" l="0" r="0" t="0"/>
             <wp:docPr descr="" title="" id="44" name="Picture"/>
             <a:graphic>
@@ -7615,7 +8294,7 @@
                   <pic:spPr bwMode="auto">
                     <a:xfrm>
                       <a:off x="0" y="0"/>
-                      <a:ext cx="5334000" cy="2667000"/>
+                      <a:ext cx="5334000" cy="4000500"/>
                     </a:xfrm>
                     <a:prstGeom prst="rect">
                       <a:avLst/>
@@ -7636,7 +8315,7 @@
       <w:r>
         <w:drawing>
           <wp:inline>
-            <wp:extent cx="5334000" cy="2667000"/>
+            <wp:extent cx="5334000" cy="4000500"/>
             <wp:effectExtent b="0" l="0" r="0" t="0"/>
             <wp:docPr descr="" title="" id="47" name="Picture"/>
             <a:graphic>
@@ -7657,7 +8336,7 @@
                   <pic:spPr bwMode="auto">
                     <a:xfrm>
                       <a:off x="0" y="0"/>
-                      <a:ext cx="5334000" cy="2667000"/>
+                      <a:ext cx="5334000" cy="4000500"/>
                     </a:xfrm>
                     <a:prstGeom prst="rect">
                       <a:avLst/>

</xml_diff>

<commit_message>
Nekton plots updated to fix glitch.
</commit_message>
<xml_diff>
--- a/Nekton/reports/by_parameter/SEACAR_Nekton_Presence.docx
+++ b/Nekton/reports/by_parameter/SEACAR_Nekton_Presence.docx
@@ -45,7 +45,7 @@
         <w:t xml:space="preserve"> </w:t>
       </w:r>
       <w:r>
-        <w:t xml:space="preserve">28</w:t>
+        <w:t xml:space="preserve">29</w:t>
       </w:r>
       <w:r>
         <w:t xml:space="preserve"> </w:t>
@@ -258,21 +258,6 @@
           <w:rStyle w:val="NormalTok"/>
         </w:rPr>
         <w:t xml:space="preserve">(tidyverse)</w:t>
-      </w:r>
-      <w:r>
-        <w:br/>
-      </w:r>
-      <w:r>
-        <w:rPr>
-          <w:rStyle w:val="FunctionTok"/>
-        </w:rPr>
-        <w:t xml:space="preserve">library</w:t>
-      </w:r>
-      <w:r>
-        <w:rPr>
-          <w:rStyle w:val="NormalTok"/>
-        </w:rPr>
-        <w:t xml:space="preserve">(png)</w:t>
       </w:r>
       <w:r>
         <w:br/>
@@ -6906,7 +6891,7 @@
         <w:rPr>
           <w:rStyle w:val="FloatTok"/>
         </w:rPr>
-        <w:t xml:space="preserve">0.7</w:t>
+        <w:t xml:space="preserve">0.75</w:t>
       </w:r>
       <w:r>
         <w:rPr>

</xml_diff>

<commit_message>
Nekton updates, Coastal wetlands initial commit
</commit_message>
<xml_diff>
--- a/Nekton/reports/by_parameter/SEACAR_Nekton_Presence.docx
+++ b/Nekton/reports/by_parameter/SEACAR_Nekton_Presence.docx
@@ -266,6 +266,21 @@
         <w:rPr>
           <w:rStyle w:val="FunctionTok"/>
         </w:rPr>
+        <w:t xml:space="preserve">library</w:t>
+      </w:r>
+      <w:r>
+        <w:rPr>
+          <w:rStyle w:val="NormalTok"/>
+        </w:rPr>
+        <w:t xml:space="preserve">(ggpubr)</w:t>
+      </w:r>
+      <w:r>
+        <w:br/>
+      </w:r>
+      <w:r>
+        <w:rPr>
+          <w:rStyle w:val="FunctionTok"/>
+        </w:rPr>
         <w:t xml:space="preserve">windowsFonts</w:t>
       </w:r>
       <w:r>
@@ -464,7 +479,7 @@
         <w:pStyle w:val="FirstParagraph"/>
       </w:pPr>
       <w:r>
-        <w:t xml:space="preserve">Imports file that is determined in the SEACAR_Nekton_Render.R script.</w:t>
+        <w:t xml:space="preserve">Imports file that is determined in the SEACAR_Nekton_ReportRender.R script.</w:t>
       </w:r>
     </w:p>
     <w:p>
@@ -2026,7 +2041,7 @@
       </w:r>
     </w:p>
     <w:bookmarkEnd w:id="25"/>
-    <w:bookmarkStart w:id="27" w:name="managed-area-statistics"/>
+    <w:bookmarkStart w:id="26" w:name="managed-area-statistics"/>
     <w:p>
       <w:pPr>
         <w:pStyle w:val="Heading1"/>
@@ -2291,12 +2306,12 @@
         </w:numPr>
         <w:pStyle w:val="Compact"/>
       </w:pPr>
-      <w:hyperlink r:id="rId26">
+      <w:hyperlink r:id="rId20">
         <w:r>
           <w:rPr>
             <w:rStyle w:val="Hyperlink"/>
           </w:rPr>
-          <w:t xml:space="preserve">Click this text to open Git directory with output files</w:t>
+          <w:t xml:space="preserve">Output Files in SEACAR GitHub</w:t>
         </w:r>
       </w:hyperlink>
     </w:p>
@@ -4633,8 +4648,8 @@
         <w:t xml:space="preserve">EarliestYear), ]</w:t>
       </w:r>
     </w:p>
-    <w:bookmarkEnd w:id="27"/>
-    <w:bookmarkStart w:id="49" w:name="appendix-i-managed-area-species-richness"/>
+    <w:bookmarkEnd w:id="26"/>
+    <w:bookmarkStart w:id="48" w:name="appendix-i-managed-area-species-richness"/>
     <w:p>
       <w:pPr>
         <w:pStyle w:val="Heading1"/>
@@ -6624,7 +6639,7 @@
         <w:rPr>
           <w:rStyle w:val="NormalTok"/>
         </w:rPr>
-        <w:t xml:space="preserve">                  </w:t>
+        <w:t xml:space="preserve">               </w:t>
       </w:r>
       <w:r>
         <w:rPr>
@@ -6690,7 +6705,16 @@
         <w:rPr>
           <w:rStyle w:val="NormalTok"/>
         </w:rPr>
-        <w:t xml:space="preserve">(GearSize_m)), </w:t>
+        <w:t xml:space="preserve">(GearSize_m)),</w:t>
+      </w:r>
+      <w:r>
+        <w:br/>
+      </w:r>
+      <w:r>
+        <w:rPr>
+          <w:rStyle w:val="NormalTok"/>
+        </w:rPr>
+        <w:t xml:space="preserve">                          </w:t>
       </w:r>
       <w:r>
         <w:rPr>
@@ -6708,6 +6732,252 @@
         <w:rPr>
           <w:rStyle w:val="NormalTok"/>
         </w:rPr>
+        <w:t xml:space="preserve">, </w:t>
+      </w:r>
+      <w:r>
+        <w:rPr>
+          <w:rStyle w:val="AttributeTok"/>
+        </w:rPr>
+        <w:t xml:space="preserve">size=</w:t>
+      </w:r>
+      <w:r>
+        <w:rPr>
+          <w:rStyle w:val="DecValTok"/>
+        </w:rPr>
+        <w:t xml:space="preserve">3</w:t>
+      </w:r>
+      <w:r>
+        <w:rPr>
+          <w:rStyle w:val="NormalTok"/>
+        </w:rPr>
+        <w:t xml:space="preserve">, </w:t>
+      </w:r>
+      <w:r>
+        <w:rPr>
+          <w:rStyle w:val="AttributeTok"/>
+        </w:rPr>
+        <w:t xml:space="preserve">color=</w:t>
+      </w:r>
+      <w:r>
+        <w:rPr>
+          <w:rStyle w:val="StringTok"/>
+        </w:rPr>
+        <w:t xml:space="preserve">"#333333"</w:t>
+      </w:r>
+      <w:r>
+        <w:rPr>
+          <w:rStyle w:val="NormalTok"/>
+        </w:rPr>
+        <w:t xml:space="preserve">, </w:t>
+      </w:r>
+      <w:r>
+        <w:rPr>
+          <w:rStyle w:val="AttributeTok"/>
+        </w:rPr>
+        <w:t xml:space="preserve">alpha=</w:t>
+      </w:r>
+      <w:r>
+        <w:rPr>
+          <w:rStyle w:val="FloatTok"/>
+        </w:rPr>
+        <w:t xml:space="preserve">0.75</w:t>
+      </w:r>
+      <w:r>
+        <w:rPr>
+          <w:rStyle w:val="NormalTok"/>
+        </w:rPr>
+        <w:t xml:space="preserve">) </w:t>
+      </w:r>
+      <w:r>
+        <w:rPr>
+          <w:rStyle w:val="SpecialCharTok"/>
+        </w:rPr>
+        <w:t xml:space="preserve">+</w:t>
+      </w:r>
+      <w:r>
+        <w:br/>
+      </w:r>
+      <w:r>
+        <w:rPr>
+          <w:rStyle w:val="NormalTok"/>
+        </w:rPr>
+        <w:t xml:space="preserve">               </w:t>
+      </w:r>
+      <w:r>
+        <w:rPr>
+          <w:rStyle w:val="FunctionTok"/>
+        </w:rPr>
+        <w:t xml:space="preserve">geom_line</w:t>
+      </w:r>
+      <w:r>
+        <w:rPr>
+          <w:rStyle w:val="NormalTok"/>
+        </w:rPr>
+        <w:t xml:space="preserve">(</w:t>
+      </w:r>
+      <w:r>
+        <w:rPr>
+          <w:rStyle w:val="FunctionTok"/>
+        </w:rPr>
+        <w:t xml:space="preserve">aes</w:t>
+      </w:r>
+      <w:r>
+        <w:rPr>
+          <w:rStyle w:val="NormalTok"/>
+        </w:rPr>
+        <w:t xml:space="preserve">(</w:t>
+      </w:r>
+      <w:r>
+        <w:rPr>
+          <w:rStyle w:val="AttributeTok"/>
+        </w:rPr>
+        <w:t xml:space="preserve">x=</w:t>
+      </w:r>
+      <w:r>
+        <w:rPr>
+          <w:rStyle w:val="NormalTok"/>
+        </w:rPr>
+        <w:t xml:space="preserve">Year, </w:t>
+      </w:r>
+      <w:r>
+        <w:rPr>
+          <w:rStyle w:val="AttributeTok"/>
+        </w:rPr>
+        <w:t xml:space="preserve">y=</w:t>
+      </w:r>
+      <w:r>
+        <w:rPr>
+          <w:rStyle w:val="NormalTok"/>
+        </w:rPr>
+        <w:t xml:space="preserve">Mean, </w:t>
+      </w:r>
+      <w:r>
+        <w:rPr>
+          <w:rStyle w:val="AttributeTok"/>
+        </w:rPr>
+        <w:t xml:space="preserve">color=</w:t>
+      </w:r>
+      <w:r>
+        <w:rPr>
+          <w:rStyle w:val="FunctionTok"/>
+        </w:rPr>
+        <w:t xml:space="preserve">as.factor</w:t>
+      </w:r>
+      <w:r>
+        <w:rPr>
+          <w:rStyle w:val="NormalTok"/>
+        </w:rPr>
+        <w:t xml:space="preserve">(GearSize_m)),</w:t>
+      </w:r>
+      <w:r>
+        <w:br/>
+      </w:r>
+      <w:r>
+        <w:rPr>
+          <w:rStyle w:val="NormalTok"/>
+        </w:rPr>
+        <w:t xml:space="preserve">                         </w:t>
+      </w:r>
+      <w:r>
+        <w:rPr>
+          <w:rStyle w:val="AttributeTok"/>
+        </w:rPr>
+        <w:t xml:space="preserve">size=</w:t>
+      </w:r>
+      <w:r>
+        <w:rPr>
+          <w:rStyle w:val="FloatTok"/>
+        </w:rPr>
+        <w:t xml:space="preserve">1.2</w:t>
+      </w:r>
+      <w:r>
+        <w:rPr>
+          <w:rStyle w:val="NormalTok"/>
+        </w:rPr>
+        <w:t xml:space="preserve">, </w:t>
+      </w:r>
+      <w:r>
+        <w:rPr>
+          <w:rStyle w:val="AttributeTok"/>
+        </w:rPr>
+        <w:t xml:space="preserve">alpha=</w:t>
+      </w:r>
+      <w:r>
+        <w:rPr>
+          <w:rStyle w:val="FloatTok"/>
+        </w:rPr>
+        <w:t xml:space="preserve">0.75</w:t>
+      </w:r>
+      <w:r>
+        <w:rPr>
+          <w:rStyle w:val="NormalTok"/>
+        </w:rPr>
+        <w:t xml:space="preserve">) </w:t>
+      </w:r>
+      <w:r>
+        <w:rPr>
+          <w:rStyle w:val="SpecialCharTok"/>
+        </w:rPr>
+        <w:t xml:space="preserve">+</w:t>
+      </w:r>
+      <w:r>
+        <w:br/>
+      </w:r>
+      <w:r>
+        <w:rPr>
+          <w:rStyle w:val="NormalTok"/>
+        </w:rPr>
+        <w:t xml:space="preserve">               </w:t>
+      </w:r>
+      <w:r>
+        <w:rPr>
+          <w:rStyle w:val="FunctionTok"/>
+        </w:rPr>
+        <w:t xml:space="preserve">labs</w:t>
+      </w:r>
+      <w:r>
+        <w:rPr>
+          <w:rStyle w:val="NormalTok"/>
+        </w:rPr>
+        <w:t xml:space="preserve">(</w:t>
+      </w:r>
+      <w:r>
+        <w:rPr>
+          <w:rStyle w:val="AttributeTok"/>
+        </w:rPr>
+        <w:t xml:space="preserve">title=</w:t>
+      </w:r>
+      <w:r>
+        <w:rPr>
+          <w:rStyle w:val="NormalTok"/>
+        </w:rPr>
+        <w:t xml:space="preserve">MA_Include[i],</w:t>
+      </w:r>
+      <w:r>
+        <w:br/>
+      </w:r>
+      <w:r>
+        <w:rPr>
+          <w:rStyle w:val="NormalTok"/>
+        </w:rPr>
+        <w:t xml:space="preserve">                    </w:t>
+      </w:r>
+      <w:r>
+        <w:rPr>
+          <w:rStyle w:val="AttributeTok"/>
+        </w:rPr>
+        <w:t xml:space="preserve">subtitle=</w:t>
+      </w:r>
+      <w:r>
+        <w:rPr>
+          <w:rStyle w:val="StringTok"/>
+        </w:rPr>
+        <w:t xml:space="preserve">"Species Richness"</w:t>
+      </w:r>
+      <w:r>
+        <w:rPr>
+          <w:rStyle w:val="NormalTok"/>
+        </w:rPr>
         <w:t xml:space="preserve">,</w:t>
       </w:r>
       <w:r>
@@ -6717,19 +6987,19 @@
         <w:rPr>
           <w:rStyle w:val="NormalTok"/>
         </w:rPr>
-        <w:t xml:space="preserve">                             </w:t>
-      </w:r>
-      <w:r>
-        <w:rPr>
-          <w:rStyle w:val="AttributeTok"/>
-        </w:rPr>
-        <w:t xml:space="preserve">size=</w:t>
-      </w:r>
-      <w:r>
-        <w:rPr>
-          <w:rStyle w:val="DecValTok"/>
-        </w:rPr>
-        <w:t xml:space="preserve">3</w:t>
+        <w:t xml:space="preserve">                    </w:t>
+      </w:r>
+      <w:r>
+        <w:rPr>
+          <w:rStyle w:val="AttributeTok"/>
+        </w:rPr>
+        <w:t xml:space="preserve">x=</w:t>
+      </w:r>
+      <w:r>
+        <w:rPr>
+          <w:rStyle w:val="StringTok"/>
+        </w:rPr>
+        <w:t xml:space="preserve">"Year"</w:t>
       </w:r>
       <w:r>
         <w:rPr>
@@ -6741,13 +7011,229 @@
         <w:rPr>
           <w:rStyle w:val="AttributeTok"/>
         </w:rPr>
+        <w:t xml:space="preserve">y=</w:t>
+      </w:r>
+      <w:r>
+        <w:rPr>
+          <w:rStyle w:val="StringTok"/>
+        </w:rPr>
+        <w:t xml:space="preserve">"Number of Species per 100 square meters"</w:t>
+      </w:r>
+      <w:r>
+        <w:rPr>
+          <w:rStyle w:val="NormalTok"/>
+        </w:rPr>
+        <w:t xml:space="preserve">,</w:t>
+      </w:r>
+      <w:r>
+        <w:br/>
+      </w:r>
+      <w:r>
+        <w:rPr>
+          <w:rStyle w:val="NormalTok"/>
+        </w:rPr>
+        <w:t xml:space="preserve">                    </w:t>
+      </w:r>
+      <w:r>
+        <w:rPr>
+          <w:rStyle w:val="AttributeTok"/>
+        </w:rPr>
+        <w:t xml:space="preserve">fill=</w:t>
+      </w:r>
+      <w:r>
+        <w:rPr>
+          <w:rStyle w:val="StringTok"/>
+        </w:rPr>
+        <w:t xml:space="preserve">"Gear Size (m)"</w:t>
+      </w:r>
+      <w:r>
+        <w:rPr>
+          <w:rStyle w:val="NormalTok"/>
+        </w:rPr>
+        <w:t xml:space="preserve">, </w:t>
+      </w:r>
+      <w:r>
+        <w:rPr>
+          <w:rStyle w:val="AttributeTok"/>
+        </w:rPr>
         <w:t xml:space="preserve">color=</w:t>
       </w:r>
       <w:r>
         <w:rPr>
           <w:rStyle w:val="StringTok"/>
         </w:rPr>
-        <w:t xml:space="preserve">"#333333"</w:t>
+        <w:t xml:space="preserve">"Gear Size (m)"</w:t>
+      </w:r>
+      <w:r>
+        <w:rPr>
+          <w:rStyle w:val="NormalTok"/>
+        </w:rPr>
+        <w:t xml:space="preserve">) </w:t>
+      </w:r>
+      <w:r>
+        <w:rPr>
+          <w:rStyle w:val="SpecialCharTok"/>
+        </w:rPr>
+        <w:t xml:space="preserve">+</w:t>
+      </w:r>
+      <w:r>
+        <w:br/>
+      </w:r>
+      <w:r>
+        <w:rPr>
+          <w:rStyle w:val="NormalTok"/>
+        </w:rPr>
+        <w:t xml:space="preserve">               </w:t>
+      </w:r>
+      <w:r>
+        <w:rPr>
+          <w:rStyle w:val="FunctionTok"/>
+        </w:rPr>
+        <w:t xml:space="preserve">scale_x_continuous</w:t>
+      </w:r>
+      <w:r>
+        <w:rPr>
+          <w:rStyle w:val="NormalTok"/>
+        </w:rPr>
+        <w:t xml:space="preserve">(</w:t>
+      </w:r>
+      <w:r>
+        <w:rPr>
+          <w:rStyle w:val="AttributeTok"/>
+        </w:rPr>
+        <w:t xml:space="preserve">limits=</w:t>
+      </w:r>
+      <w:r>
+        <w:rPr>
+          <w:rStyle w:val="FunctionTok"/>
+        </w:rPr>
+        <w:t xml:space="preserve">c</w:t>
+      </w:r>
+      <w:r>
+        <w:rPr>
+          <w:rStyle w:val="NormalTok"/>
+        </w:rPr>
+        <w:t xml:space="preserve">(t_min</w:t>
+      </w:r>
+      <w:r>
+        <w:rPr>
+          <w:rStyle w:val="FloatTok"/>
+        </w:rPr>
+        <w:t xml:space="preserve">-0.25</w:t>
+      </w:r>
+      <w:r>
+        <w:rPr>
+          <w:rStyle w:val="NormalTok"/>
+        </w:rPr>
+        <w:t xml:space="preserve">, t_max</w:t>
+      </w:r>
+      <w:r>
+        <w:rPr>
+          <w:rStyle w:val="FloatTok"/>
+        </w:rPr>
+        <w:t xml:space="preserve">+0.25</w:t>
+      </w:r>
+      <w:r>
+        <w:rPr>
+          <w:rStyle w:val="NormalTok"/>
+        </w:rPr>
+        <w:t xml:space="preserve">),</w:t>
+      </w:r>
+      <w:r>
+        <w:br/>
+      </w:r>
+      <w:r>
+        <w:rPr>
+          <w:rStyle w:val="NormalTok"/>
+        </w:rPr>
+        <w:t xml:space="preserve">                                  </w:t>
+      </w:r>
+      <w:r>
+        <w:rPr>
+          <w:rStyle w:val="AttributeTok"/>
+        </w:rPr>
+        <w:t xml:space="preserve">breaks=</w:t>
+      </w:r>
+      <w:r>
+        <w:rPr>
+          <w:rStyle w:val="FunctionTok"/>
+        </w:rPr>
+        <w:t xml:space="preserve">seq</w:t>
+      </w:r>
+      <w:r>
+        <w:rPr>
+          <w:rStyle w:val="NormalTok"/>
+        </w:rPr>
+        <w:t xml:space="preserve">(t_max, t_min, brk)) </w:t>
+      </w:r>
+      <w:r>
+        <w:rPr>
+          <w:rStyle w:val="SpecialCharTok"/>
+        </w:rPr>
+        <w:t xml:space="preserve">+</w:t>
+      </w:r>
+      <w:r>
+        <w:br/>
+      </w:r>
+      <w:r>
+        <w:rPr>
+          <w:rStyle w:val="NormalTok"/>
+        </w:rPr>
+        <w:t xml:space="preserve">               </w:t>
+      </w:r>
+      <w:r>
+        <w:rPr>
+          <w:rStyle w:val="FunctionTok"/>
+        </w:rPr>
+        <w:t xml:space="preserve">scale_fill_manual</w:t>
+      </w:r>
+      <w:r>
+        <w:rPr>
+          <w:rStyle w:val="NormalTok"/>
+        </w:rPr>
+        <w:t xml:space="preserve">(</w:t>
+      </w:r>
+      <w:r>
+        <w:rPr>
+          <w:rStyle w:val="AttributeTok"/>
+        </w:rPr>
+        <w:t xml:space="preserve">values=</w:t>
+      </w:r>
+      <w:r>
+        <w:rPr>
+          <w:rStyle w:val="FunctionTok"/>
+        </w:rPr>
+        <w:t xml:space="preserve">c</w:t>
+      </w:r>
+      <w:r>
+        <w:rPr>
+          <w:rStyle w:val="NormalTok"/>
+        </w:rPr>
+        <w:t xml:space="preserve">(</w:t>
+      </w:r>
+      <w:r>
+        <w:rPr>
+          <w:rStyle w:val="StringTok"/>
+        </w:rPr>
+        <w:t xml:space="preserve">"6.1"</w:t>
+      </w:r>
+      <w:r>
+        <w:rPr>
+          <w:rStyle w:val="OtherTok"/>
+        </w:rPr>
+        <w:t xml:space="preserve">=</w:t>
+      </w:r>
+      <w:r>
+        <w:rPr>
+          <w:rStyle w:val="NormalTok"/>
+        </w:rPr>
+        <w:t xml:space="preserve"> </w:t>
+      </w:r>
+      <w:r>
+        <w:rPr>
+          <w:rStyle w:val="StringTok"/>
+        </w:rPr>
+        <w:t xml:space="preserve">"#00374f"</w:t>
       </w:r>
       <w:r>
         <w:rPr>
@@ -6757,15 +7243,54 @@
       </w:r>
       <w:r>
         <w:rPr>
-          <w:rStyle w:val="AttributeTok"/>
-        </w:rPr>
-        <w:t xml:space="preserve">alpha=</w:t>
-      </w:r>
-      <w:r>
-        <w:rPr>
-          <w:rStyle w:val="FloatTok"/>
-        </w:rPr>
-        <w:t xml:space="preserve">0.75</w:t>
+          <w:rStyle w:val="StringTok"/>
+        </w:rPr>
+        <w:t xml:space="preserve">"183"</w:t>
+      </w:r>
+      <w:r>
+        <w:rPr>
+          <w:rStyle w:val="OtherTok"/>
+        </w:rPr>
+        <w:t xml:space="preserve">=</w:t>
+      </w:r>
+      <w:r>
+        <w:rPr>
+          <w:rStyle w:val="NormalTok"/>
+        </w:rPr>
+        <w:t xml:space="preserve"> </w:t>
+      </w:r>
+      <w:r>
+        <w:rPr>
+          <w:rStyle w:val="StringTok"/>
+        </w:rPr>
+        <w:t xml:space="preserve">"#007c99"</w:t>
+      </w:r>
+      <w:r>
+        <w:rPr>
+          <w:rStyle w:val="NormalTok"/>
+        </w:rPr>
+        <w:t xml:space="preserve">),</w:t>
+      </w:r>
+      <w:r>
+        <w:br/>
+      </w:r>
+      <w:r>
+        <w:rPr>
+          <w:rStyle w:val="NormalTok"/>
+        </w:rPr>
+        <w:t xml:space="preserve">                                 </w:t>
+      </w:r>
+      <w:r>
+        <w:rPr>
+          <w:rStyle w:val="AttributeTok"/>
+        </w:rPr>
+        <w:t xml:space="preserve">na.value=</w:t>
+      </w:r>
+      <w:r>
+        <w:rPr>
+          <w:rStyle w:val="StringTok"/>
+        </w:rPr>
+        <w:t xml:space="preserve">"#00c9db"</w:t>
       </w:r>
       <w:r>
         <w:rPr>
@@ -6786,13 +7311,13 @@
         <w:rPr>
           <w:rStyle w:val="NormalTok"/>
         </w:rPr>
-        <w:t xml:space="preserve">                  </w:t>
-      </w:r>
-      <w:r>
-        <w:rPr>
-          <w:rStyle w:val="FunctionTok"/>
-        </w:rPr>
-        <w:t xml:space="preserve">geom_line</w:t>
+        <w:t xml:space="preserve">               </w:t>
+      </w:r>
+      <w:r>
+        <w:rPr>
+          <w:rStyle w:val="FunctionTok"/>
+        </w:rPr>
+        <w:t xml:space="preserve">scale_color_manual</w:t>
       </w:r>
       <w:r>
         <w:rPr>
@@ -6802,9 +7327,15 @@
       </w:r>
       <w:r>
         <w:rPr>
-          <w:rStyle w:val="FunctionTok"/>
-        </w:rPr>
-        <w:t xml:space="preserve">aes</w:t>
+          <w:rStyle w:val="AttributeTok"/>
+        </w:rPr>
+        <w:t xml:space="preserve">values=</w:t>
+      </w:r>
+      <w:r>
+        <w:rPr>
+          <w:rStyle w:val="FunctionTok"/>
+        </w:rPr>
+        <w:t xml:space="preserve">c</w:t>
       </w:r>
       <w:r>
         <w:rPr>
@@ -6814,66 +7345,27 @@
       </w:r>
       <w:r>
         <w:rPr>
-          <w:rStyle w:val="AttributeTok"/>
-        </w:rPr>
-        <w:t xml:space="preserve">x=</w:t>
-      </w:r>
-      <w:r>
-        <w:rPr>
-          <w:rStyle w:val="NormalTok"/>
-        </w:rPr>
-        <w:t xml:space="preserve">Year, </w:t>
-      </w:r>
-      <w:r>
-        <w:rPr>
-          <w:rStyle w:val="AttributeTok"/>
-        </w:rPr>
-        <w:t xml:space="preserve">y=</w:t>
-      </w:r>
-      <w:r>
-        <w:rPr>
-          <w:rStyle w:val="NormalTok"/>
-        </w:rPr>
-        <w:t xml:space="preserve">Mean, </w:t>
-      </w:r>
-      <w:r>
-        <w:rPr>
-          <w:rStyle w:val="AttributeTok"/>
-        </w:rPr>
-        <w:t xml:space="preserve">color=</w:t>
-      </w:r>
-      <w:r>
-        <w:rPr>
-          <w:rStyle w:val="FunctionTok"/>
-        </w:rPr>
-        <w:t xml:space="preserve">as.factor</w:t>
-      </w:r>
-      <w:r>
-        <w:rPr>
-          <w:rStyle w:val="NormalTok"/>
-        </w:rPr>
-        <w:t xml:space="preserve">(GearSize_m)),</w:t>
-      </w:r>
-      <w:r>
-        <w:br/>
-      </w:r>
-      <w:r>
-        <w:rPr>
-          <w:rStyle w:val="NormalTok"/>
-        </w:rPr>
-        <w:t xml:space="preserve">                            </w:t>
-      </w:r>
-      <w:r>
-        <w:rPr>
-          <w:rStyle w:val="AttributeTok"/>
-        </w:rPr>
-        <w:t xml:space="preserve">size=</w:t>
-      </w:r>
-      <w:r>
-        <w:rPr>
-          <w:rStyle w:val="FloatTok"/>
-        </w:rPr>
-        <w:t xml:space="preserve">1.2</w:t>
+          <w:rStyle w:val="StringTok"/>
+        </w:rPr>
+        <w:t xml:space="preserve">"6.1"</w:t>
+      </w:r>
+      <w:r>
+        <w:rPr>
+          <w:rStyle w:val="OtherTok"/>
+        </w:rPr>
+        <w:t xml:space="preserve">=</w:t>
+      </w:r>
+      <w:r>
+        <w:rPr>
+          <w:rStyle w:val="NormalTok"/>
+        </w:rPr>
+        <w:t xml:space="preserve"> </w:t>
+      </w:r>
+      <w:r>
+        <w:rPr>
+          <w:rStyle w:val="StringTok"/>
+        </w:rPr>
+        <w:t xml:space="preserve">"#00374f"</w:t>
       </w:r>
       <w:r>
         <w:rPr>
@@ -6883,15 +7375,54 @@
       </w:r>
       <w:r>
         <w:rPr>
-          <w:rStyle w:val="AttributeTok"/>
-        </w:rPr>
-        <w:t xml:space="preserve">alpha=</w:t>
-      </w:r>
-      <w:r>
-        <w:rPr>
-          <w:rStyle w:val="FloatTok"/>
-        </w:rPr>
-        <w:t xml:space="preserve">0.75</w:t>
+          <w:rStyle w:val="StringTok"/>
+        </w:rPr>
+        <w:t xml:space="preserve">"183"</w:t>
+      </w:r>
+      <w:r>
+        <w:rPr>
+          <w:rStyle w:val="OtherTok"/>
+        </w:rPr>
+        <w:t xml:space="preserve">=</w:t>
+      </w:r>
+      <w:r>
+        <w:rPr>
+          <w:rStyle w:val="NormalTok"/>
+        </w:rPr>
+        <w:t xml:space="preserve"> </w:t>
+      </w:r>
+      <w:r>
+        <w:rPr>
+          <w:rStyle w:val="StringTok"/>
+        </w:rPr>
+        <w:t xml:space="preserve">"#007c99"</w:t>
+      </w:r>
+      <w:r>
+        <w:rPr>
+          <w:rStyle w:val="NormalTok"/>
+        </w:rPr>
+        <w:t xml:space="preserve">),</w:t>
+      </w:r>
+      <w:r>
+        <w:br/>
+      </w:r>
+      <w:r>
+        <w:rPr>
+          <w:rStyle w:val="NormalTok"/>
+        </w:rPr>
+        <w:t xml:space="preserve">                                 </w:t>
+      </w:r>
+      <w:r>
+        <w:rPr>
+          <w:rStyle w:val="AttributeTok"/>
+        </w:rPr>
+        <w:t xml:space="preserve">na.value=</w:t>
+      </w:r>
+      <w:r>
+        <w:rPr>
+          <w:rStyle w:val="StringTok"/>
+        </w:rPr>
+        <w:t xml:space="preserve">"#00c9db"</w:t>
       </w:r>
       <w:r>
         <w:rPr>
@@ -6912,286 +7443,67 @@
         <w:rPr>
           <w:rStyle w:val="NormalTok"/>
         </w:rPr>
-        <w:t xml:space="preserve">                  </w:t>
-      </w:r>
-      <w:r>
-        <w:rPr>
-          <w:rStyle w:val="FunctionTok"/>
-        </w:rPr>
-        <w:t xml:space="preserve">labs</w:t>
-      </w:r>
-      <w:r>
-        <w:rPr>
-          <w:rStyle w:val="NormalTok"/>
-        </w:rPr>
-        <w:t xml:space="preserve">(</w:t>
-      </w:r>
-      <w:r>
-        <w:rPr>
-          <w:rStyle w:val="AttributeTok"/>
-        </w:rPr>
-        <w:t xml:space="preserve">title=</w:t>
-      </w:r>
-      <w:r>
-        <w:rPr>
-          <w:rStyle w:val="NormalTok"/>
-        </w:rPr>
-        <w:t xml:space="preserve">MA_Include[i],</w:t>
-      </w:r>
-      <w:r>
-        <w:br/>
-      </w:r>
-      <w:r>
-        <w:rPr>
-          <w:rStyle w:val="NormalTok"/>
-        </w:rPr>
-        <w:t xml:space="preserve">                       </w:t>
-      </w:r>
-      <w:r>
-        <w:rPr>
-          <w:rStyle w:val="AttributeTok"/>
-        </w:rPr>
-        <w:t xml:space="preserve">subtitle=</w:t>
-      </w:r>
-      <w:r>
-        <w:rPr>
-          <w:rStyle w:val="StringTok"/>
-        </w:rPr>
-        <w:t xml:space="preserve">"Species Richness"</w:t>
-      </w:r>
-      <w:r>
-        <w:rPr>
-          <w:rStyle w:val="NormalTok"/>
-        </w:rPr>
-        <w:t xml:space="preserve">,</w:t>
-      </w:r>
-      <w:r>
-        <w:br/>
-      </w:r>
-      <w:r>
-        <w:rPr>
-          <w:rStyle w:val="NormalTok"/>
-        </w:rPr>
-        <w:t xml:space="preserve">                       </w:t>
-      </w:r>
-      <w:r>
-        <w:rPr>
-          <w:rStyle w:val="AttributeTok"/>
-        </w:rPr>
-        <w:t xml:space="preserve">x=</w:t>
-      </w:r>
-      <w:r>
-        <w:rPr>
-          <w:rStyle w:val="StringTok"/>
-        </w:rPr>
-        <w:t xml:space="preserve">"Year"</w:t>
-      </w:r>
-      <w:r>
-        <w:rPr>
-          <w:rStyle w:val="NormalTok"/>
-        </w:rPr>
-        <w:t xml:space="preserve">, </w:t>
-      </w:r>
-      <w:r>
-        <w:rPr>
-          <w:rStyle w:val="AttributeTok"/>
-        </w:rPr>
-        <w:t xml:space="preserve">y=</w:t>
-      </w:r>
-      <w:r>
-        <w:rPr>
-          <w:rStyle w:val="StringTok"/>
-        </w:rPr>
-        <w:t xml:space="preserve">"Number of Species per 100 square meters"</w:t>
-      </w:r>
-      <w:r>
-        <w:rPr>
-          <w:rStyle w:val="NormalTok"/>
-        </w:rPr>
-        <w:t xml:space="preserve">,</w:t>
-      </w:r>
-      <w:r>
-        <w:br/>
-      </w:r>
-      <w:r>
-        <w:rPr>
-          <w:rStyle w:val="NormalTok"/>
-        </w:rPr>
-        <w:t xml:space="preserve">                       </w:t>
-      </w:r>
-      <w:r>
-        <w:rPr>
-          <w:rStyle w:val="AttributeTok"/>
-        </w:rPr>
-        <w:t xml:space="preserve">fill=</w:t>
-      </w:r>
-      <w:r>
-        <w:rPr>
-          <w:rStyle w:val="StringTok"/>
-        </w:rPr>
-        <w:t xml:space="preserve">"Gear Size (m)"</w:t>
-      </w:r>
-      <w:r>
-        <w:rPr>
-          <w:rStyle w:val="NormalTok"/>
-        </w:rPr>
-        <w:t xml:space="preserve">, </w:t>
-      </w:r>
-      <w:r>
-        <w:rPr>
-          <w:rStyle w:val="AttributeTok"/>
-        </w:rPr>
-        <w:t xml:space="preserve">color=</w:t>
-      </w:r>
-      <w:r>
-        <w:rPr>
-          <w:rStyle w:val="StringTok"/>
-        </w:rPr>
-        <w:t xml:space="preserve">"Gear Size (m)"</w:t>
-      </w:r>
-      <w:r>
-        <w:rPr>
-          <w:rStyle w:val="NormalTok"/>
-        </w:rPr>
-        <w:t xml:space="preserve">) </w:t>
-      </w:r>
-      <w:r>
-        <w:rPr>
-          <w:rStyle w:val="SpecialCharTok"/>
-        </w:rPr>
-        <w:t xml:space="preserve">+</w:t>
-      </w:r>
-      <w:r>
-        <w:br/>
-      </w:r>
-      <w:r>
-        <w:rPr>
-          <w:rStyle w:val="NormalTok"/>
-        </w:rPr>
-        <w:t xml:space="preserve">                  </w:t>
-      </w:r>
-      <w:r>
-        <w:rPr>
-          <w:rStyle w:val="FunctionTok"/>
-        </w:rPr>
-        <w:t xml:space="preserve">scale_x_continuous</w:t>
-      </w:r>
-      <w:r>
-        <w:rPr>
-          <w:rStyle w:val="NormalTok"/>
-        </w:rPr>
-        <w:t xml:space="preserve">(</w:t>
-      </w:r>
-      <w:r>
-        <w:rPr>
-          <w:rStyle w:val="AttributeTok"/>
-        </w:rPr>
-        <w:t xml:space="preserve">limits=</w:t>
-      </w:r>
-      <w:r>
-        <w:rPr>
-          <w:rStyle w:val="FunctionTok"/>
-        </w:rPr>
-        <w:t xml:space="preserve">c</w:t>
-      </w:r>
-      <w:r>
-        <w:rPr>
-          <w:rStyle w:val="NormalTok"/>
-        </w:rPr>
-        <w:t xml:space="preserve">(t_min</w:t>
-      </w:r>
-      <w:r>
-        <w:rPr>
-          <w:rStyle w:val="FloatTok"/>
-        </w:rPr>
-        <w:t xml:space="preserve">-0.25</w:t>
-      </w:r>
-      <w:r>
-        <w:rPr>
-          <w:rStyle w:val="NormalTok"/>
-        </w:rPr>
-        <w:t xml:space="preserve">,</w:t>
-      </w:r>
-      <w:r>
-        <w:br/>
-      </w:r>
-      <w:r>
-        <w:rPr>
-          <w:rStyle w:val="NormalTok"/>
-        </w:rPr>
-        <w:t xml:space="preserve">                                              t_max</w:t>
-      </w:r>
-      <w:r>
-        <w:rPr>
-          <w:rStyle w:val="FloatTok"/>
-        </w:rPr>
-        <w:t xml:space="preserve">+0.25</w:t>
-      </w:r>
-      <w:r>
-        <w:rPr>
-          <w:rStyle w:val="NormalTok"/>
-        </w:rPr>
-        <w:t xml:space="preserve">),</w:t>
-      </w:r>
-      <w:r>
-        <w:br/>
-      </w:r>
-      <w:r>
-        <w:rPr>
-          <w:rStyle w:val="NormalTok"/>
-        </w:rPr>
-        <w:t xml:space="preserve">                                     </w:t>
-      </w:r>
-      <w:r>
-        <w:rPr>
-          <w:rStyle w:val="AttributeTok"/>
-        </w:rPr>
-        <w:t xml:space="preserve">breaks=</w:t>
-      </w:r>
-      <w:r>
-        <w:rPr>
-          <w:rStyle w:val="FunctionTok"/>
-        </w:rPr>
-        <w:t xml:space="preserve">seq</w:t>
-      </w:r>
-      <w:r>
-        <w:rPr>
-          <w:rStyle w:val="NormalTok"/>
-        </w:rPr>
-        <w:t xml:space="preserve">(t_max,</w:t>
-      </w:r>
-      <w:r>
-        <w:br/>
-      </w:r>
-      <w:r>
-        <w:rPr>
-          <w:rStyle w:val="NormalTok"/>
-        </w:rPr>
-        <w:t xml:space="preserve">                                                t_min,</w:t>
-      </w:r>
-      <w:r>
-        <w:br/>
-      </w:r>
-      <w:r>
-        <w:rPr>
-          <w:rStyle w:val="NormalTok"/>
-        </w:rPr>
-        <w:t xml:space="preserve">                                                brk)) </w:t>
-      </w:r>
-      <w:r>
-        <w:rPr>
-          <w:rStyle w:val="SpecialCharTok"/>
-        </w:rPr>
-        <w:t xml:space="preserve">+</w:t>
-      </w:r>
-      <w:r>
-        <w:br/>
-      </w:r>
-      <w:r>
-        <w:rPr>
-          <w:rStyle w:val="NormalTok"/>
-        </w:rPr>
-        <w:t xml:space="preserve">                  plot_theme</w:t>
+        <w:t xml:space="preserve">               </w:t>
+      </w:r>
+      <w:r>
+        <w:rPr>
+          <w:rStyle w:val="CommentTok"/>
+        </w:rPr>
+        <w:t xml:space="preserve"># scale_fill_manual(values=c("6.1"= "#00374f", "183"= "#007c99",</w:t>
+      </w:r>
+      <w:r>
+        <w:br/>
+      </w:r>
+      <w:r>
+        <w:rPr>
+          <w:rStyle w:val="NormalTok"/>
+        </w:rPr>
+        <w:t xml:space="preserve">               </w:t>
+      </w:r>
+      <w:r>
+        <w:rPr>
+          <w:rStyle w:val="CommentTok"/>
+        </w:rPr>
+        <w:t xml:space="preserve">#                            "NA"="#00c9db")) +</w:t>
+      </w:r>
+      <w:r>
+        <w:br/>
+      </w:r>
+      <w:r>
+        <w:rPr>
+          <w:rStyle w:val="NormalTok"/>
+        </w:rPr>
+        <w:t xml:space="preserve">               </w:t>
+      </w:r>
+      <w:r>
+        <w:rPr>
+          <w:rStyle w:val="CommentTok"/>
+        </w:rPr>
+        <w:t xml:space="preserve"># scale_color_manual(values=c("6.1"= "#00374f", "183"= "#007c99",</w:t>
+      </w:r>
+      <w:r>
+        <w:br/>
+      </w:r>
+      <w:r>
+        <w:rPr>
+          <w:rStyle w:val="NormalTok"/>
+        </w:rPr>
+        <w:t xml:space="preserve">               </w:t>
+      </w:r>
+      <w:r>
+        <w:rPr>
+          <w:rStyle w:val="CommentTok"/>
+        </w:rPr>
+        <w:t xml:space="preserve">#                             "NA"="#00c9db")) +</w:t>
+      </w:r>
+      <w:r>
+        <w:br/>
+      </w:r>
+      <w:r>
+        <w:rPr>
+          <w:rStyle w:val="NormalTok"/>
+        </w:rPr>
+        <w:t xml:space="preserve">               plot_theme</w:t>
       </w:r>
       <w:r>
         <w:br/>
@@ -8025,18 +8337,18 @@
           <wp:inline>
             <wp:extent cx="5334000" cy="4000500"/>
             <wp:effectExtent b="0" l="0" r="0" t="0"/>
-            <wp:docPr descr="" title="" id="29" name="Picture"/>
+            <wp:docPr descr="" title="" id="28" name="Picture"/>
             <a:graphic>
               <a:graphicData uri="http://schemas.openxmlformats.org/drawingml/2006/picture">
                 <pic:pic>
                   <pic:nvPicPr>
-                    <pic:cNvPr descr="C:\Users\jepanzik\Box\R%20Projects\SEACAR_Panzik\Nekton\reports\by_parameter\SEACAR_Nekton_Presence_files/figure-html/Trendlines_ManagedArea-1.png" id="30" name="Picture"/>
+                    <pic:cNvPr descr="C:\Users\jepanzik\Box\R%20Projects\SEACAR_Panzik\Nekton\reports\by_parameter\SEACAR_Nekton_Presence_files/figure-html/Trendlines_ManagedArea-1.png" id="29" name="Picture"/>
                     <pic:cNvPicPr>
                       <a:picLocks noChangeArrowheads="1" noChangeAspect="1"/>
                     </pic:cNvPicPr>
                   </pic:nvPicPr>
                   <pic:blipFill>
-                    <a:blip r:embed="rId28"/>
+                    <a:blip r:embed="rId27"/>
                     <a:stretch>
                       <a:fillRect/>
                     </a:stretch>
@@ -8072,18 +8384,18 @@
           <wp:inline>
             <wp:extent cx="5334000" cy="4000500"/>
             <wp:effectExtent b="0" l="0" r="0" t="0"/>
-            <wp:docPr descr="" title="" id="32" name="Picture"/>
+            <wp:docPr descr="" title="" id="31" name="Picture"/>
             <a:graphic>
               <a:graphicData uri="http://schemas.openxmlformats.org/drawingml/2006/picture">
                 <pic:pic>
                   <pic:nvPicPr>
-                    <pic:cNvPr descr="C:\Users\jepanzik\Box\R%20Projects\SEACAR_Panzik\Nekton\reports\by_parameter\SEACAR_Nekton_Presence_files/figure-html/Trendlines_ManagedArea-2.png" id="33" name="Picture"/>
+                    <pic:cNvPr descr="C:\Users\jepanzik\Box\R%20Projects\SEACAR_Panzik\Nekton\reports\by_parameter\SEACAR_Nekton_Presence_files/figure-html/Trendlines_ManagedArea-2.png" id="32" name="Picture"/>
                     <pic:cNvPicPr>
                       <a:picLocks noChangeArrowheads="1" noChangeAspect="1"/>
                     </pic:cNvPicPr>
                   </pic:nvPicPr>
                   <pic:blipFill>
-                    <a:blip r:embed="rId31"/>
+                    <a:blip r:embed="rId30"/>
                     <a:stretch>
                       <a:fillRect/>
                     </a:stretch>
@@ -8119,18 +8431,18 @@
           <wp:inline>
             <wp:extent cx="5334000" cy="4000500"/>
             <wp:effectExtent b="0" l="0" r="0" t="0"/>
-            <wp:docPr descr="" title="" id="35" name="Picture"/>
+            <wp:docPr descr="" title="" id="34" name="Picture"/>
             <a:graphic>
               <a:graphicData uri="http://schemas.openxmlformats.org/drawingml/2006/picture">
                 <pic:pic>
                   <pic:nvPicPr>
-                    <pic:cNvPr descr="C:\Users\jepanzik\Box\R%20Projects\SEACAR_Panzik\Nekton\reports\by_parameter\SEACAR_Nekton_Presence_files/figure-html/Trendlines_ManagedArea-3.png" id="36" name="Picture"/>
+                    <pic:cNvPr descr="C:\Users\jepanzik\Box\R%20Projects\SEACAR_Panzik\Nekton\reports\by_parameter\SEACAR_Nekton_Presence_files/figure-html/Trendlines_ManagedArea-3.png" id="35" name="Picture"/>
                     <pic:cNvPicPr>
                       <a:picLocks noChangeArrowheads="1" noChangeAspect="1"/>
                     </pic:cNvPicPr>
                   </pic:nvPicPr>
                   <pic:blipFill>
-                    <a:blip r:embed="rId34"/>
+                    <a:blip r:embed="rId33"/>
                     <a:stretch>
                       <a:fillRect/>
                     </a:stretch>
@@ -8166,18 +8478,18 @@
           <wp:inline>
             <wp:extent cx="5334000" cy="4000500"/>
             <wp:effectExtent b="0" l="0" r="0" t="0"/>
-            <wp:docPr descr="" title="" id="38" name="Picture"/>
+            <wp:docPr descr="" title="" id="37" name="Picture"/>
             <a:graphic>
               <a:graphicData uri="http://schemas.openxmlformats.org/drawingml/2006/picture">
                 <pic:pic>
                   <pic:nvPicPr>
-                    <pic:cNvPr descr="C:\Users\jepanzik\Box\R%20Projects\SEACAR_Panzik\Nekton\reports\by_parameter\SEACAR_Nekton_Presence_files/figure-html/Trendlines_ManagedArea-4.png" id="39" name="Picture"/>
+                    <pic:cNvPr descr="C:\Users\jepanzik\Box\R%20Projects\SEACAR_Panzik\Nekton\reports\by_parameter\SEACAR_Nekton_Presence_files/figure-html/Trendlines_ManagedArea-4.png" id="38" name="Picture"/>
                     <pic:cNvPicPr>
                       <a:picLocks noChangeArrowheads="1" noChangeAspect="1"/>
                     </pic:cNvPicPr>
                   </pic:nvPicPr>
                   <pic:blipFill>
-                    <a:blip r:embed="rId37"/>
+                    <a:blip r:embed="rId36"/>
                     <a:stretch>
                       <a:fillRect/>
                     </a:stretch>
@@ -8213,18 +8525,18 @@
           <wp:inline>
             <wp:extent cx="5334000" cy="4000500"/>
             <wp:effectExtent b="0" l="0" r="0" t="0"/>
-            <wp:docPr descr="" title="" id="41" name="Picture"/>
+            <wp:docPr descr="" title="" id="40" name="Picture"/>
             <a:graphic>
               <a:graphicData uri="http://schemas.openxmlformats.org/drawingml/2006/picture">
                 <pic:pic>
                   <pic:nvPicPr>
-                    <pic:cNvPr descr="C:\Users\jepanzik\Box\R%20Projects\SEACAR_Panzik\Nekton\reports\by_parameter\SEACAR_Nekton_Presence_files/figure-html/Trendlines_ManagedArea-5.png" id="42" name="Picture"/>
+                    <pic:cNvPr descr="C:\Users\jepanzik\Box\R%20Projects\SEACAR_Panzik\Nekton\reports\by_parameter\SEACAR_Nekton_Presence_files/figure-html/Trendlines_ManagedArea-5.png" id="41" name="Picture"/>
                     <pic:cNvPicPr>
                       <a:picLocks noChangeArrowheads="1" noChangeAspect="1"/>
                     </pic:cNvPicPr>
                   </pic:nvPicPr>
                   <pic:blipFill>
-                    <a:blip r:embed="rId40"/>
+                    <a:blip r:embed="rId39"/>
                     <a:stretch>
                       <a:fillRect/>
                     </a:stretch>
@@ -8260,18 +8572,18 @@
           <wp:inline>
             <wp:extent cx="5334000" cy="4000500"/>
             <wp:effectExtent b="0" l="0" r="0" t="0"/>
-            <wp:docPr descr="" title="" id="44" name="Picture"/>
+            <wp:docPr descr="" title="" id="43" name="Picture"/>
             <a:graphic>
               <a:graphicData uri="http://schemas.openxmlformats.org/drawingml/2006/picture">
                 <pic:pic>
                   <pic:nvPicPr>
-                    <pic:cNvPr descr="C:\Users\jepanzik\Box\R%20Projects\SEACAR_Panzik\Nekton\reports\by_parameter\SEACAR_Nekton_Presence_files/figure-html/Trendlines_ManagedArea-6.png" id="45" name="Picture"/>
+                    <pic:cNvPr descr="C:\Users\jepanzik\Box\R%20Projects\SEACAR_Panzik\Nekton\reports\by_parameter\SEACAR_Nekton_Presence_files/figure-html/Trendlines_ManagedArea-6.png" id="44" name="Picture"/>
                     <pic:cNvPicPr>
                       <a:picLocks noChangeArrowheads="1" noChangeAspect="1"/>
                     </pic:cNvPicPr>
                   </pic:nvPicPr>
                   <pic:blipFill>
-                    <a:blip r:embed="rId43"/>
+                    <a:blip r:embed="rId42"/>
                     <a:stretch>
                       <a:fillRect/>
                     </a:stretch>
@@ -8302,18 +8614,18 @@
           <wp:inline>
             <wp:extent cx="5334000" cy="4000500"/>
             <wp:effectExtent b="0" l="0" r="0" t="0"/>
-            <wp:docPr descr="" title="" id="47" name="Picture"/>
+            <wp:docPr descr="" title="" id="46" name="Picture"/>
             <a:graphic>
               <a:graphicData uri="http://schemas.openxmlformats.org/drawingml/2006/picture">
                 <pic:pic>
                   <pic:nvPicPr>
-                    <pic:cNvPr descr="C:\Users\jepanzik\Box\R%20Projects\SEACAR_Panzik\Nekton\reports\by_parameter\SEACAR_Nekton_Presence_files/figure-html/Trendlines_ManagedArea-7.png" id="48" name="Picture"/>
+                    <pic:cNvPr descr="C:\Users\jepanzik\Box\R%20Projects\SEACAR_Panzik\Nekton\reports\by_parameter\SEACAR_Nekton_Presence_files/figure-html/Trendlines_ManagedArea-7.png" id="47" name="Picture"/>
                     <pic:cNvPicPr>
                       <a:picLocks noChangeArrowheads="1" noChangeAspect="1"/>
                     </pic:cNvPicPr>
                   </pic:nvPicPr>
                   <pic:blipFill>
-                    <a:blip r:embed="rId46"/>
+                    <a:blip r:embed="rId45"/>
                     <a:stretch>
                       <a:fillRect/>
                     </a:stretch>
@@ -8340,7 +8652,7 @@
         </w:drawing>
       </w:r>
     </w:p>
-    <w:bookmarkEnd w:id="49"/>
+    <w:bookmarkEnd w:id="48"/>
     <w:sectPr/>
   </w:body>
 </w:document>

</xml_diff>

<commit_message>
Nekton data update and script run
</commit_message>
<xml_diff>
--- a/Nekton/reports/by_parameter/SEACAR_Nekton_Presence.docx
+++ b/Nekton/reports/by_parameter/SEACAR_Nekton_Presence.docx
@@ -249,15 +249,9 @@
       </w:r>
       <w:r>
         <w:rPr>
-          <w:rStyle w:val="FunctionTok"/>
-        </w:rPr>
-        <w:t xml:space="preserve">library</w:t>
-      </w:r>
-      <w:r>
-        <w:rPr>
-          <w:rStyle w:val="NormalTok"/>
-        </w:rPr>
-        <w:t xml:space="preserve">(tidyverse)</w:t>
+          <w:rStyle w:val="CommentTok"/>
+        </w:rPr>
+        <w:t xml:space="preserve">#library(tidyverse)</w:t>
       </w:r>
       <w:r>
         <w:br/>
@@ -1296,6 +1290,12 @@
         <w:br/>
       </w:r>
       <w:r>
+        <w:br/>
+      </w:r>
+      <w:r>
+        <w:br/>
+      </w:r>
+      <w:r>
         <w:rPr>
           <w:rStyle w:val="NormalTok"/>
         </w:rPr>
@@ -1347,7 +1347,7 @@
         <w:rPr>
           <w:rStyle w:val="NormalTok"/>
         </w:rPr>
-        <w:t xml:space="preserve">            SampleDate, GearSize_m) </w:t>
+        <w:t xml:space="preserve">            SampleDate, GearType, GearSize_m) </w:t>
       </w:r>
       <w:r>
         <w:rPr>
@@ -1534,15 +1534,45 @@
       </w:r>
       <w:r>
         <w:rPr>
-          <w:rStyle w:val="FunctionTok"/>
-        </w:rPr>
-        <w:t xml:space="preserve">setnames</w:t>
-      </w:r>
-      <w:r>
-        <w:rPr>
-          <w:rStyle w:val="NormalTok"/>
-        </w:rPr>
-        <w:t xml:space="preserve">(data, </w:t>
+          <w:rStyle w:val="CommentTok"/>
+        </w:rPr>
+        <w:t xml:space="preserve">#setnames(data, c("ManagedAreaName"), c("ShortName"))</w:t>
+      </w:r>
+      <w:r>
+        <w:br/>
+      </w:r>
+      <w:r>
+        <w:br/>
+      </w:r>
+      <w:r>
+        <w:rPr>
+          <w:rStyle w:val="NormalTok"/>
+        </w:rPr>
+        <w:t xml:space="preserve">data </w:t>
+      </w:r>
+      <w:r>
+        <w:rPr>
+          <w:rStyle w:val="OtherTok"/>
+        </w:rPr>
+        <w:t xml:space="preserve">&lt;-</w:t>
+      </w:r>
+      <w:r>
+        <w:rPr>
+          <w:rStyle w:val="NormalTok"/>
+        </w:rPr>
+        <w:t xml:space="preserve"> </w:t>
+      </w:r>
+      <w:r>
+        <w:rPr>
+          <w:rStyle w:val="FunctionTok"/>
+        </w:rPr>
+        <w:t xml:space="preserve">merge.data.frame</w:t>
+      </w:r>
+      <w:r>
+        <w:rPr>
+          <w:rStyle w:val="NormalTok"/>
+        </w:rPr>
+        <w:t xml:space="preserve">(MA_All[,</w:t>
       </w:r>
       <w:r>
         <w:rPr>
@@ -1560,91 +1590,46 @@
         <w:rPr>
           <w:rStyle w:val="StringTok"/>
         </w:rPr>
+        <w:t xml:space="preserve">"AreaID"</w:t>
+      </w:r>
+      <w:r>
+        <w:rPr>
+          <w:rStyle w:val="NormalTok"/>
+        </w:rPr>
+        <w:t xml:space="preserve">, </w:t>
+      </w:r>
+      <w:r>
+        <w:rPr>
+          <w:rStyle w:val="StringTok"/>
+        </w:rPr>
         <w:t xml:space="preserve">"ManagedAreaName"</w:t>
       </w:r>
       <w:r>
         <w:rPr>
           <w:rStyle w:val="NormalTok"/>
         </w:rPr>
-        <w:t xml:space="preserve">), </w:t>
-      </w:r>
-      <w:r>
-        <w:rPr>
-          <w:rStyle w:val="FunctionTok"/>
-        </w:rPr>
-        <w:t xml:space="preserve">c</w:t>
-      </w:r>
-      <w:r>
-        <w:rPr>
-          <w:rStyle w:val="NormalTok"/>
-        </w:rPr>
-        <w:t xml:space="preserve">(</w:t>
+        <w:t xml:space="preserve">)],</w:t>
+      </w:r>
+      <w:r>
+        <w:br/>
+      </w:r>
+      <w:r>
+        <w:rPr>
+          <w:rStyle w:val="NormalTok"/>
+        </w:rPr>
+        <w:t xml:space="preserve">                          data, </w:t>
+      </w:r>
+      <w:r>
+        <w:rPr>
+          <w:rStyle w:val="AttributeTok"/>
+        </w:rPr>
+        <w:t xml:space="preserve">by=</w:t>
       </w:r>
       <w:r>
         <w:rPr>
           <w:rStyle w:val="StringTok"/>
         </w:rPr>
-        <w:t xml:space="preserve">"ShortName"</w:t>
-      </w:r>
-      <w:r>
-        <w:rPr>
-          <w:rStyle w:val="NormalTok"/>
-        </w:rPr>
-        <w:t xml:space="preserve">))</w:t>
-      </w:r>
-      <w:r>
-        <w:br/>
-      </w:r>
-      <w:r>
-        <w:br/>
-      </w:r>
-      <w:r>
-        <w:rPr>
-          <w:rStyle w:val="NormalTok"/>
-        </w:rPr>
-        <w:t xml:space="preserve">data </w:t>
-      </w:r>
-      <w:r>
-        <w:rPr>
-          <w:rStyle w:val="OtherTok"/>
-        </w:rPr>
-        <w:t xml:space="preserve">&lt;-</w:t>
-      </w:r>
-      <w:r>
-        <w:rPr>
-          <w:rStyle w:val="NormalTok"/>
-        </w:rPr>
-        <w:t xml:space="preserve"> </w:t>
-      </w:r>
-      <w:r>
-        <w:rPr>
-          <w:rStyle w:val="FunctionTok"/>
-        </w:rPr>
-        <w:t xml:space="preserve">merge.data.frame</w:t>
-      </w:r>
-      <w:r>
-        <w:rPr>
-          <w:rStyle w:val="NormalTok"/>
-        </w:rPr>
-        <w:t xml:space="preserve">(MA_All[,</w:t>
-      </w:r>
-      <w:r>
-        <w:rPr>
-          <w:rStyle w:val="FunctionTok"/>
-        </w:rPr>
-        <w:t xml:space="preserve">c</w:t>
-      </w:r>
-      <w:r>
-        <w:rPr>
-          <w:rStyle w:val="NormalTok"/>
-        </w:rPr>
-        <w:t xml:space="preserve">(</w:t>
-      </w:r>
-      <w:r>
-        <w:rPr>
-          <w:rStyle w:val="StringTok"/>
-        </w:rPr>
-        <w:t xml:space="preserve">"AreaID"</w:t>
+        <w:t xml:space="preserve">"ManagedAreaName"</w:t>
       </w:r>
       <w:r>
         <w:rPr>
@@ -1654,57 +1639,6 @@
       </w:r>
       <w:r>
         <w:rPr>
-          <w:rStyle w:val="StringTok"/>
-        </w:rPr>
-        <w:t xml:space="preserve">"ManagedAreaName"</w:t>
-      </w:r>
-      <w:r>
-        <w:rPr>
-          <w:rStyle w:val="NormalTok"/>
-        </w:rPr>
-        <w:t xml:space="preserve">, </w:t>
-      </w:r>
-      <w:r>
-        <w:rPr>
-          <w:rStyle w:val="StringTok"/>
-        </w:rPr>
-        <w:t xml:space="preserve">"ShortName"</w:t>
-      </w:r>
-      <w:r>
-        <w:rPr>
-          <w:rStyle w:val="NormalTok"/>
-        </w:rPr>
-        <w:t xml:space="preserve">)],</w:t>
-      </w:r>
-      <w:r>
-        <w:br/>
-      </w:r>
-      <w:r>
-        <w:rPr>
-          <w:rStyle w:val="NormalTok"/>
-        </w:rPr>
-        <w:t xml:space="preserve">                          data, </w:t>
-      </w:r>
-      <w:r>
-        <w:rPr>
-          <w:rStyle w:val="AttributeTok"/>
-        </w:rPr>
-        <w:t xml:space="preserve">by=</w:t>
-      </w:r>
-      <w:r>
-        <w:rPr>
-          <w:rStyle w:val="StringTok"/>
-        </w:rPr>
-        <w:t xml:space="preserve">"ShortName"</w:t>
-      </w:r>
-      <w:r>
-        <w:rPr>
-          <w:rStyle w:val="NormalTok"/>
-        </w:rPr>
-        <w:t xml:space="preserve">, </w:t>
-      </w:r>
-      <w:r>
-        <w:rPr>
           <w:rStyle w:val="AttributeTok"/>
         </w:rPr>
         <w:t xml:space="preserve">all=</w:t>
@@ -1729,39 +1663,9 @@
       </w:r>
       <w:r>
         <w:rPr>
-          <w:rStyle w:val="NormalTok"/>
-        </w:rPr>
-        <w:t xml:space="preserve">data</w:t>
-      </w:r>
-      <w:r>
-        <w:rPr>
-          <w:rStyle w:val="SpecialCharTok"/>
-        </w:rPr>
-        <w:t xml:space="preserve">$</w:t>
-      </w:r>
-      <w:r>
-        <w:rPr>
-          <w:rStyle w:val="NormalTok"/>
-        </w:rPr>
-        <w:t xml:space="preserve">ShortName </w:t>
-      </w:r>
-      <w:r>
-        <w:rPr>
-          <w:rStyle w:val="OtherTok"/>
-        </w:rPr>
-        <w:t xml:space="preserve">&lt;-</w:t>
-      </w:r>
-      <w:r>
-        <w:rPr>
-          <w:rStyle w:val="NormalTok"/>
-        </w:rPr>
-        <w:t xml:space="preserve"> </w:t>
-      </w:r>
-      <w:r>
-        <w:rPr>
-          <w:rStyle w:val="ConstantTok"/>
-        </w:rPr>
-        <w:t xml:space="preserve">NULL</w:t>
+          <w:rStyle w:val="CommentTok"/>
+        </w:rPr>
+        <w:t xml:space="preserve">#data$ShortName &lt;- NULL</w:t>
       </w:r>
       <w:r>
         <w:br/>
@@ -2101,6 +2005,18 @@
           <w:rStyle w:val="VerbatimChar"/>
         </w:rPr>
         <w:t xml:space="preserve">Month</w:t>
+      </w:r>
+      <w:r>
+        <w:t xml:space="preserve">,</w:t>
+      </w:r>
+      <w:r>
+        <w:t xml:space="preserve"> </w:t>
+      </w:r>
+      <w:r>
+        <w:rPr>
+          <w:rStyle w:val="VerbatimChar"/>
+        </w:rPr>
+        <w:t xml:space="preserve">GearType</w:t>
       </w:r>
       <w:r>
         <w:t xml:space="preserve">, and</w:t>
@@ -2362,7 +2278,7 @@
         <w:rPr>
           <w:rStyle w:val="NormalTok"/>
         </w:rPr>
-        <w:t xml:space="preserve">(AreaID, ManagedAreaName, Year, Month, GearSize_m) </w:t>
+        <w:t xml:space="preserve">(AreaID, ManagedAreaName, Year, Month, GearType, GearSize_m) </w:t>
       </w:r>
       <w:r>
         <w:rPr>
@@ -2935,7 +2851,7 @@
         <w:rPr>
           <w:rStyle w:val="NormalTok"/>
         </w:rPr>
-        <w:t xml:space="preserve">(AreaID, ManagedAreaName, Year, GearSize_m) </w:t>
+        <w:t xml:space="preserve">(AreaID, ManagedAreaName, Year, GearType, GearSize_m) </w:t>
       </w:r>
       <w:r>
         <w:rPr>
@@ -3472,7 +3388,7 @@
         <w:rPr>
           <w:rStyle w:val="NormalTok"/>
         </w:rPr>
-        <w:t xml:space="preserve">(AreaID, ManagedAreaName, Month, GearSize_m) </w:t>
+        <w:t xml:space="preserve">(AreaID, ManagedAreaName, Month, GearType, GearSize_m) </w:t>
       </w:r>
       <w:r>
         <w:rPr>
@@ -4024,7 +3940,7 @@
         <w:rPr>
           <w:rStyle w:val="NormalTok"/>
         </w:rPr>
-        <w:t xml:space="preserve">(AreaID, ManagedAreaName, GearSize_m) </w:t>
+        <w:t xml:space="preserve">(AreaID, ManagedAreaName, GearType, GearSize_m) </w:t>
       </w:r>
       <w:r>
         <w:rPr>
@@ -4649,7 +4565,7 @@
       </w:r>
     </w:p>
     <w:bookmarkEnd w:id="26"/>
-    <w:bookmarkStart w:id="48" w:name="appendix-i-managed-area-species-richness"/>
+    <w:bookmarkStart w:id="63" w:name="appendix-i-managed-area-species-richness"/>
     <w:p>
       <w:pPr>
         <w:pStyle w:val="Heading1"/>
@@ -5592,6 +5508,12 @@
         <w:br/>
       </w:r>
       <w:r>
+        <w:br/>
+      </w:r>
+      <w:r>
+        <w:br/>
+      </w:r>
+      <w:r>
         <w:rPr>
           <w:rStyle w:val="NormalTok"/>
         </w:rPr>
@@ -5994,6 +5916,108 @@
         <w:rPr>
           <w:rStyle w:val="NormalTok"/>
         </w:rPr>
+        <w:t xml:space="preserve">            plot_data</w:t>
+      </w:r>
+      <w:r>
+        <w:rPr>
+          <w:rStyle w:val="SpecialCharTok"/>
+        </w:rPr>
+        <w:t xml:space="preserve">$</w:t>
+      </w:r>
+      <w:r>
+        <w:rPr>
+          <w:rStyle w:val="NormalTok"/>
+        </w:rPr>
+        <w:t xml:space="preserve">GearType_Plot </w:t>
+      </w:r>
+      <w:r>
+        <w:rPr>
+          <w:rStyle w:val="OtherTok"/>
+        </w:rPr>
+        <w:t xml:space="preserve">&lt;-</w:t>
+      </w:r>
+      <w:r>
+        <w:rPr>
+          <w:rStyle w:val="NormalTok"/>
+        </w:rPr>
+        <w:t xml:space="preserve"> </w:t>
+      </w:r>
+      <w:r>
+        <w:rPr>
+          <w:rStyle w:val="FunctionTok"/>
+        </w:rPr>
+        <w:t xml:space="preserve">paste0</w:t>
+      </w:r>
+      <w:r>
+        <w:rPr>
+          <w:rStyle w:val="NormalTok"/>
+        </w:rPr>
+        <w:t xml:space="preserve">(plot_data</w:t>
+      </w:r>
+      <w:r>
+        <w:rPr>
+          <w:rStyle w:val="SpecialCharTok"/>
+        </w:rPr>
+        <w:t xml:space="preserve">$</w:t>
+      </w:r>
+      <w:r>
+        <w:rPr>
+          <w:rStyle w:val="NormalTok"/>
+        </w:rPr>
+        <w:t xml:space="preserve">GearType, </w:t>
+      </w:r>
+      <w:r>
+        <w:rPr>
+          <w:rStyle w:val="StringTok"/>
+        </w:rPr>
+        <w:t xml:space="preserve">" ("</w:t>
+      </w:r>
+      <w:r>
+        <w:rPr>
+          <w:rStyle w:val="NormalTok"/>
+        </w:rPr>
+        <w:t xml:space="preserve">,</w:t>
+      </w:r>
+      <w:r>
+        <w:br/>
+      </w:r>
+      <w:r>
+        <w:rPr>
+          <w:rStyle w:val="NormalTok"/>
+        </w:rPr>
+        <w:t xml:space="preserve">                                         plot_data</w:t>
+      </w:r>
+      <w:r>
+        <w:rPr>
+          <w:rStyle w:val="SpecialCharTok"/>
+        </w:rPr>
+        <w:t xml:space="preserve">$</w:t>
+      </w:r>
+      <w:r>
+        <w:rPr>
+          <w:rStyle w:val="NormalTok"/>
+        </w:rPr>
+        <w:t xml:space="preserve">GearSize_m, </w:t>
+      </w:r>
+      <w:r>
+        <w:rPr>
+          <w:rStyle w:val="StringTok"/>
+        </w:rPr>
+        <w:t xml:space="preserve">" m)"</w:t>
+      </w:r>
+      <w:r>
+        <w:rPr>
+          <w:rStyle w:val="NormalTok"/>
+        </w:rPr>
+        <w:t xml:space="preserve">)</w:t>
+      </w:r>
+      <w:r>
+        <w:br/>
+      </w:r>
+      <w:r>
+        <w:rPr>
+          <w:rStyle w:val="NormalTok"/>
+        </w:rPr>
         <w:t xml:space="preserve">            t_max </w:t>
       </w:r>
       <w:r>
@@ -6343,6 +6367,18 @@
       </w:r>
       <w:r>
         <w:rPr>
+          <w:rStyle w:val="NormalTok"/>
+        </w:rPr>
+        <w:t xml:space="preserve"> </w:t>
+      </w:r>
+      <w:r>
+        <w:rPr>
+          <w:rStyle w:val="SpecialCharTok"/>
+        </w:rPr>
+        <w:t xml:space="preserve">-</w:t>
+      </w:r>
+      <w:r>
+        <w:rPr>
           <w:rStyle w:val="DecValTok"/>
         </w:rPr>
         <w:t xml:space="preserve">5</w:t>
@@ -6624,7 +6660,7 @@
         <w:rPr>
           <w:rStyle w:val="NormalTok"/>
         </w:rPr>
-        <w:t xml:space="preserve">(GearSize_m)) </w:t>
+        <w:t xml:space="preserve">(GearType_Plot)) </w:t>
       </w:r>
       <w:r>
         <w:rPr>
@@ -6705,7 +6741,52 @@
         <w:rPr>
           <w:rStyle w:val="NormalTok"/>
         </w:rPr>
-        <w:t xml:space="preserve">(GearSize_m)),</w:t>
+        <w:t xml:space="preserve">(GearType_Plot),</w:t>
+      </w:r>
+      <w:r>
+        <w:br/>
+      </w:r>
+      <w:r>
+        <w:rPr>
+          <w:rStyle w:val="NormalTok"/>
+        </w:rPr>
+        <w:t xml:space="preserve">                              </w:t>
+      </w:r>
+      <w:r>
+        <w:rPr>
+          <w:rStyle w:val="AttributeTok"/>
+        </w:rPr>
+        <w:t xml:space="preserve">shape=</w:t>
+      </w:r>
+      <w:r>
+        <w:rPr>
+          <w:rStyle w:val="FunctionTok"/>
+        </w:rPr>
+        <w:t xml:space="preserve">as.factor</w:t>
+      </w:r>
+      <w:r>
+        <w:rPr>
+          <w:rStyle w:val="NormalTok"/>
+        </w:rPr>
+        <w:t xml:space="preserve">(GearType_Plot)), </w:t>
+      </w:r>
+      <w:r>
+        <w:rPr>
+          <w:rStyle w:val="AttributeTok"/>
+        </w:rPr>
+        <w:t xml:space="preserve">size=</w:t>
+      </w:r>
+      <w:r>
+        <w:rPr>
+          <w:rStyle w:val="DecValTok"/>
+        </w:rPr>
+        <w:t xml:space="preserve">3</w:t>
+      </w:r>
+      <w:r>
+        <w:rPr>
+          <w:rStyle w:val="NormalTok"/>
+        </w:rPr>
+        <w:t xml:space="preserve">,</w:t>
       </w:r>
       <w:r>
         <w:br/>
@@ -6720,10 +6801,823 @@
         <w:rPr>
           <w:rStyle w:val="AttributeTok"/>
         </w:rPr>
+        <w:t xml:space="preserve">color=</w:t>
+      </w:r>
+      <w:r>
+        <w:rPr>
+          <w:rStyle w:val="StringTok"/>
+        </w:rPr>
+        <w:t xml:space="preserve">"#333333"</w:t>
+      </w:r>
+      <w:r>
+        <w:rPr>
+          <w:rStyle w:val="NormalTok"/>
+        </w:rPr>
+        <w:t xml:space="preserve">, </w:t>
+      </w:r>
+      <w:r>
+        <w:rPr>
+          <w:rStyle w:val="AttributeTok"/>
+        </w:rPr>
+        <w:t xml:space="preserve">alpha=</w:t>
+      </w:r>
+      <w:r>
+        <w:rPr>
+          <w:rStyle w:val="FloatTok"/>
+        </w:rPr>
+        <w:t xml:space="preserve">0.75</w:t>
+      </w:r>
+      <w:r>
+        <w:rPr>
+          <w:rStyle w:val="NormalTok"/>
+        </w:rPr>
+        <w:t xml:space="preserve">) </w:t>
+      </w:r>
+      <w:r>
+        <w:rPr>
+          <w:rStyle w:val="SpecialCharTok"/>
+        </w:rPr>
+        <w:t xml:space="preserve">+</w:t>
+      </w:r>
+      <w:r>
+        <w:br/>
+      </w:r>
+      <w:r>
+        <w:rPr>
+          <w:rStyle w:val="NormalTok"/>
+        </w:rPr>
+        <w:t xml:space="preserve">               </w:t>
+      </w:r>
+      <w:r>
+        <w:rPr>
+          <w:rStyle w:val="FunctionTok"/>
+        </w:rPr>
+        <w:t xml:space="preserve">geom_line</w:t>
+      </w:r>
+      <w:r>
+        <w:rPr>
+          <w:rStyle w:val="NormalTok"/>
+        </w:rPr>
+        <w:t xml:space="preserve">(</w:t>
+      </w:r>
+      <w:r>
+        <w:rPr>
+          <w:rStyle w:val="FunctionTok"/>
+        </w:rPr>
+        <w:t xml:space="preserve">aes</w:t>
+      </w:r>
+      <w:r>
+        <w:rPr>
+          <w:rStyle w:val="NormalTok"/>
+        </w:rPr>
+        <w:t xml:space="preserve">(</w:t>
+      </w:r>
+      <w:r>
+        <w:rPr>
+          <w:rStyle w:val="AttributeTok"/>
+        </w:rPr>
+        <w:t xml:space="preserve">x=</w:t>
+      </w:r>
+      <w:r>
+        <w:rPr>
+          <w:rStyle w:val="NormalTok"/>
+        </w:rPr>
+        <w:t xml:space="preserve">Year, </w:t>
+      </w:r>
+      <w:r>
+        <w:rPr>
+          <w:rStyle w:val="AttributeTok"/>
+        </w:rPr>
+        <w:t xml:space="preserve">y=</w:t>
+      </w:r>
+      <w:r>
+        <w:rPr>
+          <w:rStyle w:val="NormalTok"/>
+        </w:rPr>
+        <w:t xml:space="preserve">Mean, </w:t>
+      </w:r>
+      <w:r>
+        <w:rPr>
+          <w:rStyle w:val="AttributeTok"/>
+        </w:rPr>
+        <w:t xml:space="preserve">color=</w:t>
+      </w:r>
+      <w:r>
+        <w:rPr>
+          <w:rStyle w:val="FunctionTok"/>
+        </w:rPr>
+        <w:t xml:space="preserve">as.factor</w:t>
+      </w:r>
+      <w:r>
+        <w:rPr>
+          <w:rStyle w:val="NormalTok"/>
+        </w:rPr>
+        <w:t xml:space="preserve">(GearType_Plot)),</w:t>
+      </w:r>
+      <w:r>
+        <w:br/>
+      </w:r>
+      <w:r>
+        <w:rPr>
+          <w:rStyle w:val="NormalTok"/>
+        </w:rPr>
+        <w:t xml:space="preserve">                         </w:t>
+      </w:r>
+      <w:r>
+        <w:rPr>
+          <w:rStyle w:val="AttributeTok"/>
+        </w:rPr>
+        <w:t xml:space="preserve">size=</w:t>
+      </w:r>
+      <w:r>
+        <w:rPr>
+          <w:rStyle w:val="FloatTok"/>
+        </w:rPr>
+        <w:t xml:space="preserve">1.2</w:t>
+      </w:r>
+      <w:r>
+        <w:rPr>
+          <w:rStyle w:val="NormalTok"/>
+        </w:rPr>
+        <w:t xml:space="preserve">, </w:t>
+      </w:r>
+      <w:r>
+        <w:rPr>
+          <w:rStyle w:val="AttributeTok"/>
+        </w:rPr>
+        <w:t xml:space="preserve">alpha=</w:t>
+      </w:r>
+      <w:r>
+        <w:rPr>
+          <w:rStyle w:val="FloatTok"/>
+        </w:rPr>
+        <w:t xml:space="preserve">0.75</w:t>
+      </w:r>
+      <w:r>
+        <w:rPr>
+          <w:rStyle w:val="NormalTok"/>
+        </w:rPr>
+        <w:t xml:space="preserve">) </w:t>
+      </w:r>
+      <w:r>
+        <w:rPr>
+          <w:rStyle w:val="SpecialCharTok"/>
+        </w:rPr>
+        <w:t xml:space="preserve">+</w:t>
+      </w:r>
+      <w:r>
+        <w:br/>
+      </w:r>
+      <w:r>
+        <w:rPr>
+          <w:rStyle w:val="NormalTok"/>
+        </w:rPr>
+        <w:t xml:space="preserve">               </w:t>
+      </w:r>
+      <w:r>
+        <w:rPr>
+          <w:rStyle w:val="FunctionTok"/>
+        </w:rPr>
+        <w:t xml:space="preserve">labs</w:t>
+      </w:r>
+      <w:r>
+        <w:rPr>
+          <w:rStyle w:val="NormalTok"/>
+        </w:rPr>
+        <w:t xml:space="preserve">(</w:t>
+      </w:r>
+      <w:r>
+        <w:rPr>
+          <w:rStyle w:val="AttributeTok"/>
+        </w:rPr>
+        <w:t xml:space="preserve">title=</w:t>
+      </w:r>
+      <w:r>
+        <w:rPr>
+          <w:rStyle w:val="NormalTok"/>
+        </w:rPr>
+        <w:t xml:space="preserve">MA_Include[i],</w:t>
+      </w:r>
+      <w:r>
+        <w:br/>
+      </w:r>
+      <w:r>
+        <w:rPr>
+          <w:rStyle w:val="NormalTok"/>
+        </w:rPr>
+        <w:t xml:space="preserve">                    </w:t>
+      </w:r>
+      <w:r>
+        <w:rPr>
+          <w:rStyle w:val="AttributeTok"/>
+        </w:rPr>
+        <w:t xml:space="preserve">subtitle=</w:t>
+      </w:r>
+      <w:r>
+        <w:rPr>
+          <w:rStyle w:val="StringTok"/>
+        </w:rPr>
+        <w:t xml:space="preserve">"Species Richness"</w:t>
+      </w:r>
+      <w:r>
+        <w:rPr>
+          <w:rStyle w:val="NormalTok"/>
+        </w:rPr>
+        <w:t xml:space="preserve">,</w:t>
+      </w:r>
+      <w:r>
+        <w:br/>
+      </w:r>
+      <w:r>
+        <w:rPr>
+          <w:rStyle w:val="NormalTok"/>
+        </w:rPr>
+        <w:t xml:space="preserve">                    </w:t>
+      </w:r>
+      <w:r>
+        <w:rPr>
+          <w:rStyle w:val="AttributeTok"/>
+        </w:rPr>
+        <w:t xml:space="preserve">x=</w:t>
+      </w:r>
+      <w:r>
+        <w:rPr>
+          <w:rStyle w:val="StringTok"/>
+        </w:rPr>
+        <w:t xml:space="preserve">"Year"</w:t>
+      </w:r>
+      <w:r>
+        <w:rPr>
+          <w:rStyle w:val="NormalTok"/>
+        </w:rPr>
+        <w:t xml:space="preserve">, </w:t>
+      </w:r>
+      <w:r>
+        <w:rPr>
+          <w:rStyle w:val="AttributeTok"/>
+        </w:rPr>
+        <w:t xml:space="preserve">y=</w:t>
+      </w:r>
+      <w:r>
+        <w:rPr>
+          <w:rStyle w:val="StringTok"/>
+        </w:rPr>
+        <w:t xml:space="preserve">"Number of Species per 100 square meters"</w:t>
+      </w:r>
+      <w:r>
+        <w:rPr>
+          <w:rStyle w:val="NormalTok"/>
+        </w:rPr>
+        <w:t xml:space="preserve">,</w:t>
+      </w:r>
+      <w:r>
+        <w:br/>
+      </w:r>
+      <w:r>
+        <w:rPr>
+          <w:rStyle w:val="NormalTok"/>
+        </w:rPr>
+        <w:t xml:space="preserve">                    </w:t>
+      </w:r>
+      <w:r>
+        <w:rPr>
+          <w:rStyle w:val="AttributeTok"/>
+        </w:rPr>
+        <w:t xml:space="preserve">fill=</w:t>
+      </w:r>
+      <w:r>
+        <w:rPr>
+          <w:rStyle w:val="StringTok"/>
+        </w:rPr>
+        <w:t xml:space="preserve">"Gear Type"</w:t>
+      </w:r>
+      <w:r>
+        <w:rPr>
+          <w:rStyle w:val="NormalTok"/>
+        </w:rPr>
+        <w:t xml:space="preserve">, </w:t>
+      </w:r>
+      <w:r>
+        <w:rPr>
+          <w:rStyle w:val="AttributeTok"/>
+        </w:rPr>
+        <w:t xml:space="preserve">color=</w:t>
+      </w:r>
+      <w:r>
+        <w:rPr>
+          <w:rStyle w:val="StringTok"/>
+        </w:rPr>
+        <w:t xml:space="preserve">"Gear Type"</w:t>
+      </w:r>
+      <w:r>
+        <w:rPr>
+          <w:rStyle w:val="NormalTok"/>
+        </w:rPr>
+        <w:t xml:space="preserve">, </w:t>
+      </w:r>
+      <w:r>
+        <w:rPr>
+          <w:rStyle w:val="AttributeTok"/>
+        </w:rPr>
         <w:t xml:space="preserve">shape=</w:t>
       </w:r>
       <w:r>
         <w:rPr>
+          <w:rStyle w:val="StringTok"/>
+        </w:rPr>
+        <w:t xml:space="preserve">"Gear Type"</w:t>
+      </w:r>
+      <w:r>
+        <w:rPr>
+          <w:rStyle w:val="NormalTok"/>
+        </w:rPr>
+        <w:t xml:space="preserve">) </w:t>
+      </w:r>
+      <w:r>
+        <w:rPr>
+          <w:rStyle w:val="SpecialCharTok"/>
+        </w:rPr>
+        <w:t xml:space="preserve">+</w:t>
+      </w:r>
+      <w:r>
+        <w:br/>
+      </w:r>
+      <w:r>
+        <w:rPr>
+          <w:rStyle w:val="NormalTok"/>
+        </w:rPr>
+        <w:t xml:space="preserve">               </w:t>
+      </w:r>
+      <w:r>
+        <w:rPr>
+          <w:rStyle w:val="FunctionTok"/>
+        </w:rPr>
+        <w:t xml:space="preserve">scale_x_continuous</w:t>
+      </w:r>
+      <w:r>
+        <w:rPr>
+          <w:rStyle w:val="NormalTok"/>
+        </w:rPr>
+        <w:t xml:space="preserve">(</w:t>
+      </w:r>
+      <w:r>
+        <w:rPr>
+          <w:rStyle w:val="AttributeTok"/>
+        </w:rPr>
+        <w:t xml:space="preserve">limits=</w:t>
+      </w:r>
+      <w:r>
+        <w:rPr>
+          <w:rStyle w:val="FunctionTok"/>
+        </w:rPr>
+        <w:t xml:space="preserve">c</w:t>
+      </w:r>
+      <w:r>
+        <w:rPr>
+          <w:rStyle w:val="NormalTok"/>
+        </w:rPr>
+        <w:t xml:space="preserve">(t_min</w:t>
+      </w:r>
+      <w:r>
+        <w:rPr>
+          <w:rStyle w:val="FloatTok"/>
+        </w:rPr>
+        <w:t xml:space="preserve">-0.25</w:t>
+      </w:r>
+      <w:r>
+        <w:rPr>
+          <w:rStyle w:val="NormalTok"/>
+        </w:rPr>
+        <w:t xml:space="preserve">, t_max</w:t>
+      </w:r>
+      <w:r>
+        <w:rPr>
+          <w:rStyle w:val="FloatTok"/>
+        </w:rPr>
+        <w:t xml:space="preserve">+0.25</w:t>
+      </w:r>
+      <w:r>
+        <w:rPr>
+          <w:rStyle w:val="NormalTok"/>
+        </w:rPr>
+        <w:t xml:space="preserve">),</w:t>
+      </w:r>
+      <w:r>
+        <w:br/>
+      </w:r>
+      <w:r>
+        <w:rPr>
+          <w:rStyle w:val="NormalTok"/>
+        </w:rPr>
+        <w:t xml:space="preserve">                                  </w:t>
+      </w:r>
+      <w:r>
+        <w:rPr>
+          <w:rStyle w:val="AttributeTok"/>
+        </w:rPr>
+        <w:t xml:space="preserve">breaks=</w:t>
+      </w:r>
+      <w:r>
+        <w:rPr>
+          <w:rStyle w:val="FunctionTok"/>
+        </w:rPr>
+        <w:t xml:space="preserve">seq</w:t>
+      </w:r>
+      <w:r>
+        <w:rPr>
+          <w:rStyle w:val="NormalTok"/>
+        </w:rPr>
+        <w:t xml:space="preserve">(t_max, t_min, brk)) </w:t>
+      </w:r>
+      <w:r>
+        <w:rPr>
+          <w:rStyle w:val="SpecialCharTok"/>
+        </w:rPr>
+        <w:t xml:space="preserve">+</w:t>
+      </w:r>
+      <w:r>
+        <w:br/>
+      </w:r>
+      <w:r>
+        <w:rPr>
+          <w:rStyle w:val="NormalTok"/>
+        </w:rPr>
+        <w:t xml:space="preserve">               </w:t>
+      </w:r>
+      <w:r>
+        <w:rPr>
+          <w:rStyle w:val="CommentTok"/>
+        </w:rPr>
+        <w:t xml:space="preserve"># scale_fill_manual(values=c("6.1"= "#00374f", "183"= "#007c99"),</w:t>
+      </w:r>
+      <w:r>
+        <w:br/>
+      </w:r>
+      <w:r>
+        <w:rPr>
+          <w:rStyle w:val="NormalTok"/>
+        </w:rPr>
+        <w:t xml:space="preserve">               </w:t>
+      </w:r>
+      <w:r>
+        <w:rPr>
+          <w:rStyle w:val="CommentTok"/>
+        </w:rPr>
+        <w:t xml:space="preserve">#                   na.value="#00c9db") +</w:t>
+      </w:r>
+      <w:r>
+        <w:br/>
+      </w:r>
+      <w:r>
+        <w:rPr>
+          <w:rStyle w:val="NormalTok"/>
+        </w:rPr>
+        <w:t xml:space="preserve">               </w:t>
+      </w:r>
+      <w:r>
+        <w:rPr>
+          <w:rStyle w:val="CommentTok"/>
+        </w:rPr>
+        <w:t xml:space="preserve"># scale_color_manual(values=c("6.1"= "#00374f", "183"= "#007c99"),</w:t>
+      </w:r>
+      <w:r>
+        <w:br/>
+      </w:r>
+      <w:r>
+        <w:rPr>
+          <w:rStyle w:val="NormalTok"/>
+        </w:rPr>
+        <w:t xml:space="preserve">               </w:t>
+      </w:r>
+      <w:r>
+        <w:rPr>
+          <w:rStyle w:val="CommentTok"/>
+        </w:rPr>
+        <w:t xml:space="preserve">#                   na.value="#00c9db") +</w:t>
+      </w:r>
+      <w:r>
+        <w:br/>
+      </w:r>
+      <w:r>
+        <w:rPr>
+          <w:rStyle w:val="NormalTok"/>
+        </w:rPr>
+        <w:t xml:space="preserve">               </w:t>
+      </w:r>
+      <w:r>
+        <w:rPr>
+          <w:rStyle w:val="FunctionTok"/>
+        </w:rPr>
+        <w:t xml:space="preserve">scale_fill_manual</w:t>
+      </w:r>
+      <w:r>
+        <w:rPr>
+          <w:rStyle w:val="NormalTok"/>
+        </w:rPr>
+        <w:t xml:space="preserve">(</w:t>
+      </w:r>
+      <w:r>
+        <w:rPr>
+          <w:rStyle w:val="AttributeTok"/>
+        </w:rPr>
+        <w:t xml:space="preserve">values=</w:t>
+      </w:r>
+      <w:r>
+        <w:rPr>
+          <w:rStyle w:val="FunctionTok"/>
+        </w:rPr>
+        <w:t xml:space="preserve">c</w:t>
+      </w:r>
+      <w:r>
+        <w:rPr>
+          <w:rStyle w:val="NormalTok"/>
+        </w:rPr>
+        <w:t xml:space="preserve">(</w:t>
+      </w:r>
+      <w:r>
+        <w:rPr>
+          <w:rStyle w:val="StringTok"/>
+        </w:rPr>
+        <w:t xml:space="preserve">"Trawl (4.8 m)"</w:t>
+      </w:r>
+      <w:r>
+        <w:rPr>
+          <w:rStyle w:val="OtherTok"/>
+        </w:rPr>
+        <w:t xml:space="preserve">=</w:t>
+      </w:r>
+      <w:r>
+        <w:rPr>
+          <w:rStyle w:val="StringTok"/>
+        </w:rPr>
+        <w:t xml:space="preserve">"#00374f"</w:t>
+      </w:r>
+      <w:r>
+        <w:rPr>
+          <w:rStyle w:val="NormalTok"/>
+        </w:rPr>
+        <w:t xml:space="preserve">,</w:t>
+      </w:r>
+      <w:r>
+        <w:br/>
+      </w:r>
+      <w:r>
+        <w:rPr>
+          <w:rStyle w:val="NormalTok"/>
+        </w:rPr>
+        <w:t xml:space="preserve">                                          </w:t>
+      </w:r>
+      <w:r>
+        <w:rPr>
+          <w:rStyle w:val="StringTok"/>
+        </w:rPr>
+        <w:t xml:space="preserve">"Trawl (6.1 m)"</w:t>
+      </w:r>
+      <w:r>
+        <w:rPr>
+          <w:rStyle w:val="OtherTok"/>
+        </w:rPr>
+        <w:t xml:space="preserve">=</w:t>
+      </w:r>
+      <w:r>
+        <w:rPr>
+          <w:rStyle w:val="StringTok"/>
+        </w:rPr>
+        <w:t xml:space="preserve">"#007c99"</w:t>
+      </w:r>
+      <w:r>
+        <w:rPr>
+          <w:rStyle w:val="NormalTok"/>
+        </w:rPr>
+        <w:t xml:space="preserve">,</w:t>
+      </w:r>
+      <w:r>
+        <w:br/>
+      </w:r>
+      <w:r>
+        <w:rPr>
+          <w:rStyle w:val="NormalTok"/>
+        </w:rPr>
+        <w:t xml:space="preserve">                                          </w:t>
+      </w:r>
+      <w:r>
+        <w:rPr>
+          <w:rStyle w:val="StringTok"/>
+        </w:rPr>
+        <w:t xml:space="preserve">"Seine (183 m)"</w:t>
+      </w:r>
+      <w:r>
+        <w:rPr>
+          <w:rStyle w:val="OtherTok"/>
+        </w:rPr>
+        <w:t xml:space="preserve">=</w:t>
+      </w:r>
+      <w:r>
+        <w:rPr>
+          <w:rStyle w:val="StringTok"/>
+        </w:rPr>
+        <w:t xml:space="preserve">"#00c9db"</w:t>
+      </w:r>
+      <w:r>
+        <w:rPr>
+          <w:rStyle w:val="NormalTok"/>
+        </w:rPr>
+        <w:t xml:space="preserve">)) </w:t>
+      </w:r>
+      <w:r>
+        <w:rPr>
+          <w:rStyle w:val="SpecialCharTok"/>
+        </w:rPr>
+        <w:t xml:space="preserve">+</w:t>
+      </w:r>
+      <w:r>
+        <w:br/>
+      </w:r>
+      <w:r>
+        <w:rPr>
+          <w:rStyle w:val="NormalTok"/>
+        </w:rPr>
+        <w:t xml:space="preserve">               </w:t>
+      </w:r>
+      <w:r>
+        <w:rPr>
+          <w:rStyle w:val="FunctionTok"/>
+        </w:rPr>
+        <w:t xml:space="preserve">scale_color_manual</w:t>
+      </w:r>
+      <w:r>
+        <w:rPr>
+          <w:rStyle w:val="NormalTok"/>
+        </w:rPr>
+        <w:t xml:space="preserve">(</w:t>
+      </w:r>
+      <w:r>
+        <w:rPr>
+          <w:rStyle w:val="AttributeTok"/>
+        </w:rPr>
+        <w:t xml:space="preserve">values=</w:t>
+      </w:r>
+      <w:r>
+        <w:rPr>
+          <w:rStyle w:val="FunctionTok"/>
+        </w:rPr>
+        <w:t xml:space="preserve">c</w:t>
+      </w:r>
+      <w:r>
+        <w:rPr>
+          <w:rStyle w:val="NormalTok"/>
+        </w:rPr>
+        <w:t xml:space="preserve">(</w:t>
+      </w:r>
+      <w:r>
+        <w:rPr>
+          <w:rStyle w:val="StringTok"/>
+        </w:rPr>
+        <w:t xml:space="preserve">"Trawl (4.8 m)"</w:t>
+      </w:r>
+      <w:r>
+        <w:rPr>
+          <w:rStyle w:val="OtherTok"/>
+        </w:rPr>
+        <w:t xml:space="preserve">=</w:t>
+      </w:r>
+      <w:r>
+        <w:rPr>
+          <w:rStyle w:val="StringTok"/>
+        </w:rPr>
+        <w:t xml:space="preserve">"#00374f"</w:t>
+      </w:r>
+      <w:r>
+        <w:rPr>
+          <w:rStyle w:val="NormalTok"/>
+        </w:rPr>
+        <w:t xml:space="preserve">,</w:t>
+      </w:r>
+      <w:r>
+        <w:br/>
+      </w:r>
+      <w:r>
+        <w:rPr>
+          <w:rStyle w:val="NormalTok"/>
+        </w:rPr>
+        <w:t xml:space="preserve">                                          </w:t>
+      </w:r>
+      <w:r>
+        <w:rPr>
+          <w:rStyle w:val="StringTok"/>
+        </w:rPr>
+        <w:t xml:space="preserve">"Trawl (6.1 m)"</w:t>
+      </w:r>
+      <w:r>
+        <w:rPr>
+          <w:rStyle w:val="OtherTok"/>
+        </w:rPr>
+        <w:t xml:space="preserve">=</w:t>
+      </w:r>
+      <w:r>
+        <w:rPr>
+          <w:rStyle w:val="StringTok"/>
+        </w:rPr>
+        <w:t xml:space="preserve">"#007c99"</w:t>
+      </w:r>
+      <w:r>
+        <w:rPr>
+          <w:rStyle w:val="NormalTok"/>
+        </w:rPr>
+        <w:t xml:space="preserve">,</w:t>
+      </w:r>
+      <w:r>
+        <w:br/>
+      </w:r>
+      <w:r>
+        <w:rPr>
+          <w:rStyle w:val="NormalTok"/>
+        </w:rPr>
+        <w:t xml:space="preserve">                                          </w:t>
+      </w:r>
+      <w:r>
+        <w:rPr>
+          <w:rStyle w:val="StringTok"/>
+        </w:rPr>
+        <w:t xml:space="preserve">"Seine (183 m)"</w:t>
+      </w:r>
+      <w:r>
+        <w:rPr>
+          <w:rStyle w:val="OtherTok"/>
+        </w:rPr>
+        <w:t xml:space="preserve">=</w:t>
+      </w:r>
+      <w:r>
+        <w:rPr>
+          <w:rStyle w:val="StringTok"/>
+        </w:rPr>
+        <w:t xml:space="preserve">"#00c9db"</w:t>
+      </w:r>
+      <w:r>
+        <w:rPr>
+          <w:rStyle w:val="NormalTok"/>
+        </w:rPr>
+        <w:t xml:space="preserve">)) </w:t>
+      </w:r>
+      <w:r>
+        <w:rPr>
+          <w:rStyle w:val="SpecialCharTok"/>
+        </w:rPr>
+        <w:t xml:space="preserve">+</w:t>
+      </w:r>
+      <w:r>
+        <w:br/>
+      </w:r>
+      <w:r>
+        <w:rPr>
+          <w:rStyle w:val="NormalTok"/>
+        </w:rPr>
+        <w:t xml:space="preserve">               </w:t>
+      </w:r>
+      <w:r>
+        <w:rPr>
+          <w:rStyle w:val="FunctionTok"/>
+        </w:rPr>
+        <w:t xml:space="preserve">scale_shape_manual</w:t>
+      </w:r>
+      <w:r>
+        <w:rPr>
+          <w:rStyle w:val="NormalTok"/>
+        </w:rPr>
+        <w:t xml:space="preserve">(</w:t>
+      </w:r>
+      <w:r>
+        <w:rPr>
+          <w:rStyle w:val="AttributeTok"/>
+        </w:rPr>
+        <w:t xml:space="preserve">values=</w:t>
+      </w:r>
+      <w:r>
+        <w:rPr>
+          <w:rStyle w:val="FunctionTok"/>
+        </w:rPr>
+        <w:t xml:space="preserve">c</w:t>
+      </w:r>
+      <w:r>
+        <w:rPr>
+          <w:rStyle w:val="NormalTok"/>
+        </w:rPr>
+        <w:t xml:space="preserve">(</w:t>
+      </w:r>
+      <w:r>
+        <w:rPr>
+          <w:rStyle w:val="StringTok"/>
+        </w:rPr>
+        <w:t xml:space="preserve">"Trawl (4.8 m)"</w:t>
+      </w:r>
+      <w:r>
+        <w:rPr>
+          <w:rStyle w:val="OtherTok"/>
+        </w:rPr>
+        <w:t xml:space="preserve">=</w:t>
+      </w:r>
+      <w:r>
+        <w:rPr>
           <w:rStyle w:val="DecValTok"/>
         </w:rPr>
         <w:t xml:space="preserve">21</w:t>
@@ -6732,19 +7626,568 @@
         <w:rPr>
           <w:rStyle w:val="NormalTok"/>
         </w:rPr>
+        <w:t xml:space="preserve">,</w:t>
+      </w:r>
+      <w:r>
+        <w:br/>
+      </w:r>
+      <w:r>
+        <w:rPr>
+          <w:rStyle w:val="NormalTok"/>
+        </w:rPr>
+        <w:t xml:space="preserve">                                          </w:t>
+      </w:r>
+      <w:r>
+        <w:rPr>
+          <w:rStyle w:val="StringTok"/>
+        </w:rPr>
+        <w:t xml:space="preserve">"Trawl (6.1 m)"</w:t>
+      </w:r>
+      <w:r>
+        <w:rPr>
+          <w:rStyle w:val="OtherTok"/>
+        </w:rPr>
+        <w:t xml:space="preserve">=</w:t>
+      </w:r>
+      <w:r>
+        <w:rPr>
+          <w:rStyle w:val="DecValTok"/>
+        </w:rPr>
+        <w:t xml:space="preserve">22</w:t>
+      </w:r>
+      <w:r>
+        <w:rPr>
+          <w:rStyle w:val="NormalTok"/>
+        </w:rPr>
+        <w:t xml:space="preserve">,</w:t>
+      </w:r>
+      <w:r>
+        <w:br/>
+      </w:r>
+      <w:r>
+        <w:rPr>
+          <w:rStyle w:val="NormalTok"/>
+        </w:rPr>
+        <w:t xml:space="preserve">                                          </w:t>
+      </w:r>
+      <w:r>
+        <w:rPr>
+          <w:rStyle w:val="StringTok"/>
+        </w:rPr>
+        <w:t xml:space="preserve">"Seine (183 m)"</w:t>
+      </w:r>
+      <w:r>
+        <w:rPr>
+          <w:rStyle w:val="OtherTok"/>
+        </w:rPr>
+        <w:t xml:space="preserve">=</w:t>
+      </w:r>
+      <w:r>
+        <w:rPr>
+          <w:rStyle w:val="DecValTok"/>
+        </w:rPr>
+        <w:t xml:space="preserve">24</w:t>
+      </w:r>
+      <w:r>
+        <w:rPr>
+          <w:rStyle w:val="NormalTok"/>
+        </w:rPr>
+        <w:t xml:space="preserve">)) </w:t>
+      </w:r>
+      <w:r>
+        <w:rPr>
+          <w:rStyle w:val="SpecialCharTok"/>
+        </w:rPr>
+        <w:t xml:space="preserve">+</w:t>
+      </w:r>
+      <w:r>
+        <w:br/>
+      </w:r>
+      <w:r>
+        <w:rPr>
+          <w:rStyle w:val="NormalTok"/>
+        </w:rPr>
+        <w:t xml:space="preserve">               plot_theme</w:t>
+      </w:r>
+      <w:r>
+        <w:br/>
+      </w:r>
+      <w:r>
+        <w:rPr>
+          <w:rStyle w:val="NormalTok"/>
+        </w:rPr>
+        <w:t xml:space="preserve">            </w:t>
+      </w:r>
+      <w:r>
+        <w:br/>
+      </w:r>
+      <w:r>
+        <w:rPr>
+          <w:rStyle w:val="NormalTok"/>
+        </w:rPr>
+        <w:t xml:space="preserve">            outname </w:t>
+      </w:r>
+      <w:r>
+        <w:rPr>
+          <w:rStyle w:val="OtherTok"/>
+        </w:rPr>
+        <w:t xml:space="preserve">&lt;-</w:t>
+      </w:r>
+      <w:r>
+        <w:rPr>
+          <w:rStyle w:val="NormalTok"/>
+        </w:rPr>
+        <w:t xml:space="preserve"> </w:t>
+      </w:r>
+      <w:r>
+        <w:rPr>
+          <w:rStyle w:val="FunctionTok"/>
+        </w:rPr>
+        <w:t xml:space="preserve">paste0</w:t>
+      </w:r>
+      <w:r>
+        <w:rPr>
+          <w:rStyle w:val="NormalTok"/>
+        </w:rPr>
+        <w:t xml:space="preserve">(</w:t>
+      </w:r>
+      <w:r>
+        <w:rPr>
+          <w:rStyle w:val="StringTok"/>
+        </w:rPr>
+        <w:t xml:space="preserve">"Nekton_"</w:t>
+      </w:r>
+      <w:r>
+        <w:rPr>
+          <w:rStyle w:val="NormalTok"/>
+        </w:rPr>
         <w:t xml:space="preserve">, </w:t>
       </w:r>
       <w:r>
         <w:rPr>
-          <w:rStyle w:val="AttributeTok"/>
-        </w:rPr>
-        <w:t xml:space="preserve">size=</w:t>
+          <w:rStyle w:val="FunctionTok"/>
+        </w:rPr>
+        <w:t xml:space="preserve">gsub</w:t>
+      </w:r>
+      <w:r>
+        <w:rPr>
+          <w:rStyle w:val="NormalTok"/>
+        </w:rPr>
+        <w:t xml:space="preserve">(</w:t>
+      </w:r>
+      <w:r>
+        <w:rPr>
+          <w:rStyle w:val="StringTok"/>
+        </w:rPr>
+        <w:t xml:space="preserve">" "</w:t>
+      </w:r>
+      <w:r>
+        <w:rPr>
+          <w:rStyle w:val="NormalTok"/>
+        </w:rPr>
+        <w:t xml:space="preserve">, </w:t>
+      </w:r>
+      <w:r>
+        <w:rPr>
+          <w:rStyle w:val="StringTok"/>
+        </w:rPr>
+        <w:t xml:space="preserve">""</w:t>
+      </w:r>
+      <w:r>
+        <w:rPr>
+          <w:rStyle w:val="NormalTok"/>
+        </w:rPr>
+        <w:t xml:space="preserve">, MA_Include[i]), </w:t>
+      </w:r>
+      <w:r>
+        <w:rPr>
+          <w:rStyle w:val="StringTok"/>
+        </w:rPr>
+        <w:t xml:space="preserve">"_"</w:t>
+      </w:r>
+      <w:r>
+        <w:rPr>
+          <w:rStyle w:val="NormalTok"/>
+        </w:rPr>
+        <w:t xml:space="preserve">,</w:t>
+      </w:r>
+      <w:r>
+        <w:br/>
+      </w:r>
+      <w:r>
+        <w:rPr>
+          <w:rStyle w:val="NormalTok"/>
+        </w:rPr>
+        <w:t xml:space="preserve">                              param_name, </w:t>
+      </w:r>
+      <w:r>
+        <w:rPr>
+          <w:rStyle w:val="StringTok"/>
+        </w:rPr>
+        <w:t xml:space="preserve">".png"</w:t>
+      </w:r>
+      <w:r>
+        <w:rPr>
+          <w:rStyle w:val="NormalTok"/>
+        </w:rPr>
+        <w:t xml:space="preserve">)</w:t>
+      </w:r>
+      <w:r>
+        <w:br/>
+      </w:r>
+      <w:r>
+        <w:rPr>
+          <w:rStyle w:val="NormalTok"/>
+        </w:rPr>
+        <w:t xml:space="preserve">            </w:t>
+      </w:r>
+      <w:r>
+        <w:rPr>
+          <w:rStyle w:val="FunctionTok"/>
+        </w:rPr>
+        <w:t xml:space="preserve">png</w:t>
+      </w:r>
+      <w:r>
+        <w:rPr>
+          <w:rStyle w:val="NormalTok"/>
+        </w:rPr>
+        <w:t xml:space="preserve">(</w:t>
+      </w:r>
+      <w:r>
+        <w:rPr>
+          <w:rStyle w:val="FunctionTok"/>
+        </w:rPr>
+        <w:t xml:space="preserve">paste0</w:t>
+      </w:r>
+      <w:r>
+        <w:rPr>
+          <w:rStyle w:val="NormalTok"/>
+        </w:rPr>
+        <w:t xml:space="preserve">(out_dir, </w:t>
+      </w:r>
+      <w:r>
+        <w:rPr>
+          <w:rStyle w:val="StringTok"/>
+        </w:rPr>
+        <w:t xml:space="preserve">"/Figures/"</w:t>
+      </w:r>
+      <w:r>
+        <w:rPr>
+          <w:rStyle w:val="NormalTok"/>
+        </w:rPr>
+        <w:t xml:space="preserve">, outname),</w:t>
+      </w:r>
+      <w:r>
+        <w:br/>
+      </w:r>
+      <w:r>
+        <w:rPr>
+          <w:rStyle w:val="NormalTok"/>
+        </w:rPr>
+        <w:t xml:space="preserve">                </w:t>
+      </w:r>
+      <w:r>
+        <w:rPr>
+          <w:rStyle w:val="AttributeTok"/>
+        </w:rPr>
+        <w:t xml:space="preserve">width =</w:t>
+      </w:r>
+      <w:r>
+        <w:rPr>
+          <w:rStyle w:val="NormalTok"/>
+        </w:rPr>
+        <w:t xml:space="preserve"> </w:t>
       </w:r>
       <w:r>
         <w:rPr>
           <w:rStyle w:val="DecValTok"/>
         </w:rPr>
-        <w:t xml:space="preserve">3</w:t>
+        <w:t xml:space="preserve">8</w:t>
+      </w:r>
+      <w:r>
+        <w:rPr>
+          <w:rStyle w:val="NormalTok"/>
+        </w:rPr>
+        <w:t xml:space="preserve">,</w:t>
+      </w:r>
+      <w:r>
+        <w:br/>
+      </w:r>
+      <w:r>
+        <w:rPr>
+          <w:rStyle w:val="NormalTok"/>
+        </w:rPr>
+        <w:t xml:space="preserve">                </w:t>
+      </w:r>
+      <w:r>
+        <w:rPr>
+          <w:rStyle w:val="AttributeTok"/>
+        </w:rPr>
+        <w:t xml:space="preserve">height =</w:t>
+      </w:r>
+      <w:r>
+        <w:rPr>
+          <w:rStyle w:val="NormalTok"/>
+        </w:rPr>
+        <w:t xml:space="preserve"> </w:t>
+      </w:r>
+      <w:r>
+        <w:rPr>
+          <w:rStyle w:val="DecValTok"/>
+        </w:rPr>
+        <w:t xml:space="preserve">4</w:t>
+      </w:r>
+      <w:r>
+        <w:rPr>
+          <w:rStyle w:val="NormalTok"/>
+        </w:rPr>
+        <w:t xml:space="preserve">,</w:t>
+      </w:r>
+      <w:r>
+        <w:br/>
+      </w:r>
+      <w:r>
+        <w:rPr>
+          <w:rStyle w:val="NormalTok"/>
+        </w:rPr>
+        <w:t xml:space="preserve">                </w:t>
+      </w:r>
+      <w:r>
+        <w:rPr>
+          <w:rStyle w:val="AttributeTok"/>
+        </w:rPr>
+        <w:t xml:space="preserve">units =</w:t>
+      </w:r>
+      <w:r>
+        <w:rPr>
+          <w:rStyle w:val="NormalTok"/>
+        </w:rPr>
+        <w:t xml:space="preserve"> </w:t>
+      </w:r>
+      <w:r>
+        <w:rPr>
+          <w:rStyle w:val="StringTok"/>
+        </w:rPr>
+        <w:t xml:space="preserve">"in"</w:t>
+      </w:r>
+      <w:r>
+        <w:rPr>
+          <w:rStyle w:val="NormalTok"/>
+        </w:rPr>
+        <w:t xml:space="preserve">,</w:t>
+      </w:r>
+      <w:r>
+        <w:br/>
+      </w:r>
+      <w:r>
+        <w:rPr>
+          <w:rStyle w:val="NormalTok"/>
+        </w:rPr>
+        <w:t xml:space="preserve">                </w:t>
+      </w:r>
+      <w:r>
+        <w:rPr>
+          <w:rStyle w:val="AttributeTok"/>
+        </w:rPr>
+        <w:t xml:space="preserve">res =</w:t>
+      </w:r>
+      <w:r>
+        <w:rPr>
+          <w:rStyle w:val="NormalTok"/>
+        </w:rPr>
+        <w:t xml:space="preserve"> </w:t>
+      </w:r>
+      <w:r>
+        <w:rPr>
+          <w:rStyle w:val="DecValTok"/>
+        </w:rPr>
+        <w:t xml:space="preserve">200</w:t>
+      </w:r>
+      <w:r>
+        <w:rPr>
+          <w:rStyle w:val="NormalTok"/>
+        </w:rPr>
+        <w:t xml:space="preserve">)</w:t>
+      </w:r>
+      <w:r>
+        <w:br/>
+      </w:r>
+      <w:r>
+        <w:rPr>
+          <w:rStyle w:val="NormalTok"/>
+        </w:rPr>
+        <w:t xml:space="preserve">            </w:t>
+      </w:r>
+      <w:r>
+        <w:rPr>
+          <w:rStyle w:val="FunctionTok"/>
+        </w:rPr>
+        <w:t xml:space="preserve">rm</w:t>
+      </w:r>
+      <w:r>
+        <w:rPr>
+          <w:rStyle w:val="NormalTok"/>
+        </w:rPr>
+        <w:t xml:space="preserve">(plot_data)</w:t>
+      </w:r>
+      <w:r>
+        <w:br/>
+      </w:r>
+      <w:r>
+        <w:rPr>
+          <w:rStyle w:val="NormalTok"/>
+        </w:rPr>
+        <w:t xml:space="preserve">            </w:t>
+      </w:r>
+      <w:r>
+        <w:br/>
+      </w:r>
+      <w:r>
+        <w:rPr>
+          <w:rStyle w:val="NormalTok"/>
+        </w:rPr>
+        <w:t xml:space="preserve">            </w:t>
+      </w:r>
+      <w:r>
+        <w:rPr>
+          <w:rStyle w:val="FunctionTok"/>
+        </w:rPr>
+        <w:t xml:space="preserve">print</w:t>
+      </w:r>
+      <w:r>
+        <w:rPr>
+          <w:rStyle w:val="NormalTok"/>
+        </w:rPr>
+        <w:t xml:space="preserve">(p1)</w:t>
+      </w:r>
+      <w:r>
+        <w:br/>
+      </w:r>
+      <w:r>
+        <w:rPr>
+          <w:rStyle w:val="NormalTok"/>
+        </w:rPr>
+        <w:t xml:space="preserve">            </w:t>
+      </w:r>
+      <w:r>
+        <w:rPr>
+          <w:rStyle w:val="FunctionTok"/>
+        </w:rPr>
+        <w:t xml:space="preserve">dev.off</w:t>
+      </w:r>
+      <w:r>
+        <w:rPr>
+          <w:rStyle w:val="NormalTok"/>
+        </w:rPr>
+        <w:t xml:space="preserve">()</w:t>
+      </w:r>
+      <w:r>
+        <w:br/>
+      </w:r>
+      <w:r>
+        <w:rPr>
+          <w:rStyle w:val="NormalTok"/>
+        </w:rPr>
+        <w:t xml:space="preserve">            </w:t>
+      </w:r>
+      <w:r>
+        <w:br/>
+      </w:r>
+      <w:r>
+        <w:rPr>
+          <w:rStyle w:val="NormalTok"/>
+        </w:rPr>
+        <w:t xml:space="preserve">      </w:t>
+      </w:r>
+      <w:r>
+        <w:br/>
+      </w:r>
+      <w:r>
+        <w:rPr>
+          <w:rStyle w:val="NormalTok"/>
+        </w:rPr>
+        <w:t xml:space="preserve">            ResultTable </w:t>
+      </w:r>
+      <w:r>
+        <w:rPr>
+          <w:rStyle w:val="OtherTok"/>
+        </w:rPr>
+        <w:t xml:space="preserve">&lt;-</w:t>
+      </w:r>
+      <w:r>
+        <w:rPr>
+          <w:rStyle w:val="NormalTok"/>
+        </w:rPr>
+        <w:t xml:space="preserve"> MA_Ov_Stats[MA_Ov_Stats</w:t>
+      </w:r>
+      <w:r>
+        <w:rPr>
+          <w:rStyle w:val="SpecialCharTok"/>
+        </w:rPr>
+        <w:t xml:space="preserve">$</w:t>
+      </w:r>
+      <w:r>
+        <w:rPr>
+          <w:rStyle w:val="NormalTok"/>
+        </w:rPr>
+        <w:t xml:space="preserve">ManagedAreaName</w:t>
+      </w:r>
+      <w:r>
+        <w:rPr>
+          <w:rStyle w:val="SpecialCharTok"/>
+        </w:rPr>
+        <w:t xml:space="preserve">==</w:t>
+      </w:r>
+      <w:r>
+        <w:rPr>
+          <w:rStyle w:val="NormalTok"/>
+        </w:rPr>
+        <w:t xml:space="preserve">MA_Include[i],]</w:t>
+      </w:r>
+      <w:r>
+        <w:br/>
+      </w:r>
+      <w:r>
+        <w:rPr>
+          <w:rStyle w:val="NormalTok"/>
+        </w:rPr>
+        <w:t xml:space="preserve">            ResultTable </w:t>
+      </w:r>
+      <w:r>
+        <w:rPr>
+          <w:rStyle w:val="OtherTok"/>
+        </w:rPr>
+        <w:t xml:space="preserve">&lt;-</w:t>
+      </w:r>
+      <w:r>
+        <w:rPr>
+          <w:rStyle w:val="NormalTok"/>
+        </w:rPr>
+        <w:t xml:space="preserve"> ResultTable[,</w:t>
+      </w:r>
+      <w:r>
+        <w:rPr>
+          <w:rStyle w:val="SpecialCharTok"/>
+        </w:rPr>
+        <w:t xml:space="preserve">-</w:t>
+      </w:r>
+      <w:r>
+        <w:rPr>
+          <w:rStyle w:val="FunctionTok"/>
+        </w:rPr>
+        <w:t xml:space="preserve">c</w:t>
+      </w:r>
+      <w:r>
+        <w:rPr>
+          <w:rStyle w:val="NormalTok"/>
+        </w:rPr>
+        <w:t xml:space="preserve">(</w:t>
+      </w:r>
+      <w:r>
+        <w:rPr>
+          <w:rStyle w:val="StringTok"/>
+        </w:rPr>
+        <w:t xml:space="preserve">"AreaID"</w:t>
       </w:r>
       <w:r>
         <w:rPr>
@@ -6754,15 +8197,30 @@
       </w:r>
       <w:r>
         <w:rPr>
-          <w:rStyle w:val="AttributeTok"/>
-        </w:rPr>
-        <w:t xml:space="preserve">color=</w:t>
-      </w:r>
-      <w:r>
-        <w:rPr>
           <w:rStyle w:val="StringTok"/>
         </w:rPr>
-        <w:t xml:space="preserve">"#333333"</w:t>
+        <w:t xml:space="preserve">"ManagedAreaName"</w:t>
+      </w:r>
+      <w:r>
+        <w:rPr>
+          <w:rStyle w:val="NormalTok"/>
+        </w:rPr>
+        <w:t xml:space="preserve">,</w:t>
+      </w:r>
+      <w:r>
+        <w:br/>
+      </w:r>
+      <w:r>
+        <w:rPr>
+          <w:rStyle w:val="NormalTok"/>
+        </w:rPr>
+        <w:t xml:space="preserve">                                             </w:t>
+      </w:r>
+      <w:r>
+        <w:rPr>
+          <w:rStyle w:val="StringTok"/>
+        </w:rPr>
+        <w:t xml:space="preserve">"ProgramIDs"</w:t>
       </w:r>
       <w:r>
         <w:rPr>
@@ -6772,1251 +8230,9 @@
       </w:r>
       <w:r>
         <w:rPr>
-          <w:rStyle w:val="AttributeTok"/>
-        </w:rPr>
-        <w:t xml:space="preserve">alpha=</w:t>
-      </w:r>
-      <w:r>
-        <w:rPr>
-          <w:rStyle w:val="FloatTok"/>
-        </w:rPr>
-        <w:t xml:space="preserve">0.75</w:t>
-      </w:r>
-      <w:r>
-        <w:rPr>
-          <w:rStyle w:val="NormalTok"/>
-        </w:rPr>
-        <w:t xml:space="preserve">) </w:t>
-      </w:r>
-      <w:r>
-        <w:rPr>
-          <w:rStyle w:val="SpecialCharTok"/>
-        </w:rPr>
-        <w:t xml:space="preserve">+</w:t>
-      </w:r>
-      <w:r>
-        <w:br/>
-      </w:r>
-      <w:r>
-        <w:rPr>
-          <w:rStyle w:val="NormalTok"/>
-        </w:rPr>
-        <w:t xml:space="preserve">               </w:t>
-      </w:r>
-      <w:r>
-        <w:rPr>
-          <w:rStyle w:val="FunctionTok"/>
-        </w:rPr>
-        <w:t xml:space="preserve">geom_line</w:t>
-      </w:r>
-      <w:r>
-        <w:rPr>
-          <w:rStyle w:val="NormalTok"/>
-        </w:rPr>
-        <w:t xml:space="preserve">(</w:t>
-      </w:r>
-      <w:r>
-        <w:rPr>
-          <w:rStyle w:val="FunctionTok"/>
-        </w:rPr>
-        <w:t xml:space="preserve">aes</w:t>
-      </w:r>
-      <w:r>
-        <w:rPr>
-          <w:rStyle w:val="NormalTok"/>
-        </w:rPr>
-        <w:t xml:space="preserve">(</w:t>
-      </w:r>
-      <w:r>
-        <w:rPr>
-          <w:rStyle w:val="AttributeTok"/>
-        </w:rPr>
-        <w:t xml:space="preserve">x=</w:t>
-      </w:r>
-      <w:r>
-        <w:rPr>
-          <w:rStyle w:val="NormalTok"/>
-        </w:rPr>
-        <w:t xml:space="preserve">Year, </w:t>
-      </w:r>
-      <w:r>
-        <w:rPr>
-          <w:rStyle w:val="AttributeTok"/>
-        </w:rPr>
-        <w:t xml:space="preserve">y=</w:t>
-      </w:r>
-      <w:r>
-        <w:rPr>
-          <w:rStyle w:val="NormalTok"/>
-        </w:rPr>
-        <w:t xml:space="preserve">Mean, </w:t>
-      </w:r>
-      <w:r>
-        <w:rPr>
-          <w:rStyle w:val="AttributeTok"/>
-        </w:rPr>
-        <w:t xml:space="preserve">color=</w:t>
-      </w:r>
-      <w:r>
-        <w:rPr>
-          <w:rStyle w:val="FunctionTok"/>
-        </w:rPr>
-        <w:t xml:space="preserve">as.factor</w:t>
-      </w:r>
-      <w:r>
-        <w:rPr>
-          <w:rStyle w:val="NormalTok"/>
-        </w:rPr>
-        <w:t xml:space="preserve">(GearSize_m)),</w:t>
-      </w:r>
-      <w:r>
-        <w:br/>
-      </w:r>
-      <w:r>
-        <w:rPr>
-          <w:rStyle w:val="NormalTok"/>
-        </w:rPr>
-        <w:t xml:space="preserve">                         </w:t>
-      </w:r>
-      <w:r>
-        <w:rPr>
-          <w:rStyle w:val="AttributeTok"/>
-        </w:rPr>
-        <w:t xml:space="preserve">size=</w:t>
-      </w:r>
-      <w:r>
-        <w:rPr>
-          <w:rStyle w:val="FloatTok"/>
-        </w:rPr>
-        <w:t xml:space="preserve">1.2</w:t>
-      </w:r>
-      <w:r>
-        <w:rPr>
-          <w:rStyle w:val="NormalTok"/>
-        </w:rPr>
-        <w:t xml:space="preserve">, </w:t>
-      </w:r>
-      <w:r>
-        <w:rPr>
-          <w:rStyle w:val="AttributeTok"/>
-        </w:rPr>
-        <w:t xml:space="preserve">alpha=</w:t>
-      </w:r>
-      <w:r>
-        <w:rPr>
-          <w:rStyle w:val="FloatTok"/>
-        </w:rPr>
-        <w:t xml:space="preserve">0.75</w:t>
-      </w:r>
-      <w:r>
-        <w:rPr>
-          <w:rStyle w:val="NormalTok"/>
-        </w:rPr>
-        <w:t xml:space="preserve">) </w:t>
-      </w:r>
-      <w:r>
-        <w:rPr>
-          <w:rStyle w:val="SpecialCharTok"/>
-        </w:rPr>
-        <w:t xml:space="preserve">+</w:t>
-      </w:r>
-      <w:r>
-        <w:br/>
-      </w:r>
-      <w:r>
-        <w:rPr>
-          <w:rStyle w:val="NormalTok"/>
-        </w:rPr>
-        <w:t xml:space="preserve">               </w:t>
-      </w:r>
-      <w:r>
-        <w:rPr>
-          <w:rStyle w:val="FunctionTok"/>
-        </w:rPr>
-        <w:t xml:space="preserve">labs</w:t>
-      </w:r>
-      <w:r>
-        <w:rPr>
-          <w:rStyle w:val="NormalTok"/>
-        </w:rPr>
-        <w:t xml:space="preserve">(</w:t>
-      </w:r>
-      <w:r>
-        <w:rPr>
-          <w:rStyle w:val="AttributeTok"/>
-        </w:rPr>
-        <w:t xml:space="preserve">title=</w:t>
-      </w:r>
-      <w:r>
-        <w:rPr>
-          <w:rStyle w:val="NormalTok"/>
-        </w:rPr>
-        <w:t xml:space="preserve">MA_Include[i],</w:t>
-      </w:r>
-      <w:r>
-        <w:br/>
-      </w:r>
-      <w:r>
-        <w:rPr>
-          <w:rStyle w:val="NormalTok"/>
-        </w:rPr>
-        <w:t xml:space="preserve">                    </w:t>
-      </w:r>
-      <w:r>
-        <w:rPr>
-          <w:rStyle w:val="AttributeTok"/>
-        </w:rPr>
-        <w:t xml:space="preserve">subtitle=</w:t>
-      </w:r>
-      <w:r>
-        <w:rPr>
           <w:rStyle w:val="StringTok"/>
         </w:rPr>
-        <w:t xml:space="preserve">"Species Richness"</w:t>
-      </w:r>
-      <w:r>
-        <w:rPr>
-          <w:rStyle w:val="NormalTok"/>
-        </w:rPr>
-        <w:t xml:space="preserve">,</w:t>
-      </w:r>
-      <w:r>
-        <w:br/>
-      </w:r>
-      <w:r>
-        <w:rPr>
-          <w:rStyle w:val="NormalTok"/>
-        </w:rPr>
-        <w:t xml:space="preserve">                    </w:t>
-      </w:r>
-      <w:r>
-        <w:rPr>
-          <w:rStyle w:val="AttributeTok"/>
-        </w:rPr>
-        <w:t xml:space="preserve">x=</w:t>
-      </w:r>
-      <w:r>
-        <w:rPr>
-          <w:rStyle w:val="StringTok"/>
-        </w:rPr>
-        <w:t xml:space="preserve">"Year"</w:t>
-      </w:r>
-      <w:r>
-        <w:rPr>
-          <w:rStyle w:val="NormalTok"/>
-        </w:rPr>
-        <w:t xml:space="preserve">, </w:t>
-      </w:r>
-      <w:r>
-        <w:rPr>
-          <w:rStyle w:val="AttributeTok"/>
-        </w:rPr>
-        <w:t xml:space="preserve">y=</w:t>
-      </w:r>
-      <w:r>
-        <w:rPr>
-          <w:rStyle w:val="StringTok"/>
-        </w:rPr>
-        <w:t xml:space="preserve">"Number of Species per 100 square meters"</w:t>
-      </w:r>
-      <w:r>
-        <w:rPr>
-          <w:rStyle w:val="NormalTok"/>
-        </w:rPr>
-        <w:t xml:space="preserve">,</w:t>
-      </w:r>
-      <w:r>
-        <w:br/>
-      </w:r>
-      <w:r>
-        <w:rPr>
-          <w:rStyle w:val="NormalTok"/>
-        </w:rPr>
-        <w:t xml:space="preserve">                    </w:t>
-      </w:r>
-      <w:r>
-        <w:rPr>
-          <w:rStyle w:val="AttributeTok"/>
-        </w:rPr>
-        <w:t xml:space="preserve">fill=</w:t>
-      </w:r>
-      <w:r>
-        <w:rPr>
-          <w:rStyle w:val="StringTok"/>
-        </w:rPr>
-        <w:t xml:space="preserve">"Gear Size (m)"</w:t>
-      </w:r>
-      <w:r>
-        <w:rPr>
-          <w:rStyle w:val="NormalTok"/>
-        </w:rPr>
-        <w:t xml:space="preserve">, </w:t>
-      </w:r>
-      <w:r>
-        <w:rPr>
-          <w:rStyle w:val="AttributeTok"/>
-        </w:rPr>
-        <w:t xml:space="preserve">color=</w:t>
-      </w:r>
-      <w:r>
-        <w:rPr>
-          <w:rStyle w:val="StringTok"/>
-        </w:rPr>
-        <w:t xml:space="preserve">"Gear Size (m)"</w:t>
-      </w:r>
-      <w:r>
-        <w:rPr>
-          <w:rStyle w:val="NormalTok"/>
-        </w:rPr>
-        <w:t xml:space="preserve">) </w:t>
-      </w:r>
-      <w:r>
-        <w:rPr>
-          <w:rStyle w:val="SpecialCharTok"/>
-        </w:rPr>
-        <w:t xml:space="preserve">+</w:t>
-      </w:r>
-      <w:r>
-        <w:br/>
-      </w:r>
-      <w:r>
-        <w:rPr>
-          <w:rStyle w:val="NormalTok"/>
-        </w:rPr>
-        <w:t xml:space="preserve">               </w:t>
-      </w:r>
-      <w:r>
-        <w:rPr>
-          <w:rStyle w:val="FunctionTok"/>
-        </w:rPr>
-        <w:t xml:space="preserve">scale_x_continuous</w:t>
-      </w:r>
-      <w:r>
-        <w:rPr>
-          <w:rStyle w:val="NormalTok"/>
-        </w:rPr>
-        <w:t xml:space="preserve">(</w:t>
-      </w:r>
-      <w:r>
-        <w:rPr>
-          <w:rStyle w:val="AttributeTok"/>
-        </w:rPr>
-        <w:t xml:space="preserve">limits=</w:t>
-      </w:r>
-      <w:r>
-        <w:rPr>
-          <w:rStyle w:val="FunctionTok"/>
-        </w:rPr>
-        <w:t xml:space="preserve">c</w:t>
-      </w:r>
-      <w:r>
-        <w:rPr>
-          <w:rStyle w:val="NormalTok"/>
-        </w:rPr>
-        <w:t xml:space="preserve">(t_min</w:t>
-      </w:r>
-      <w:r>
-        <w:rPr>
-          <w:rStyle w:val="FloatTok"/>
-        </w:rPr>
-        <w:t xml:space="preserve">-0.25</w:t>
-      </w:r>
-      <w:r>
-        <w:rPr>
-          <w:rStyle w:val="NormalTok"/>
-        </w:rPr>
-        <w:t xml:space="preserve">, t_max</w:t>
-      </w:r>
-      <w:r>
-        <w:rPr>
-          <w:rStyle w:val="FloatTok"/>
-        </w:rPr>
-        <w:t xml:space="preserve">+0.25</w:t>
-      </w:r>
-      <w:r>
-        <w:rPr>
-          <w:rStyle w:val="NormalTok"/>
-        </w:rPr>
-        <w:t xml:space="preserve">),</w:t>
-      </w:r>
-      <w:r>
-        <w:br/>
-      </w:r>
-      <w:r>
-        <w:rPr>
-          <w:rStyle w:val="NormalTok"/>
-        </w:rPr>
-        <w:t xml:space="preserve">                                  </w:t>
-      </w:r>
-      <w:r>
-        <w:rPr>
-          <w:rStyle w:val="AttributeTok"/>
-        </w:rPr>
-        <w:t xml:space="preserve">breaks=</w:t>
-      </w:r>
-      <w:r>
-        <w:rPr>
-          <w:rStyle w:val="FunctionTok"/>
-        </w:rPr>
-        <w:t xml:space="preserve">seq</w:t>
-      </w:r>
-      <w:r>
-        <w:rPr>
-          <w:rStyle w:val="NormalTok"/>
-        </w:rPr>
-        <w:t xml:space="preserve">(t_max, t_min, brk)) </w:t>
-      </w:r>
-      <w:r>
-        <w:rPr>
-          <w:rStyle w:val="SpecialCharTok"/>
-        </w:rPr>
-        <w:t xml:space="preserve">+</w:t>
-      </w:r>
-      <w:r>
-        <w:br/>
-      </w:r>
-      <w:r>
-        <w:rPr>
-          <w:rStyle w:val="NormalTok"/>
-        </w:rPr>
-        <w:t xml:space="preserve">               </w:t>
-      </w:r>
-      <w:r>
-        <w:rPr>
-          <w:rStyle w:val="FunctionTok"/>
-        </w:rPr>
-        <w:t xml:space="preserve">scale_fill_manual</w:t>
-      </w:r>
-      <w:r>
-        <w:rPr>
-          <w:rStyle w:val="NormalTok"/>
-        </w:rPr>
-        <w:t xml:space="preserve">(</w:t>
-      </w:r>
-      <w:r>
-        <w:rPr>
-          <w:rStyle w:val="AttributeTok"/>
-        </w:rPr>
-        <w:t xml:space="preserve">values=</w:t>
-      </w:r>
-      <w:r>
-        <w:rPr>
-          <w:rStyle w:val="FunctionTok"/>
-        </w:rPr>
-        <w:t xml:space="preserve">c</w:t>
-      </w:r>
-      <w:r>
-        <w:rPr>
-          <w:rStyle w:val="NormalTok"/>
-        </w:rPr>
-        <w:t xml:space="preserve">(</w:t>
-      </w:r>
-      <w:r>
-        <w:rPr>
-          <w:rStyle w:val="StringTok"/>
-        </w:rPr>
-        <w:t xml:space="preserve">"6.1"</w:t>
-      </w:r>
-      <w:r>
-        <w:rPr>
-          <w:rStyle w:val="OtherTok"/>
-        </w:rPr>
-        <w:t xml:space="preserve">=</w:t>
-      </w:r>
-      <w:r>
-        <w:rPr>
-          <w:rStyle w:val="NormalTok"/>
-        </w:rPr>
-        <w:t xml:space="preserve"> </w:t>
-      </w:r>
-      <w:r>
-        <w:rPr>
-          <w:rStyle w:val="StringTok"/>
-        </w:rPr>
-        <w:t xml:space="preserve">"#00374f"</w:t>
-      </w:r>
-      <w:r>
-        <w:rPr>
-          <w:rStyle w:val="NormalTok"/>
-        </w:rPr>
-        <w:t xml:space="preserve">, </w:t>
-      </w:r>
-      <w:r>
-        <w:rPr>
-          <w:rStyle w:val="StringTok"/>
-        </w:rPr>
-        <w:t xml:space="preserve">"183"</w:t>
-      </w:r>
-      <w:r>
-        <w:rPr>
-          <w:rStyle w:val="OtherTok"/>
-        </w:rPr>
-        <w:t xml:space="preserve">=</w:t>
-      </w:r>
-      <w:r>
-        <w:rPr>
-          <w:rStyle w:val="NormalTok"/>
-        </w:rPr>
-        <w:t xml:space="preserve"> </w:t>
-      </w:r>
-      <w:r>
-        <w:rPr>
-          <w:rStyle w:val="StringTok"/>
-        </w:rPr>
-        <w:t xml:space="preserve">"#007c99"</w:t>
-      </w:r>
-      <w:r>
-        <w:rPr>
-          <w:rStyle w:val="NormalTok"/>
-        </w:rPr>
-        <w:t xml:space="preserve">),</w:t>
-      </w:r>
-      <w:r>
-        <w:br/>
-      </w:r>
-      <w:r>
-        <w:rPr>
-          <w:rStyle w:val="NormalTok"/>
-        </w:rPr>
-        <w:t xml:space="preserve">                                 </w:t>
-      </w:r>
-      <w:r>
-        <w:rPr>
-          <w:rStyle w:val="AttributeTok"/>
-        </w:rPr>
-        <w:t xml:space="preserve">na.value=</w:t>
-      </w:r>
-      <w:r>
-        <w:rPr>
-          <w:rStyle w:val="StringTok"/>
-        </w:rPr>
-        <w:t xml:space="preserve">"#00c9db"</w:t>
-      </w:r>
-      <w:r>
-        <w:rPr>
-          <w:rStyle w:val="NormalTok"/>
-        </w:rPr>
-        <w:t xml:space="preserve">) </w:t>
-      </w:r>
-      <w:r>
-        <w:rPr>
-          <w:rStyle w:val="SpecialCharTok"/>
-        </w:rPr>
-        <w:t xml:space="preserve">+</w:t>
-      </w:r>
-      <w:r>
-        <w:br/>
-      </w:r>
-      <w:r>
-        <w:rPr>
-          <w:rStyle w:val="NormalTok"/>
-        </w:rPr>
-        <w:t xml:space="preserve">               </w:t>
-      </w:r>
-      <w:r>
-        <w:rPr>
-          <w:rStyle w:val="FunctionTok"/>
-        </w:rPr>
-        <w:t xml:space="preserve">scale_color_manual</w:t>
-      </w:r>
-      <w:r>
-        <w:rPr>
-          <w:rStyle w:val="NormalTok"/>
-        </w:rPr>
-        <w:t xml:space="preserve">(</w:t>
-      </w:r>
-      <w:r>
-        <w:rPr>
-          <w:rStyle w:val="AttributeTok"/>
-        </w:rPr>
-        <w:t xml:space="preserve">values=</w:t>
-      </w:r>
-      <w:r>
-        <w:rPr>
-          <w:rStyle w:val="FunctionTok"/>
-        </w:rPr>
-        <w:t xml:space="preserve">c</w:t>
-      </w:r>
-      <w:r>
-        <w:rPr>
-          <w:rStyle w:val="NormalTok"/>
-        </w:rPr>
-        <w:t xml:space="preserve">(</w:t>
-      </w:r>
-      <w:r>
-        <w:rPr>
-          <w:rStyle w:val="StringTok"/>
-        </w:rPr>
-        <w:t xml:space="preserve">"6.1"</w:t>
-      </w:r>
-      <w:r>
-        <w:rPr>
-          <w:rStyle w:val="OtherTok"/>
-        </w:rPr>
-        <w:t xml:space="preserve">=</w:t>
-      </w:r>
-      <w:r>
-        <w:rPr>
-          <w:rStyle w:val="NormalTok"/>
-        </w:rPr>
-        <w:t xml:space="preserve"> </w:t>
-      </w:r>
-      <w:r>
-        <w:rPr>
-          <w:rStyle w:val="StringTok"/>
-        </w:rPr>
-        <w:t xml:space="preserve">"#00374f"</w:t>
-      </w:r>
-      <w:r>
-        <w:rPr>
-          <w:rStyle w:val="NormalTok"/>
-        </w:rPr>
-        <w:t xml:space="preserve">, </w:t>
-      </w:r>
-      <w:r>
-        <w:rPr>
-          <w:rStyle w:val="StringTok"/>
-        </w:rPr>
-        <w:t xml:space="preserve">"183"</w:t>
-      </w:r>
-      <w:r>
-        <w:rPr>
-          <w:rStyle w:val="OtherTok"/>
-        </w:rPr>
-        <w:t xml:space="preserve">=</w:t>
-      </w:r>
-      <w:r>
-        <w:rPr>
-          <w:rStyle w:val="NormalTok"/>
-        </w:rPr>
-        <w:t xml:space="preserve"> </w:t>
-      </w:r>
-      <w:r>
-        <w:rPr>
-          <w:rStyle w:val="StringTok"/>
-        </w:rPr>
-        <w:t xml:space="preserve">"#007c99"</w:t>
-      </w:r>
-      <w:r>
-        <w:rPr>
-          <w:rStyle w:val="NormalTok"/>
-        </w:rPr>
-        <w:t xml:space="preserve">),</w:t>
-      </w:r>
-      <w:r>
-        <w:br/>
-      </w:r>
-      <w:r>
-        <w:rPr>
-          <w:rStyle w:val="NormalTok"/>
-        </w:rPr>
-        <w:t xml:space="preserve">                                 </w:t>
-      </w:r>
-      <w:r>
-        <w:rPr>
-          <w:rStyle w:val="AttributeTok"/>
-        </w:rPr>
-        <w:t xml:space="preserve">na.value=</w:t>
-      </w:r>
-      <w:r>
-        <w:rPr>
-          <w:rStyle w:val="StringTok"/>
-        </w:rPr>
-        <w:t xml:space="preserve">"#00c9db"</w:t>
-      </w:r>
-      <w:r>
-        <w:rPr>
-          <w:rStyle w:val="NormalTok"/>
-        </w:rPr>
-        <w:t xml:space="preserve">) </w:t>
-      </w:r>
-      <w:r>
-        <w:rPr>
-          <w:rStyle w:val="SpecialCharTok"/>
-        </w:rPr>
-        <w:t xml:space="preserve">+</w:t>
-      </w:r>
-      <w:r>
-        <w:br/>
-      </w:r>
-      <w:r>
-        <w:rPr>
-          <w:rStyle w:val="NormalTok"/>
-        </w:rPr>
-        <w:t xml:space="preserve">               </w:t>
-      </w:r>
-      <w:r>
-        <w:rPr>
-          <w:rStyle w:val="CommentTok"/>
-        </w:rPr>
-        <w:t xml:space="preserve"># scale_fill_manual(values=c("6.1"= "#00374f", "183"= "#007c99",</w:t>
-      </w:r>
-      <w:r>
-        <w:br/>
-      </w:r>
-      <w:r>
-        <w:rPr>
-          <w:rStyle w:val="NormalTok"/>
-        </w:rPr>
-        <w:t xml:space="preserve">               </w:t>
-      </w:r>
-      <w:r>
-        <w:rPr>
-          <w:rStyle w:val="CommentTok"/>
-        </w:rPr>
-        <w:t xml:space="preserve">#                            "NA"="#00c9db")) +</w:t>
-      </w:r>
-      <w:r>
-        <w:br/>
-      </w:r>
-      <w:r>
-        <w:rPr>
-          <w:rStyle w:val="NormalTok"/>
-        </w:rPr>
-        <w:t xml:space="preserve">               </w:t>
-      </w:r>
-      <w:r>
-        <w:rPr>
-          <w:rStyle w:val="CommentTok"/>
-        </w:rPr>
-        <w:t xml:space="preserve"># scale_color_manual(values=c("6.1"= "#00374f", "183"= "#007c99",</w:t>
-      </w:r>
-      <w:r>
-        <w:br/>
-      </w:r>
-      <w:r>
-        <w:rPr>
-          <w:rStyle w:val="NormalTok"/>
-        </w:rPr>
-        <w:t xml:space="preserve">               </w:t>
-      </w:r>
-      <w:r>
-        <w:rPr>
-          <w:rStyle w:val="CommentTok"/>
-        </w:rPr>
-        <w:t xml:space="preserve">#                             "NA"="#00c9db")) +</w:t>
-      </w:r>
-      <w:r>
-        <w:br/>
-      </w:r>
-      <w:r>
-        <w:rPr>
-          <w:rStyle w:val="NormalTok"/>
-        </w:rPr>
-        <w:t xml:space="preserve">               plot_theme</w:t>
-      </w:r>
-      <w:r>
-        <w:br/>
-      </w:r>
-      <w:r>
-        <w:rPr>
-          <w:rStyle w:val="NormalTok"/>
-        </w:rPr>
-        <w:t xml:space="preserve">            </w:t>
-      </w:r>
-      <w:r>
-        <w:br/>
-      </w:r>
-      <w:r>
-        <w:rPr>
-          <w:rStyle w:val="NormalTok"/>
-        </w:rPr>
-        <w:t xml:space="preserve">            outname </w:t>
-      </w:r>
-      <w:r>
-        <w:rPr>
-          <w:rStyle w:val="OtherTok"/>
-        </w:rPr>
-        <w:t xml:space="preserve">&lt;-</w:t>
-      </w:r>
-      <w:r>
-        <w:rPr>
-          <w:rStyle w:val="NormalTok"/>
-        </w:rPr>
-        <w:t xml:space="preserve"> </w:t>
-      </w:r>
-      <w:r>
-        <w:rPr>
-          <w:rStyle w:val="FunctionTok"/>
-        </w:rPr>
-        <w:t xml:space="preserve">paste0</w:t>
-      </w:r>
-      <w:r>
-        <w:rPr>
-          <w:rStyle w:val="NormalTok"/>
-        </w:rPr>
-        <w:t xml:space="preserve">(</w:t>
-      </w:r>
-      <w:r>
-        <w:rPr>
-          <w:rStyle w:val="StringTok"/>
-        </w:rPr>
-        <w:t xml:space="preserve">"Nekton_"</w:t>
-      </w:r>
-      <w:r>
-        <w:rPr>
-          <w:rStyle w:val="NormalTok"/>
-        </w:rPr>
-        <w:t xml:space="preserve">, </w:t>
-      </w:r>
-      <w:r>
-        <w:rPr>
-          <w:rStyle w:val="FunctionTok"/>
-        </w:rPr>
-        <w:t xml:space="preserve">gsub</w:t>
-      </w:r>
-      <w:r>
-        <w:rPr>
-          <w:rStyle w:val="NormalTok"/>
-        </w:rPr>
-        <w:t xml:space="preserve">(</w:t>
-      </w:r>
-      <w:r>
-        <w:rPr>
-          <w:rStyle w:val="StringTok"/>
-        </w:rPr>
-        <w:t xml:space="preserve">" "</w:t>
-      </w:r>
-      <w:r>
-        <w:rPr>
-          <w:rStyle w:val="NormalTok"/>
-        </w:rPr>
-        <w:t xml:space="preserve">, </w:t>
-      </w:r>
-      <w:r>
-        <w:rPr>
-          <w:rStyle w:val="StringTok"/>
-        </w:rPr>
-        <w:t xml:space="preserve">""</w:t>
-      </w:r>
-      <w:r>
-        <w:rPr>
-          <w:rStyle w:val="NormalTok"/>
-        </w:rPr>
-        <w:t xml:space="preserve">, MA_Include[i]), </w:t>
-      </w:r>
-      <w:r>
-        <w:rPr>
-          <w:rStyle w:val="StringTok"/>
-        </w:rPr>
-        <w:t xml:space="preserve">"_"</w:t>
-      </w:r>
-      <w:r>
-        <w:rPr>
-          <w:rStyle w:val="NormalTok"/>
-        </w:rPr>
-        <w:t xml:space="preserve">,</w:t>
-      </w:r>
-      <w:r>
-        <w:br/>
-      </w:r>
-      <w:r>
-        <w:rPr>
-          <w:rStyle w:val="NormalTok"/>
-        </w:rPr>
-        <w:t xml:space="preserve">                              param_name, </w:t>
-      </w:r>
-      <w:r>
-        <w:rPr>
-          <w:rStyle w:val="StringTok"/>
-        </w:rPr>
-        <w:t xml:space="preserve">".png"</w:t>
-      </w:r>
-      <w:r>
-        <w:rPr>
-          <w:rStyle w:val="NormalTok"/>
-        </w:rPr>
-        <w:t xml:space="preserve">)</w:t>
-      </w:r>
-      <w:r>
-        <w:br/>
-      </w:r>
-      <w:r>
-        <w:rPr>
-          <w:rStyle w:val="NormalTok"/>
-        </w:rPr>
-        <w:t xml:space="preserve">            </w:t>
-      </w:r>
-      <w:r>
-        <w:rPr>
-          <w:rStyle w:val="FunctionTok"/>
-        </w:rPr>
-        <w:t xml:space="preserve">png</w:t>
-      </w:r>
-      <w:r>
-        <w:rPr>
-          <w:rStyle w:val="NormalTok"/>
-        </w:rPr>
-        <w:t xml:space="preserve">(</w:t>
-      </w:r>
-      <w:r>
-        <w:rPr>
-          <w:rStyle w:val="FunctionTok"/>
-        </w:rPr>
-        <w:t xml:space="preserve">paste0</w:t>
-      </w:r>
-      <w:r>
-        <w:rPr>
-          <w:rStyle w:val="NormalTok"/>
-        </w:rPr>
-        <w:t xml:space="preserve">(out_dir, </w:t>
-      </w:r>
-      <w:r>
-        <w:rPr>
-          <w:rStyle w:val="StringTok"/>
-        </w:rPr>
-        <w:t xml:space="preserve">"/Figures/"</w:t>
-      </w:r>
-      <w:r>
-        <w:rPr>
-          <w:rStyle w:val="NormalTok"/>
-        </w:rPr>
-        <w:t xml:space="preserve">, outname),</w:t>
-      </w:r>
-      <w:r>
-        <w:br/>
-      </w:r>
-      <w:r>
-        <w:rPr>
-          <w:rStyle w:val="NormalTok"/>
-        </w:rPr>
-        <w:t xml:space="preserve">                </w:t>
-      </w:r>
-      <w:r>
-        <w:rPr>
-          <w:rStyle w:val="AttributeTok"/>
-        </w:rPr>
-        <w:t xml:space="preserve">width =</w:t>
-      </w:r>
-      <w:r>
-        <w:rPr>
-          <w:rStyle w:val="NormalTok"/>
-        </w:rPr>
-        <w:t xml:space="preserve"> </w:t>
-      </w:r>
-      <w:r>
-        <w:rPr>
-          <w:rStyle w:val="DecValTok"/>
-        </w:rPr>
-        <w:t xml:space="preserve">8</w:t>
-      </w:r>
-      <w:r>
-        <w:rPr>
-          <w:rStyle w:val="NormalTok"/>
-        </w:rPr>
-        <w:t xml:space="preserve">,</w:t>
-      </w:r>
-      <w:r>
-        <w:br/>
-      </w:r>
-      <w:r>
-        <w:rPr>
-          <w:rStyle w:val="NormalTok"/>
-        </w:rPr>
-        <w:t xml:space="preserve">                </w:t>
-      </w:r>
-      <w:r>
-        <w:rPr>
-          <w:rStyle w:val="AttributeTok"/>
-        </w:rPr>
-        <w:t xml:space="preserve">height =</w:t>
-      </w:r>
-      <w:r>
-        <w:rPr>
-          <w:rStyle w:val="NormalTok"/>
-        </w:rPr>
-        <w:t xml:space="preserve"> </w:t>
-      </w:r>
-      <w:r>
-        <w:rPr>
-          <w:rStyle w:val="DecValTok"/>
-        </w:rPr>
-        <w:t xml:space="preserve">4</w:t>
-      </w:r>
-      <w:r>
-        <w:rPr>
-          <w:rStyle w:val="NormalTok"/>
-        </w:rPr>
-        <w:t xml:space="preserve">,</w:t>
-      </w:r>
-      <w:r>
-        <w:br/>
-      </w:r>
-      <w:r>
-        <w:rPr>
-          <w:rStyle w:val="NormalTok"/>
-        </w:rPr>
-        <w:t xml:space="preserve">                </w:t>
-      </w:r>
-      <w:r>
-        <w:rPr>
-          <w:rStyle w:val="AttributeTok"/>
-        </w:rPr>
-        <w:t xml:space="preserve">units =</w:t>
-      </w:r>
-      <w:r>
-        <w:rPr>
-          <w:rStyle w:val="NormalTok"/>
-        </w:rPr>
-        <w:t xml:space="preserve"> </w:t>
-      </w:r>
-      <w:r>
-        <w:rPr>
-          <w:rStyle w:val="StringTok"/>
-        </w:rPr>
-        <w:t xml:space="preserve">"in"</w:t>
-      </w:r>
-      <w:r>
-        <w:rPr>
-          <w:rStyle w:val="NormalTok"/>
-        </w:rPr>
-        <w:t xml:space="preserve">,</w:t>
-      </w:r>
-      <w:r>
-        <w:br/>
-      </w:r>
-      <w:r>
-        <w:rPr>
-          <w:rStyle w:val="NormalTok"/>
-        </w:rPr>
-        <w:t xml:space="preserve">                </w:t>
-      </w:r>
-      <w:r>
-        <w:rPr>
-          <w:rStyle w:val="AttributeTok"/>
-        </w:rPr>
-        <w:t xml:space="preserve">res =</w:t>
-      </w:r>
-      <w:r>
-        <w:rPr>
-          <w:rStyle w:val="NormalTok"/>
-        </w:rPr>
-        <w:t xml:space="preserve"> </w:t>
-      </w:r>
-      <w:r>
-        <w:rPr>
-          <w:rStyle w:val="DecValTok"/>
-        </w:rPr>
-        <w:t xml:space="preserve">200</w:t>
-      </w:r>
-      <w:r>
-        <w:rPr>
-          <w:rStyle w:val="NormalTok"/>
-        </w:rPr>
-        <w:t xml:space="preserve">)</w:t>
-      </w:r>
-      <w:r>
-        <w:br/>
-      </w:r>
-      <w:r>
-        <w:rPr>
-          <w:rStyle w:val="NormalTok"/>
-        </w:rPr>
-        <w:t xml:space="preserve">            </w:t>
-      </w:r>
-      <w:r>
-        <w:rPr>
-          <w:rStyle w:val="FunctionTok"/>
-        </w:rPr>
-        <w:t xml:space="preserve">rm</w:t>
-      </w:r>
-      <w:r>
-        <w:rPr>
-          <w:rStyle w:val="NormalTok"/>
-        </w:rPr>
-        <w:t xml:space="preserve">(plot_data)</w:t>
-      </w:r>
-      <w:r>
-        <w:br/>
-      </w:r>
-      <w:r>
-        <w:rPr>
-          <w:rStyle w:val="NormalTok"/>
-        </w:rPr>
-        <w:t xml:space="preserve">            </w:t>
-      </w:r>
-      <w:r>
-        <w:br/>
-      </w:r>
-      <w:r>
-        <w:rPr>
-          <w:rStyle w:val="NormalTok"/>
-        </w:rPr>
-        <w:t xml:space="preserve">            </w:t>
-      </w:r>
-      <w:r>
-        <w:rPr>
-          <w:rStyle w:val="FunctionTok"/>
-        </w:rPr>
-        <w:t xml:space="preserve">print</w:t>
-      </w:r>
-      <w:r>
-        <w:rPr>
-          <w:rStyle w:val="NormalTok"/>
-        </w:rPr>
-        <w:t xml:space="preserve">(p1)</w:t>
-      </w:r>
-      <w:r>
-        <w:br/>
-      </w:r>
-      <w:r>
-        <w:rPr>
-          <w:rStyle w:val="NormalTok"/>
-        </w:rPr>
-        <w:t xml:space="preserve">            </w:t>
-      </w:r>
-      <w:r>
-        <w:rPr>
-          <w:rStyle w:val="FunctionTok"/>
-        </w:rPr>
-        <w:t xml:space="preserve">dev.off</w:t>
-      </w:r>
-      <w:r>
-        <w:rPr>
-          <w:rStyle w:val="NormalTok"/>
-        </w:rPr>
-        <w:t xml:space="preserve">()</w:t>
-      </w:r>
-      <w:r>
-        <w:br/>
-      </w:r>
-      <w:r>
-        <w:rPr>
-          <w:rStyle w:val="NormalTok"/>
-        </w:rPr>
-        <w:t xml:space="preserve">            </w:t>
-      </w:r>
-      <w:r>
-        <w:br/>
-      </w:r>
-      <w:r>
-        <w:rPr>
-          <w:rStyle w:val="NormalTok"/>
-        </w:rPr>
-        <w:t xml:space="preserve">      </w:t>
-      </w:r>
-      <w:r>
-        <w:br/>
-      </w:r>
-      <w:r>
-        <w:rPr>
-          <w:rStyle w:val="NormalTok"/>
-        </w:rPr>
-        <w:t xml:space="preserve">            ResultTable </w:t>
-      </w:r>
-      <w:r>
-        <w:rPr>
-          <w:rStyle w:val="OtherTok"/>
-        </w:rPr>
-        <w:t xml:space="preserve">&lt;-</w:t>
-      </w:r>
-      <w:r>
-        <w:rPr>
-          <w:rStyle w:val="NormalTok"/>
-        </w:rPr>
-        <w:t xml:space="preserve"> MA_Ov_Stats[MA_Ov_Stats</w:t>
-      </w:r>
-      <w:r>
-        <w:rPr>
-          <w:rStyle w:val="SpecialCharTok"/>
-        </w:rPr>
-        <w:t xml:space="preserve">$</w:t>
-      </w:r>
-      <w:r>
-        <w:rPr>
-          <w:rStyle w:val="NormalTok"/>
-        </w:rPr>
-        <w:t xml:space="preserve">ManagedAreaName</w:t>
-      </w:r>
-      <w:r>
-        <w:rPr>
-          <w:rStyle w:val="SpecialCharTok"/>
-        </w:rPr>
-        <w:t xml:space="preserve">==</w:t>
-      </w:r>
-      <w:r>
-        <w:rPr>
-          <w:rStyle w:val="NormalTok"/>
-        </w:rPr>
-        <w:t xml:space="preserve">MA_Include[i],]</w:t>
-      </w:r>
-      <w:r>
-        <w:br/>
-      </w:r>
-      <w:r>
-        <w:rPr>
-          <w:rStyle w:val="NormalTok"/>
-        </w:rPr>
-        <w:t xml:space="preserve">            ResultTable </w:t>
-      </w:r>
-      <w:r>
-        <w:rPr>
-          <w:rStyle w:val="OtherTok"/>
-        </w:rPr>
-        <w:t xml:space="preserve">&lt;-</w:t>
-      </w:r>
-      <w:r>
-        <w:rPr>
-          <w:rStyle w:val="NormalTok"/>
-        </w:rPr>
-        <w:t xml:space="preserve"> ResultTable[,</w:t>
-      </w:r>
-      <w:r>
-        <w:rPr>
-          <w:rStyle w:val="SpecialCharTok"/>
-        </w:rPr>
-        <w:t xml:space="preserve">-</w:t>
-      </w:r>
-      <w:r>
-        <w:rPr>
-          <w:rStyle w:val="FunctionTok"/>
-        </w:rPr>
-        <w:t xml:space="preserve">c</w:t>
-      </w:r>
-      <w:r>
-        <w:rPr>
-          <w:rStyle w:val="NormalTok"/>
-        </w:rPr>
-        <w:t xml:space="preserve">(</w:t>
-      </w:r>
-      <w:r>
-        <w:rPr>
-          <w:rStyle w:val="StringTok"/>
-        </w:rPr>
-        <w:t xml:space="preserve">"AreaID"</w:t>
-      </w:r>
-      <w:r>
-        <w:rPr>
-          <w:rStyle w:val="NormalTok"/>
-        </w:rPr>
-        <w:t xml:space="preserve">, </w:t>
-      </w:r>
-      <w:r>
-        <w:rPr>
-          <w:rStyle w:val="StringTok"/>
-        </w:rPr>
-        <w:t xml:space="preserve">"ManagedAreaName"</w:t>
-      </w:r>
-      <w:r>
-        <w:rPr>
-          <w:rStyle w:val="NormalTok"/>
-        </w:rPr>
-        <w:t xml:space="preserve">,</w:t>
-      </w:r>
-      <w:r>
-        <w:br/>
-      </w:r>
-      <w:r>
-        <w:rPr>
-          <w:rStyle w:val="NormalTok"/>
-        </w:rPr>
-        <w:t xml:space="preserve">                                             </w:t>
-      </w:r>
-      <w:r>
-        <w:rPr>
-          <w:rStyle w:val="StringTok"/>
-        </w:rPr>
-        <w:t xml:space="preserve">"ProgramIDs"</w:t>
+        <w:t xml:space="preserve">"GearType_Plot"</w:t>
       </w:r>
       <w:r>
         <w:rPr>
@@ -8609,6 +8825,11 @@
           </wp:inline>
         </w:drawing>
       </w:r>
+    </w:p>
+    <w:p>
+      <w:pPr>
+        <w:pStyle w:val="BodyText"/>
+      </w:pPr>
       <w:r>
         <w:drawing>
           <wp:inline>
@@ -8652,7 +8873,237 @@
         </w:drawing>
       </w:r>
     </w:p>
-    <w:bookmarkEnd w:id="48"/>
+    <w:p>
+      <w:pPr>
+        <w:pStyle w:val="BodyText"/>
+      </w:pPr>
+      <w:r>
+        <w:drawing>
+          <wp:inline>
+            <wp:extent cx="5334000" cy="4000500"/>
+            <wp:effectExtent b="0" l="0" r="0" t="0"/>
+            <wp:docPr descr="" title="" id="49" name="Picture"/>
+            <a:graphic>
+              <a:graphicData uri="http://schemas.openxmlformats.org/drawingml/2006/picture">
+                <pic:pic>
+                  <pic:nvPicPr>
+                    <pic:cNvPr descr="C:\Users\jepanzik\Box\R%20Projects\SEACAR_Panzik\Nekton\reports\by_parameter\SEACAR_Nekton_Presence_files/figure-html/Trendlines_ManagedArea-8.png" id="50" name="Picture"/>
+                    <pic:cNvPicPr>
+                      <a:picLocks noChangeArrowheads="1" noChangeAspect="1"/>
+                    </pic:cNvPicPr>
+                  </pic:nvPicPr>
+                  <pic:blipFill>
+                    <a:blip r:embed="rId48"/>
+                    <a:stretch>
+                      <a:fillRect/>
+                    </a:stretch>
+                  </pic:blipFill>
+                  <pic:spPr bwMode="auto">
+                    <a:xfrm>
+                      <a:off x="0" y="0"/>
+                      <a:ext cx="5334000" cy="4000500"/>
+                    </a:xfrm>
+                    <a:prstGeom prst="rect">
+                      <a:avLst/>
+                    </a:prstGeom>
+                    <a:noFill/>
+                    <a:ln w="9525">
+                      <a:noFill/>
+                      <a:headEnd/>
+                      <a:tailEnd/>
+                    </a:ln>
+                  </pic:spPr>
+                </pic:pic>
+              </a:graphicData>
+            </a:graphic>
+          </wp:inline>
+        </w:drawing>
+      </w:r>
+    </w:p>
+    <w:p>
+      <w:pPr>
+        <w:pStyle w:val="BodyText"/>
+      </w:pPr>
+      <w:r>
+        <w:drawing>
+          <wp:inline>
+            <wp:extent cx="5334000" cy="4000500"/>
+            <wp:effectExtent b="0" l="0" r="0" t="0"/>
+            <wp:docPr descr="" title="" id="52" name="Picture"/>
+            <a:graphic>
+              <a:graphicData uri="http://schemas.openxmlformats.org/drawingml/2006/picture">
+                <pic:pic>
+                  <pic:nvPicPr>
+                    <pic:cNvPr descr="C:\Users\jepanzik\Box\R%20Projects\SEACAR_Panzik\Nekton\reports\by_parameter\SEACAR_Nekton_Presence_files/figure-html/Trendlines_ManagedArea-9.png" id="53" name="Picture"/>
+                    <pic:cNvPicPr>
+                      <a:picLocks noChangeArrowheads="1" noChangeAspect="1"/>
+                    </pic:cNvPicPr>
+                  </pic:nvPicPr>
+                  <pic:blipFill>
+                    <a:blip r:embed="rId51"/>
+                    <a:stretch>
+                      <a:fillRect/>
+                    </a:stretch>
+                  </pic:blipFill>
+                  <pic:spPr bwMode="auto">
+                    <a:xfrm>
+                      <a:off x="0" y="0"/>
+                      <a:ext cx="5334000" cy="4000500"/>
+                    </a:xfrm>
+                    <a:prstGeom prst="rect">
+                      <a:avLst/>
+                    </a:prstGeom>
+                    <a:noFill/>
+                    <a:ln w="9525">
+                      <a:noFill/>
+                      <a:headEnd/>
+                      <a:tailEnd/>
+                    </a:ln>
+                  </pic:spPr>
+                </pic:pic>
+              </a:graphicData>
+            </a:graphic>
+          </wp:inline>
+        </w:drawing>
+      </w:r>
+    </w:p>
+    <w:p>
+      <w:pPr>
+        <w:pStyle w:val="BodyText"/>
+      </w:pPr>
+      <w:r>
+        <w:drawing>
+          <wp:inline>
+            <wp:extent cx="5334000" cy="4000500"/>
+            <wp:effectExtent b="0" l="0" r="0" t="0"/>
+            <wp:docPr descr="" title="" id="55" name="Picture"/>
+            <a:graphic>
+              <a:graphicData uri="http://schemas.openxmlformats.org/drawingml/2006/picture">
+                <pic:pic>
+                  <pic:nvPicPr>
+                    <pic:cNvPr descr="C:\Users\jepanzik\Box\R%20Projects\SEACAR_Panzik\Nekton\reports\by_parameter\SEACAR_Nekton_Presence_files/figure-html/Trendlines_ManagedArea-10.png" id="56" name="Picture"/>
+                    <pic:cNvPicPr>
+                      <a:picLocks noChangeArrowheads="1" noChangeAspect="1"/>
+                    </pic:cNvPicPr>
+                  </pic:nvPicPr>
+                  <pic:blipFill>
+                    <a:blip r:embed="rId54"/>
+                    <a:stretch>
+                      <a:fillRect/>
+                    </a:stretch>
+                  </pic:blipFill>
+                  <pic:spPr bwMode="auto">
+                    <a:xfrm>
+                      <a:off x="0" y="0"/>
+                      <a:ext cx="5334000" cy="4000500"/>
+                    </a:xfrm>
+                    <a:prstGeom prst="rect">
+                      <a:avLst/>
+                    </a:prstGeom>
+                    <a:noFill/>
+                    <a:ln w="9525">
+                      <a:noFill/>
+                      <a:headEnd/>
+                      <a:tailEnd/>
+                    </a:ln>
+                  </pic:spPr>
+                </pic:pic>
+              </a:graphicData>
+            </a:graphic>
+          </wp:inline>
+        </w:drawing>
+      </w:r>
+    </w:p>
+    <w:p>
+      <w:pPr>
+        <w:pStyle w:val="BodyText"/>
+      </w:pPr>
+      <w:r>
+        <w:drawing>
+          <wp:inline>
+            <wp:extent cx="5334000" cy="4000500"/>
+            <wp:effectExtent b="0" l="0" r="0" t="0"/>
+            <wp:docPr descr="" title="" id="58" name="Picture"/>
+            <a:graphic>
+              <a:graphicData uri="http://schemas.openxmlformats.org/drawingml/2006/picture">
+                <pic:pic>
+                  <pic:nvPicPr>
+                    <pic:cNvPr descr="C:\Users\jepanzik\Box\R%20Projects\SEACAR_Panzik\Nekton\reports\by_parameter\SEACAR_Nekton_Presence_files/figure-html/Trendlines_ManagedArea-11.png" id="59" name="Picture"/>
+                    <pic:cNvPicPr>
+                      <a:picLocks noChangeArrowheads="1" noChangeAspect="1"/>
+                    </pic:cNvPicPr>
+                  </pic:nvPicPr>
+                  <pic:blipFill>
+                    <a:blip r:embed="rId57"/>
+                    <a:stretch>
+                      <a:fillRect/>
+                    </a:stretch>
+                  </pic:blipFill>
+                  <pic:spPr bwMode="auto">
+                    <a:xfrm>
+                      <a:off x="0" y="0"/>
+                      <a:ext cx="5334000" cy="4000500"/>
+                    </a:xfrm>
+                    <a:prstGeom prst="rect">
+                      <a:avLst/>
+                    </a:prstGeom>
+                    <a:noFill/>
+                    <a:ln w="9525">
+                      <a:noFill/>
+                      <a:headEnd/>
+                      <a:tailEnd/>
+                    </a:ln>
+                  </pic:spPr>
+                </pic:pic>
+              </a:graphicData>
+            </a:graphic>
+          </wp:inline>
+        </w:drawing>
+      </w:r>
+      <w:r>
+        <w:drawing>
+          <wp:inline>
+            <wp:extent cx="5334000" cy="4000500"/>
+            <wp:effectExtent b="0" l="0" r="0" t="0"/>
+            <wp:docPr descr="" title="" id="61" name="Picture"/>
+            <a:graphic>
+              <a:graphicData uri="http://schemas.openxmlformats.org/drawingml/2006/picture">
+                <pic:pic>
+                  <pic:nvPicPr>
+                    <pic:cNvPr descr="C:\Users\jepanzik\Box\R%20Projects\SEACAR_Panzik\Nekton\reports\by_parameter\SEACAR_Nekton_Presence_files/figure-html/Trendlines_ManagedArea-12.png" id="62" name="Picture"/>
+                    <pic:cNvPicPr>
+                      <a:picLocks noChangeArrowheads="1" noChangeAspect="1"/>
+                    </pic:cNvPicPr>
+                  </pic:nvPicPr>
+                  <pic:blipFill>
+                    <a:blip r:embed="rId60"/>
+                    <a:stretch>
+                      <a:fillRect/>
+                    </a:stretch>
+                  </pic:blipFill>
+                  <pic:spPr bwMode="auto">
+                    <a:xfrm>
+                      <a:off x="0" y="0"/>
+                      <a:ext cx="5334000" cy="4000500"/>
+                    </a:xfrm>
+                    <a:prstGeom prst="rect">
+                      <a:avLst/>
+                    </a:prstGeom>
+                    <a:noFill/>
+                    <a:ln w="9525">
+                      <a:noFill/>
+                      <a:headEnd/>
+                      <a:tailEnd/>
+                    </a:ln>
+                  </pic:spPr>
+                </pic:pic>
+              </a:graphicData>
+            </a:graphic>
+          </wp:inline>
+        </w:drawing>
+      </w:r>
+    </w:p>
+    <w:bookmarkEnd w:id="63"/>
     <w:sectPr/>
   </w:body>
 </w:document>

</xml_diff>

<commit_message>
Updated Nekton scripts to render reports in pdf and .docx formats. Scripts still needs updates for code comments, new data format, and adjusting the size of the tables being printed under the figures in the document.
</commit_message>
<xml_diff>
--- a/Nekton/reports/by_parameter/SEACAR_Nekton_Presence.docx
+++ b/Nekton/reports/by_parameter/SEACAR_Nekton_Presence.docx
@@ -45,22 +45,48 @@
         <w:t xml:space="preserve"> </w:t>
       </w:r>
       <w:r>
-        <w:t xml:space="preserve">23</w:t>
-      </w:r>
-      <w:r>
-        <w:t xml:space="preserve"> </w:t>
-      </w:r>
-      <w:r>
-        <w:t xml:space="preserve">September,</w:t>
-      </w:r>
-      <w:r>
-        <w:t xml:space="preserve"> </w:t>
-      </w:r>
-      <w:r>
-        <w:t xml:space="preserve">2022</w:t>
+        <w:t xml:space="preserve">02</w:t>
+      </w:r>
+      <w:r>
+        <w:t xml:space="preserve"> </w:t>
+      </w:r>
+      <w:r>
+        <w:t xml:space="preserve">March,</w:t>
+      </w:r>
+      <w:r>
+        <w:t xml:space="preserve"> </w:t>
+      </w:r>
+      <w:r>
+        <w:t xml:space="preserve">2023</w:t>
       </w:r>
     </w:p>
-    <w:bookmarkStart w:id="22" w:name="important-notes"/>
+    <w:sdt>
+      <w:sdtPr>
+        <w:docPartObj>
+          <w:docPartGallery w:val="Table of Contents"/>
+          <w:docPartUnique/>
+        </w:docPartObj>
+      </w:sdtPr>
+      <w:sdtContent>
+        <w:p>
+          <w:pPr>
+            <w:pStyle w:val="TOCHeading"/>
+          </w:pPr>
+          <w:r>
+            <w:t xml:space="preserve">Table of Contents</w:t>
+          </w:r>
+        </w:p>
+        <w:p>
+          <w:r>
+            <w:fldChar w:fldCharType="begin" w:dirty="true"/>
+            <w:instrText xml:space="preserve">TOC \o "1-2" \h \z \u</w:instrText>
+            <w:fldChar w:fldCharType="separate"/>
+            <w:fldChar w:fldCharType="end"/>
+          </w:r>
+        </w:p>
+      </w:sdtContent>
+    </w:sdt>
+    <w:bookmarkStart w:id="23" w:name="important-notes"/>
     <w:p>
       <w:pPr>
         <w:pStyle w:val="Heading1"/>
@@ -115,8 +141,30 @@
         </w:r>
       </w:hyperlink>
     </w:p>
-    <w:bookmarkEnd w:id="22"/>
-    <w:bookmarkStart w:id="23" w:name="libraries-and-settings"/>
+    <w:p>
+      <w:pPr>
+        <w:pStyle w:val="BodyText"/>
+      </w:pPr>
+      <w:r>
+        <w:t xml:space="preserve">This markdown file is designed to be compiled by</w:t>
+      </w:r>
+      <w:r>
+        <w:t xml:space="preserve"> </w:t>
+      </w:r>
+      <w:hyperlink r:id="rId22">
+        <w:r>
+          <w:rPr>
+            <w:rStyle w:val="Hyperlink"/>
+          </w:rPr>
+          <w:t xml:space="preserve">SEACAR_Nekton_ReportRender.R</w:t>
+        </w:r>
+      </w:hyperlink>
+      <w:r>
+        <w:t xml:space="preserve">.</w:t>
+      </w:r>
+    </w:p>
+    <w:bookmarkEnd w:id="23"/>
+    <w:bookmarkStart w:id="24" w:name="libraries-and-settings"/>
     <w:p>
       <w:pPr>
         <w:pStyle w:val="Heading1"/>
@@ -130,7 +178,7 @@
         <w:pStyle w:val="FirstParagraph"/>
       </w:pPr>
       <w:r>
-        <w:t xml:space="preserve">Loads libraries used in the script. Loads the Segoe UI font for use in the figures. The inclusion of</w:t>
+        <w:t xml:space="preserve">Loads libraries used in the script. The inclusion of</w:t>
       </w:r>
       <w:r>
         <w:t xml:space="preserve"> </w:t>
@@ -315,7 +363,7 @@
         <w:rPr>
           <w:rStyle w:val="FunctionTok"/>
         </w:rPr>
-        <w:t xml:space="preserve">windowsFonts</w:t>
+        <w:t xml:space="preserve">options</w:t>
       </w:r>
       <w:r>
         <w:rPr>
@@ -325,45 +373,42 @@
       </w:r>
       <w:r>
         <w:rPr>
-          <w:rStyle w:val="StringTok"/>
-        </w:rPr>
-        <w:t xml:space="preserve">`</w:t>
-      </w:r>
-      <w:r>
-        <w:rPr>
-          <w:rStyle w:val="AttributeTok"/>
-        </w:rPr>
-        <w:t xml:space="preserve">Segoe UI</w:t>
-      </w:r>
-      <w:r>
-        <w:rPr>
-          <w:rStyle w:val="StringTok"/>
-        </w:rPr>
-        <w:t xml:space="preserve">`</w:t>
-      </w:r>
-      <w:r>
-        <w:rPr>
-          <w:rStyle w:val="NormalTok"/>
-        </w:rPr>
-        <w:t xml:space="preserve"> </w:t>
-      </w:r>
-      <w:r>
-        <w:rPr>
-          <w:rStyle w:val="OtherTok"/>
-        </w:rPr>
-        <w:t xml:space="preserve">=</w:t>
-      </w:r>
-      <w:r>
-        <w:rPr>
-          <w:rStyle w:val="NormalTok"/>
-        </w:rPr>
-        <w:t xml:space="preserve"> </w:t>
-      </w:r>
-      <w:r>
-        <w:rPr>
-          <w:rStyle w:val="FunctionTok"/>
-        </w:rPr>
-        <w:t xml:space="preserve">windowsFont</w:t>
+          <w:rStyle w:val="AttributeTok"/>
+        </w:rPr>
+        <w:t xml:space="preserve">scipen=</w:t>
+      </w:r>
+      <w:r>
+        <w:rPr>
+          <w:rStyle w:val="DecValTok"/>
+        </w:rPr>
+        <w:t xml:space="preserve">999</w:t>
+      </w:r>
+      <w:r>
+        <w:rPr>
+          <w:rStyle w:val="NormalTok"/>
+        </w:rPr>
+        <w:t xml:space="preserve">)</w:t>
+      </w:r>
+      <w:r>
+        <w:br/>
+      </w:r>
+      <w:r>
+        <w:rPr>
+          <w:rStyle w:val="NormalTok"/>
+        </w:rPr>
+        <w:t xml:space="preserve">opts_chunk</w:t>
+      </w:r>
+      <w:r>
+        <w:rPr>
+          <w:rStyle w:val="SpecialCharTok"/>
+        </w:rPr>
+        <w:t xml:space="preserve">$</w:t>
+      </w:r>
+      <w:r>
+        <w:rPr>
+          <w:rStyle w:val="FunctionTok"/>
+        </w:rPr>
+        <w:t xml:space="preserve">set</w:t>
       </w:r>
       <w:r>
         <w:rPr>
@@ -373,42 +418,51 @@
       </w:r>
       <w:r>
         <w:rPr>
-          <w:rStyle w:val="StringTok"/>
-        </w:rPr>
-        <w:t xml:space="preserve">'Segoe UI'</w:t>
-      </w:r>
-      <w:r>
-        <w:rPr>
-          <w:rStyle w:val="NormalTok"/>
-        </w:rPr>
-        <w:t xml:space="preserve">))</w:t>
-      </w:r>
-      <w:r>
-        <w:br/>
-      </w:r>
-      <w:r>
-        <w:rPr>
-          <w:rStyle w:val="FunctionTok"/>
-        </w:rPr>
-        <w:t xml:space="preserve">options</w:t>
-      </w:r>
-      <w:r>
-        <w:rPr>
-          <w:rStyle w:val="NormalTok"/>
-        </w:rPr>
-        <w:t xml:space="preserve">(</w:t>
-      </w:r>
-      <w:r>
-        <w:rPr>
-          <w:rStyle w:val="AttributeTok"/>
-        </w:rPr>
-        <w:t xml:space="preserve">scipen=</w:t>
+          <w:rStyle w:val="AttributeTok"/>
+        </w:rPr>
+        <w:t xml:space="preserve">warning=</w:t>
+      </w:r>
+      <w:r>
+        <w:rPr>
+          <w:rStyle w:val="ConstantTok"/>
+        </w:rPr>
+        <w:t xml:space="preserve">FALSE</w:t>
+      </w:r>
+      <w:r>
+        <w:rPr>
+          <w:rStyle w:val="NormalTok"/>
+        </w:rPr>
+        <w:t xml:space="preserve">, </w:t>
+      </w:r>
+      <w:r>
+        <w:rPr>
+          <w:rStyle w:val="AttributeTok"/>
+        </w:rPr>
+        <w:t xml:space="preserve">message=</w:t>
+      </w:r>
+      <w:r>
+        <w:rPr>
+          <w:rStyle w:val="ConstantTok"/>
+        </w:rPr>
+        <w:t xml:space="preserve">FALSE</w:t>
+      </w:r>
+      <w:r>
+        <w:rPr>
+          <w:rStyle w:val="NormalTok"/>
+        </w:rPr>
+        <w:t xml:space="preserve">, </w:t>
+      </w:r>
+      <w:r>
+        <w:rPr>
+          <w:rStyle w:val="AttributeTok"/>
+        </w:rPr>
+        <w:t xml:space="preserve">dpi=</w:t>
       </w:r>
       <w:r>
         <w:rPr>
           <w:rStyle w:val="DecValTok"/>
         </w:rPr>
-        <w:t xml:space="preserve">999</w:t>
+        <w:t xml:space="preserve">200</w:t>
       </w:r>
       <w:r>
         <w:rPr>
@@ -416,90 +470,9 @@
         </w:rPr>
         <w:t xml:space="preserve">)</w:t>
       </w:r>
-      <w:r>
-        <w:br/>
-      </w:r>
-      <w:r>
-        <w:rPr>
-          <w:rStyle w:val="NormalTok"/>
-        </w:rPr>
-        <w:t xml:space="preserve">opts_chunk</w:t>
-      </w:r>
-      <w:r>
-        <w:rPr>
-          <w:rStyle w:val="SpecialCharTok"/>
-        </w:rPr>
-        <w:t xml:space="preserve">$</w:t>
-      </w:r>
-      <w:r>
-        <w:rPr>
-          <w:rStyle w:val="FunctionTok"/>
-        </w:rPr>
-        <w:t xml:space="preserve">set</w:t>
-      </w:r>
-      <w:r>
-        <w:rPr>
-          <w:rStyle w:val="NormalTok"/>
-        </w:rPr>
-        <w:t xml:space="preserve">(</w:t>
-      </w:r>
-      <w:r>
-        <w:rPr>
-          <w:rStyle w:val="AttributeTok"/>
-        </w:rPr>
-        <w:t xml:space="preserve">warning=</w:t>
-      </w:r>
-      <w:r>
-        <w:rPr>
-          <w:rStyle w:val="ConstantTok"/>
-        </w:rPr>
-        <w:t xml:space="preserve">FALSE</w:t>
-      </w:r>
-      <w:r>
-        <w:rPr>
-          <w:rStyle w:val="NormalTok"/>
-        </w:rPr>
-        <w:t xml:space="preserve">, </w:t>
-      </w:r>
-      <w:r>
-        <w:rPr>
-          <w:rStyle w:val="AttributeTok"/>
-        </w:rPr>
-        <w:t xml:space="preserve">message=</w:t>
-      </w:r>
-      <w:r>
-        <w:rPr>
-          <w:rStyle w:val="ConstantTok"/>
-        </w:rPr>
-        <w:t xml:space="preserve">FALSE</w:t>
-      </w:r>
-      <w:r>
-        <w:rPr>
-          <w:rStyle w:val="NormalTok"/>
-        </w:rPr>
-        <w:t xml:space="preserve">, </w:t>
-      </w:r>
-      <w:r>
-        <w:rPr>
-          <w:rStyle w:val="AttributeTok"/>
-        </w:rPr>
-        <w:t xml:space="preserve">dpi=</w:t>
-      </w:r>
-      <w:r>
-        <w:rPr>
-          <w:rStyle w:val="DecValTok"/>
-        </w:rPr>
-        <w:t xml:space="preserve">200</w:t>
-      </w:r>
-      <w:r>
-        <w:rPr>
-          <w:rStyle w:val="NormalTok"/>
-        </w:rPr>
-        <w:t xml:space="preserve">)</w:t>
-      </w:r>
     </w:p>
-    <w:bookmarkEnd w:id="23"/>
-    <w:bookmarkStart w:id="24" w:name="file-import"/>
+    <w:bookmarkEnd w:id="24"/>
+    <w:bookmarkStart w:id="25" w:name="file-import"/>
     <w:p>
       <w:pPr>
         <w:pStyle w:val="Heading1"/>
@@ -568,6 +541,15 @@
       </w:pPr>
       <w:r>
         <w:rPr>
+          <w:rStyle w:val="CommentTok"/>
+        </w:rPr>
+        <w:t xml:space="preserve">#Import data from nekton file</w:t>
+      </w:r>
+      <w:r>
+        <w:br/>
+      </w:r>
+      <w:r>
+        <w:rPr>
           <w:rStyle w:val="NormalTok"/>
         </w:rPr>
         <w:t xml:space="preserve">data </w:t>
@@ -756,6 +738,18 @@
         <w:br/>
       </w:r>
       <w:r>
+        <w:br/>
+      </w:r>
+      <w:r>
+        <w:rPr>
+          <w:rStyle w:val="CommentTok"/>
+        </w:rPr>
+        <w:t xml:space="preserve"># Determine what parameter is being used</w:t>
+      </w:r>
+      <w:r>
+        <w:br/>
+      </w:r>
+      <w:r>
         <w:rPr>
           <w:rStyle w:val="NormalTok"/>
         </w:rPr>
@@ -939,8 +933,8 @@
         <w:t xml:space="preserve">ParameterUnits)</w:t>
       </w:r>
     </w:p>
-    <w:bookmarkEnd w:id="24"/>
-    <w:bookmarkStart w:id="26" w:name="data-filtering"/>
+    <w:bookmarkEnd w:id="25"/>
+    <w:bookmarkStart w:id="27" w:name="data-filtering"/>
     <w:p>
       <w:pPr>
         <w:pStyle w:val="Heading1"/>
@@ -959,7 +953,7 @@
       <w:r>
         <w:t xml:space="preserve"> </w:t>
       </w:r>
-      <w:hyperlink r:id="rId25">
+      <w:hyperlink r:id="rId26">
         <w:r>
           <w:rPr>
             <w:rStyle w:val="Hyperlink"/>
@@ -1984,8 +1978,8 @@
         <w:t xml:space="preserve">(MA_Include)</w:t>
       </w:r>
     </w:p>
-    <w:bookmarkEnd w:id="26"/>
-    <w:bookmarkStart w:id="27" w:name="managed-area-statistics"/>
+    <w:bookmarkEnd w:id="27"/>
+    <w:bookmarkStart w:id="28" w:name="managed-area-statistics"/>
     <w:p>
       <w:pPr>
         <w:pStyle w:val="Heading1"/>
@@ -5393,8 +5387,8 @@
         <w:t xml:space="preserve">EarliestYear), ]</w:t>
       </w:r>
     </w:p>
-    <w:bookmarkEnd w:id="27"/>
-    <w:bookmarkStart w:id="64" w:name="appendix-i-managed-area-species-richness"/>
+    <w:bookmarkEnd w:id="28"/>
+    <w:bookmarkStart w:id="65" w:name="appendix-i-managed-area-species-richness"/>
     <w:p>
       <w:pPr>
         <w:pStyle w:val="Heading1"/>
@@ -9859,18 +9853,18 @@
           <wp:inline>
             <wp:extent cx="5334000" cy="4000500"/>
             <wp:effectExtent b="0" l="0" r="0" t="0"/>
-            <wp:docPr descr="" title="" id="29" name="Picture"/>
+            <wp:docPr descr="" title="" id="30" name="Picture"/>
             <a:graphic>
               <a:graphicData uri="http://schemas.openxmlformats.org/drawingml/2006/picture">
                 <pic:pic>
                   <pic:nvPicPr>
-                    <pic:cNvPr descr="C:\Users\jepanzik\Box\R%20Projects\SEACAR_Panzik\Nekton\reports\by_parameter\SEACAR_Nekton_Presence_files/figure-html/SpeciesRichPlot-1.png" id="30" name="Picture"/>
+                    <pic:cNvPr descr="C:\Users\jepanzik\Box\R%20Projects\SEACAR_Panzik\Nekton\reports\by_parameter\SEACAR_Nekton_Presence_files/figure-latex/SpeciesRichPlot-1.png" id="31" name="Picture"/>
                     <pic:cNvPicPr>
                       <a:picLocks noChangeArrowheads="1" noChangeAspect="1"/>
                     </pic:cNvPicPr>
                   </pic:nvPicPr>
                   <pic:blipFill>
-                    <a:blip r:embed="rId28"/>
+                    <a:blip r:embed="rId29"/>
                     <a:stretch>
                       <a:fillRect/>
                     </a:stretch>
@@ -9906,18 +9900,18 @@
           <wp:inline>
             <wp:extent cx="5334000" cy="4000500"/>
             <wp:effectExtent b="0" l="0" r="0" t="0"/>
-            <wp:docPr descr="" title="" id="32" name="Picture"/>
+            <wp:docPr descr="" title="" id="33" name="Picture"/>
             <a:graphic>
               <a:graphicData uri="http://schemas.openxmlformats.org/drawingml/2006/picture">
                 <pic:pic>
                   <pic:nvPicPr>
-                    <pic:cNvPr descr="C:\Users\jepanzik\Box\R%20Projects\SEACAR_Panzik\Nekton\reports\by_parameter\SEACAR_Nekton_Presence_files/figure-html/SpeciesRichPlot-2.png" id="33" name="Picture"/>
+                    <pic:cNvPr descr="C:\Users\jepanzik\Box\R%20Projects\SEACAR_Panzik\Nekton\reports\by_parameter\SEACAR_Nekton_Presence_files/figure-latex/SpeciesRichPlot-2.png" id="34" name="Picture"/>
                     <pic:cNvPicPr>
                       <a:picLocks noChangeArrowheads="1" noChangeAspect="1"/>
                     </pic:cNvPicPr>
                   </pic:nvPicPr>
                   <pic:blipFill>
-                    <a:blip r:embed="rId31"/>
+                    <a:blip r:embed="rId32"/>
                     <a:stretch>
                       <a:fillRect/>
                     </a:stretch>
@@ -9953,18 +9947,18 @@
           <wp:inline>
             <wp:extent cx="5334000" cy="4000500"/>
             <wp:effectExtent b="0" l="0" r="0" t="0"/>
-            <wp:docPr descr="" title="" id="35" name="Picture"/>
+            <wp:docPr descr="" title="" id="36" name="Picture"/>
             <a:graphic>
               <a:graphicData uri="http://schemas.openxmlformats.org/drawingml/2006/picture">
                 <pic:pic>
                   <pic:nvPicPr>
-                    <pic:cNvPr descr="C:\Users\jepanzik\Box\R%20Projects\SEACAR_Panzik\Nekton\reports\by_parameter\SEACAR_Nekton_Presence_files/figure-html/SpeciesRichPlot-3.png" id="36" name="Picture"/>
+                    <pic:cNvPr descr="C:\Users\jepanzik\Box\R%20Projects\SEACAR_Panzik\Nekton\reports\by_parameter\SEACAR_Nekton_Presence_files/figure-latex/SpeciesRichPlot-3.png" id="37" name="Picture"/>
                     <pic:cNvPicPr>
                       <a:picLocks noChangeArrowheads="1" noChangeAspect="1"/>
                     </pic:cNvPicPr>
                   </pic:nvPicPr>
                   <pic:blipFill>
-                    <a:blip r:embed="rId34"/>
+                    <a:blip r:embed="rId35"/>
                     <a:stretch>
                       <a:fillRect/>
                     </a:stretch>
@@ -10000,18 +9994,18 @@
           <wp:inline>
             <wp:extent cx="5334000" cy="4000500"/>
             <wp:effectExtent b="0" l="0" r="0" t="0"/>
-            <wp:docPr descr="" title="" id="38" name="Picture"/>
+            <wp:docPr descr="" title="" id="39" name="Picture"/>
             <a:graphic>
               <a:graphicData uri="http://schemas.openxmlformats.org/drawingml/2006/picture">
                 <pic:pic>
                   <pic:nvPicPr>
-                    <pic:cNvPr descr="C:\Users\jepanzik\Box\R%20Projects\SEACAR_Panzik\Nekton\reports\by_parameter\SEACAR_Nekton_Presence_files/figure-html/SpeciesRichPlot-4.png" id="39" name="Picture"/>
+                    <pic:cNvPr descr="C:\Users\jepanzik\Box\R%20Projects\SEACAR_Panzik\Nekton\reports\by_parameter\SEACAR_Nekton_Presence_files/figure-latex/SpeciesRichPlot-4.png" id="40" name="Picture"/>
                     <pic:cNvPicPr>
                       <a:picLocks noChangeArrowheads="1" noChangeAspect="1"/>
                     </pic:cNvPicPr>
                   </pic:nvPicPr>
                   <pic:blipFill>
-                    <a:blip r:embed="rId37"/>
+                    <a:blip r:embed="rId38"/>
                     <a:stretch>
                       <a:fillRect/>
                     </a:stretch>
@@ -10047,18 +10041,18 @@
           <wp:inline>
             <wp:extent cx="5334000" cy="4000500"/>
             <wp:effectExtent b="0" l="0" r="0" t="0"/>
-            <wp:docPr descr="" title="" id="41" name="Picture"/>
+            <wp:docPr descr="" title="" id="42" name="Picture"/>
             <a:graphic>
               <a:graphicData uri="http://schemas.openxmlformats.org/drawingml/2006/picture">
                 <pic:pic>
                   <pic:nvPicPr>
-                    <pic:cNvPr descr="C:\Users\jepanzik\Box\R%20Projects\SEACAR_Panzik\Nekton\reports\by_parameter\SEACAR_Nekton_Presence_files/figure-html/SpeciesRichPlot-5.png" id="42" name="Picture"/>
+                    <pic:cNvPr descr="C:\Users\jepanzik\Box\R%20Projects\SEACAR_Panzik\Nekton\reports\by_parameter\SEACAR_Nekton_Presence_files/figure-latex/SpeciesRichPlot-5.png" id="43" name="Picture"/>
                     <pic:cNvPicPr>
                       <a:picLocks noChangeArrowheads="1" noChangeAspect="1"/>
                     </pic:cNvPicPr>
                   </pic:nvPicPr>
                   <pic:blipFill>
-                    <a:blip r:embed="rId40"/>
+                    <a:blip r:embed="rId41"/>
                     <a:stretch>
                       <a:fillRect/>
                     </a:stretch>
@@ -10094,18 +10088,18 @@
           <wp:inline>
             <wp:extent cx="5334000" cy="4000500"/>
             <wp:effectExtent b="0" l="0" r="0" t="0"/>
-            <wp:docPr descr="" title="" id="44" name="Picture"/>
+            <wp:docPr descr="" title="" id="45" name="Picture"/>
             <a:graphic>
               <a:graphicData uri="http://schemas.openxmlformats.org/drawingml/2006/picture">
                 <pic:pic>
                   <pic:nvPicPr>
-                    <pic:cNvPr descr="C:\Users\jepanzik\Box\R%20Projects\SEACAR_Panzik\Nekton\reports\by_parameter\SEACAR_Nekton_Presence_files/figure-html/SpeciesRichPlot-6.png" id="45" name="Picture"/>
+                    <pic:cNvPr descr="C:\Users\jepanzik\Box\R%20Projects\SEACAR_Panzik\Nekton\reports\by_parameter\SEACAR_Nekton_Presence_files/figure-latex/SpeciesRichPlot-6.png" id="46" name="Picture"/>
                     <pic:cNvPicPr>
                       <a:picLocks noChangeArrowheads="1" noChangeAspect="1"/>
                     </pic:cNvPicPr>
                   </pic:nvPicPr>
                   <pic:blipFill>
-                    <a:blip r:embed="rId43"/>
+                    <a:blip r:embed="rId44"/>
                     <a:stretch>
                       <a:fillRect/>
                     </a:stretch>
@@ -10141,18 +10135,18 @@
           <wp:inline>
             <wp:extent cx="5334000" cy="4000500"/>
             <wp:effectExtent b="0" l="0" r="0" t="0"/>
-            <wp:docPr descr="" title="" id="47" name="Picture"/>
+            <wp:docPr descr="" title="" id="48" name="Picture"/>
             <a:graphic>
               <a:graphicData uri="http://schemas.openxmlformats.org/drawingml/2006/picture">
                 <pic:pic>
                   <pic:nvPicPr>
-                    <pic:cNvPr descr="C:\Users\jepanzik\Box\R%20Projects\SEACAR_Panzik\Nekton\reports\by_parameter\SEACAR_Nekton_Presence_files/figure-html/SpeciesRichPlot-7.png" id="48" name="Picture"/>
+                    <pic:cNvPr descr="C:\Users\jepanzik\Box\R%20Projects\SEACAR_Panzik\Nekton\reports\by_parameter\SEACAR_Nekton_Presence_files/figure-latex/SpeciesRichPlot-7.png" id="49" name="Picture"/>
                     <pic:cNvPicPr>
                       <a:picLocks noChangeArrowheads="1" noChangeAspect="1"/>
                     </pic:cNvPicPr>
                   </pic:nvPicPr>
                   <pic:blipFill>
-                    <a:blip r:embed="rId46"/>
+                    <a:blip r:embed="rId47"/>
                     <a:stretch>
                       <a:fillRect/>
                     </a:stretch>
@@ -10188,18 +10182,18 @@
           <wp:inline>
             <wp:extent cx="5334000" cy="4000500"/>
             <wp:effectExtent b="0" l="0" r="0" t="0"/>
-            <wp:docPr descr="" title="" id="50" name="Picture"/>
+            <wp:docPr descr="" title="" id="51" name="Picture"/>
             <a:graphic>
               <a:graphicData uri="http://schemas.openxmlformats.org/drawingml/2006/picture">
                 <pic:pic>
                   <pic:nvPicPr>
-                    <pic:cNvPr descr="C:\Users\jepanzik\Box\R%20Projects\SEACAR_Panzik\Nekton\reports\by_parameter\SEACAR_Nekton_Presence_files/figure-html/SpeciesRichPlot-8.png" id="51" name="Picture"/>
+                    <pic:cNvPr descr="C:\Users\jepanzik\Box\R%20Projects\SEACAR_Panzik\Nekton\reports\by_parameter\SEACAR_Nekton_Presence_files/figure-latex/SpeciesRichPlot-8.png" id="52" name="Picture"/>
                     <pic:cNvPicPr>
                       <a:picLocks noChangeArrowheads="1" noChangeAspect="1"/>
                     </pic:cNvPicPr>
                   </pic:nvPicPr>
                   <pic:blipFill>
-                    <a:blip r:embed="rId49"/>
+                    <a:blip r:embed="rId50"/>
                     <a:stretch>
                       <a:fillRect/>
                     </a:stretch>
@@ -10235,18 +10229,18 @@
           <wp:inline>
             <wp:extent cx="5334000" cy="4000500"/>
             <wp:effectExtent b="0" l="0" r="0" t="0"/>
-            <wp:docPr descr="" title="" id="53" name="Picture"/>
+            <wp:docPr descr="" title="" id="54" name="Picture"/>
             <a:graphic>
               <a:graphicData uri="http://schemas.openxmlformats.org/drawingml/2006/picture">
                 <pic:pic>
                   <pic:nvPicPr>
-                    <pic:cNvPr descr="C:\Users\jepanzik\Box\R%20Projects\SEACAR_Panzik\Nekton\reports\by_parameter\SEACAR_Nekton_Presence_files/figure-html/SpeciesRichPlot-9.png" id="54" name="Picture"/>
+                    <pic:cNvPr descr="C:\Users\jepanzik\Box\R%20Projects\SEACAR_Panzik\Nekton\reports\by_parameter\SEACAR_Nekton_Presence_files/figure-latex/SpeciesRichPlot-9.png" id="55" name="Picture"/>
                     <pic:cNvPicPr>
                       <a:picLocks noChangeArrowheads="1" noChangeAspect="1"/>
                     </pic:cNvPicPr>
                   </pic:nvPicPr>
                   <pic:blipFill>
-                    <a:blip r:embed="rId52"/>
+                    <a:blip r:embed="rId53"/>
                     <a:stretch>
                       <a:fillRect/>
                     </a:stretch>
@@ -10282,18 +10276,18 @@
           <wp:inline>
             <wp:extent cx="5334000" cy="4000500"/>
             <wp:effectExtent b="0" l="0" r="0" t="0"/>
-            <wp:docPr descr="" title="" id="56" name="Picture"/>
+            <wp:docPr descr="" title="" id="57" name="Picture"/>
             <a:graphic>
               <a:graphicData uri="http://schemas.openxmlformats.org/drawingml/2006/picture">
                 <pic:pic>
                   <pic:nvPicPr>
-                    <pic:cNvPr descr="C:\Users\jepanzik\Box\R%20Projects\SEACAR_Panzik\Nekton\reports\by_parameter\SEACAR_Nekton_Presence_files/figure-html/SpeciesRichPlot-10.png" id="57" name="Picture"/>
+                    <pic:cNvPr descr="C:\Users\jepanzik\Box\R%20Projects\SEACAR_Panzik\Nekton\reports\by_parameter\SEACAR_Nekton_Presence_files/figure-latex/SpeciesRichPlot-10.png" id="58" name="Picture"/>
                     <pic:cNvPicPr>
                       <a:picLocks noChangeArrowheads="1" noChangeAspect="1"/>
                     </pic:cNvPicPr>
                   </pic:nvPicPr>
                   <pic:blipFill>
-                    <a:blip r:embed="rId55"/>
+                    <a:blip r:embed="rId56"/>
                     <a:stretch>
                       <a:fillRect/>
                     </a:stretch>
@@ -10329,18 +10323,18 @@
           <wp:inline>
             <wp:extent cx="5334000" cy="4000500"/>
             <wp:effectExtent b="0" l="0" r="0" t="0"/>
-            <wp:docPr descr="" title="" id="59" name="Picture"/>
+            <wp:docPr descr="" title="" id="60" name="Picture"/>
             <a:graphic>
               <a:graphicData uri="http://schemas.openxmlformats.org/drawingml/2006/picture">
                 <pic:pic>
                   <pic:nvPicPr>
-                    <pic:cNvPr descr="C:\Users\jepanzik\Box\R%20Projects\SEACAR_Panzik\Nekton\reports\by_parameter\SEACAR_Nekton_Presence_files/figure-html/SpeciesRichPlot-11.png" id="60" name="Picture"/>
+                    <pic:cNvPr descr="C:\Users\jepanzik\Box\R%20Projects\SEACAR_Panzik\Nekton\reports\by_parameter\SEACAR_Nekton_Presence_files/figure-latex/SpeciesRichPlot-11.png" id="61" name="Picture"/>
                     <pic:cNvPicPr>
                       <a:picLocks noChangeArrowheads="1" noChangeAspect="1"/>
                     </pic:cNvPicPr>
                   </pic:nvPicPr>
                   <pic:blipFill>
-                    <a:blip r:embed="rId58"/>
+                    <a:blip r:embed="rId59"/>
                     <a:stretch>
                       <a:fillRect/>
                     </a:stretch>
@@ -10367,22 +10361,25 @@
         </w:drawing>
       </w:r>
       <w:r>
+        <w:t xml:space="preserve"> </w:t>
+      </w:r>
+      <w:r>
         <w:drawing>
           <wp:inline>
             <wp:extent cx="5334000" cy="4000500"/>
             <wp:effectExtent b="0" l="0" r="0" t="0"/>
-            <wp:docPr descr="" title="" id="62" name="Picture"/>
+            <wp:docPr descr="" title="" id="63" name="Picture"/>
             <a:graphic>
               <a:graphicData uri="http://schemas.openxmlformats.org/drawingml/2006/picture">
                 <pic:pic>
                   <pic:nvPicPr>
-                    <pic:cNvPr descr="C:\Users\jepanzik\Box\R%20Projects\SEACAR_Panzik\Nekton\reports\by_parameter\SEACAR_Nekton_Presence_files/figure-html/SpeciesRichPlot-12.png" id="63" name="Picture"/>
+                    <pic:cNvPr descr="C:\Users\jepanzik\Box\R%20Projects\SEACAR_Panzik\Nekton\reports\by_parameter\SEACAR_Nekton_Presence_files/figure-latex/SpeciesRichPlot-12.png" id="64" name="Picture"/>
                     <pic:cNvPicPr>
                       <a:picLocks noChangeArrowheads="1" noChangeAspect="1"/>
                     </pic:cNvPicPr>
                   </pic:nvPicPr>
                   <pic:blipFill>
-                    <a:blip r:embed="rId61"/>
+                    <a:blip r:embed="rId62"/>
                     <a:stretch>
                       <a:fillRect/>
                     </a:stretch>
@@ -10409,7 +10406,7 @@
         </w:drawing>
       </w:r>
     </w:p>
-    <w:bookmarkEnd w:id="64"/>
+    <w:bookmarkEnd w:id="65"/>
     <w:sectPr/>
   </w:body>
 </w:document>

</xml_diff>